<commit_message>
Finish the 3th problem of hw1
</commit_message>
<xml_diff>
--- a/hw1/report.docx
+++ b/hw1/report.docx
@@ -185,7 +185,7 @@
       <w:pPr>
         <w:ind w:firstLine="480"/>
         <w:rPr>
-          <w:rFonts w:ascii="微軟正黑體" w:eastAsia="微軟正黑體" w:hAnsi="微軟正黑體" w:hint="eastAsia"/>
+          <w:rFonts w:ascii="微軟正黑體" w:eastAsia="微軟正黑體" w:hAnsi="微軟正黑體"/>
           <w:color w:val="FF0000"/>
         </w:rPr>
       </w:pPr>
@@ -605,7 +605,7 @@
     <w:p>
       <w:pPr>
         <w:rPr>
-          <w:rFonts w:ascii="微軟正黑體" w:eastAsia="微軟正黑體" w:hAnsi="微軟正黑體" w:hint="eastAsia"/>
+          <w:rFonts w:ascii="微軟正黑體" w:eastAsia="微軟正黑體" w:hAnsi="微軟正黑體"/>
         </w:rPr>
       </w:pPr>
       <m:oMathPara>
@@ -826,7 +826,7 @@
     <w:p>
       <w:pPr>
         <w:rPr>
-          <w:rFonts w:ascii="微軟正黑體" w:eastAsia="微軟正黑體" w:hAnsi="微軟正黑體" w:hint="eastAsia"/>
+          <w:rFonts w:ascii="微軟正黑體" w:eastAsia="微軟正黑體" w:hAnsi="微軟正黑體"/>
         </w:rPr>
       </w:pPr>
       <m:oMathPara>
@@ -965,13 +965,7 @@
                             <w:rPr>
                               <w:rFonts w:ascii="Cambria Math" w:eastAsia="微軟正黑體" w:hAnsi="微軟正黑體"/>
                             </w:rPr>
-                            <m:t>(</m:t>
-                          </m:r>
-                          <m:r>
-                            <w:rPr>
-                              <w:rFonts w:ascii="Cambria Math" w:eastAsia="微軟正黑體" w:hAnsi="微軟正黑體"/>
-                            </w:rPr>
-                            <m:t>x</m:t>
+                            <m:t>(x</m:t>
                           </m:r>
                         </m:e>
                         <m:sup>
@@ -998,13 +992,7 @@
                         <w:rPr>
                           <w:rFonts w:ascii="Cambria Math" w:eastAsia="微軟正黑體" w:hAnsi="微軟正黑體"/>
                         </w:rPr>
-                        <m:t>,β</m:t>
-                      </m:r>
-                      <m:r>
-                        <w:rPr>
-                          <w:rFonts w:ascii="Cambria Math" w:eastAsia="微軟正黑體" w:hAnsi="微軟正黑體"/>
-                        </w:rPr>
-                        <m:t>)</m:t>
+                        <m:t>,β)</m:t>
                       </m:r>
                     </m:e>
                   </m:d>
@@ -1090,7 +1078,7 @@
     <w:p>
       <w:pPr>
         <w:rPr>
-          <w:rFonts w:ascii="微軟正黑體" w:eastAsia="微軟正黑體" w:hAnsi="微軟正黑體" w:hint="eastAsia"/>
+          <w:rFonts w:ascii="微軟正黑體" w:eastAsia="微軟正黑體" w:hAnsi="微軟正黑體"/>
         </w:rPr>
       </w:pPr>
       <w:r>
@@ -1220,7 +1208,7 @@
     <w:p>
       <w:pPr>
         <w:rPr>
-          <w:rFonts w:ascii="微軟正黑體" w:eastAsia="微軟正黑體" w:hAnsi="微軟正黑體" w:hint="eastAsia"/>
+          <w:rFonts w:ascii="微軟正黑體" w:eastAsia="微軟正黑體" w:hAnsi="微軟正黑體"/>
         </w:rPr>
       </w:pPr>
       <m:oMathPara>
@@ -1423,7 +1411,7 @@
     <w:p>
       <w:pPr>
         <w:rPr>
-          <w:rFonts w:ascii="微軟正黑體" w:eastAsia="微軟正黑體" w:hAnsi="微軟正黑體" w:hint="eastAsia"/>
+          <w:rFonts w:ascii="微軟正黑體" w:eastAsia="微軟正黑體" w:hAnsi="微軟正黑體"/>
         </w:rPr>
       </w:pPr>
       <m:oMathPara>
@@ -1682,13 +1670,7 @@
                         <w:rPr>
                           <w:rFonts w:ascii="Cambria Math" w:eastAsia="微軟正黑體" w:hAnsi="微軟正黑體"/>
                         </w:rPr>
-                        <m:t>;</m:t>
-                      </m:r>
-                      <m:r>
-                        <w:rPr>
-                          <w:rFonts w:ascii="Cambria Math" w:eastAsia="微軟正黑體" w:hAnsi="微軟正黑體"/>
-                        </w:rPr>
-                        <m:t>β</m:t>
+                        <m:t>;β</m:t>
                       </m:r>
                     </m:e>
                   </m:d>
@@ -1763,7 +1745,7 @@
     <w:p>
       <w:pPr>
         <w:rPr>
-          <w:rFonts w:ascii="微軟正黑體" w:eastAsia="微軟正黑體" w:hAnsi="微軟正黑體" w:hint="eastAsia"/>
+          <w:rFonts w:ascii="微軟正黑體" w:eastAsia="微軟正黑體" w:hAnsi="微軟正黑體"/>
         </w:rPr>
       </w:pPr>
       <m:oMathPara>
@@ -2081,7 +2063,7 @@
     <w:p>
       <w:pPr>
         <w:rPr>
-          <w:rFonts w:ascii="微軟正黑體" w:eastAsia="微軟正黑體" w:hAnsi="微軟正黑體" w:hint="eastAsia"/>
+          <w:rFonts w:ascii="微軟正黑體" w:eastAsia="微軟正黑體" w:hAnsi="微軟正黑體"/>
         </w:rPr>
       </w:pPr>
       <w:r>
@@ -2361,24 +2343,16 @@
               <w:rPr>
                 <w:rFonts w:ascii="Cambria Math" w:eastAsia="微軟正黑體" w:hAnsi="微軟正黑體"/>
               </w:rPr>
-              <m:t>+</m:t>
-            </m:r>
-            <m:r>
-              <w:rPr>
-                <w:rFonts w:ascii="Cambria Math" w:eastAsia="微軟正黑體" w:hAnsi="微軟正黑體"/>
-              </w:rPr>
-              <m:t>1</m:t>
+              <m:t>+1</m:t>
             </m:r>
           </m:den>
         </m:f>
       </m:oMath>
-      <w:bookmarkStart w:id="0" w:name="_GoBack"/>
-      <w:bookmarkEnd w:id="0"/>
     </w:p>
     <w:p>
       <w:pPr>
         <w:rPr>
-          <w:rFonts w:ascii="微軟正黑體" w:eastAsia="微軟正黑體" w:hAnsi="微軟正黑體" w:hint="eastAsia"/>
+          <w:rFonts w:ascii="微軟正黑體" w:eastAsia="微軟正黑體" w:hAnsi="微軟正黑體"/>
         </w:rPr>
       </w:pPr>
       <m:oMathPara>
@@ -2675,13 +2649,7 @@
                         <w:rPr>
                           <w:rFonts w:ascii="Cambria Math" w:eastAsia="微軟正黑體" w:hAnsi="微軟正黑體"/>
                         </w:rPr>
-                        <m:t>+</m:t>
-                      </m:r>
-                      <m:r>
-                        <w:rPr>
-                          <w:rFonts w:ascii="Cambria Math" w:eastAsia="微軟正黑體" w:hAnsi="微軟正黑體"/>
-                        </w:rPr>
-                        <m:t>1</m:t>
+                        <m:t>+1</m:t>
                       </m:r>
                     </m:den>
                   </m:f>
@@ -2980,13 +2948,7 @@
                             <w:rPr>
                               <w:rFonts w:ascii="Cambria Math" w:eastAsia="微軟正黑體" w:hAnsi="微軟正黑體"/>
                             </w:rPr>
-                            <m:t>+</m:t>
-                          </m:r>
-                          <m:r>
-                            <w:rPr>
-                              <w:rFonts w:ascii="Cambria Math" w:eastAsia="微軟正黑體" w:hAnsi="微軟正黑體"/>
-                            </w:rPr>
-                            <m:t>1</m:t>
+                            <m:t>+1</m:t>
                           </m:r>
                         </m:den>
                       </m:f>
@@ -3002,7 +2964,7 @@
     <w:p>
       <w:pPr>
         <w:rPr>
-          <w:rFonts w:ascii="微軟正黑體" w:eastAsia="微軟正黑體" w:hAnsi="微軟正黑體" w:hint="eastAsia"/>
+          <w:rFonts w:ascii="微軟正黑體" w:eastAsia="微軟正黑體" w:hAnsi="微軟正黑體"/>
         </w:rPr>
       </w:pPr>
       <m:oMathPara>
@@ -3561,13 +3523,7 @@
                             <w:rPr>
                               <w:rFonts w:ascii="Cambria Math" w:eastAsia="微軟正黑體" w:hAnsi="微軟正黑體"/>
                             </w:rPr>
-                            <m:t>+</m:t>
-                          </m:r>
-                          <m:r>
-                            <w:rPr>
-                              <w:rFonts w:ascii="Cambria Math" w:eastAsia="微軟正黑體" w:hAnsi="微軟正黑體"/>
-                            </w:rPr>
-                            <m:t>1</m:t>
+                            <m:t>+1</m:t>
                           </m:r>
                           <m:r>
                             <w:rPr>
@@ -3765,13 +3721,7 @@
                             <w:rPr>
                               <w:rFonts w:ascii="Cambria Math" w:eastAsia="微軟正黑體" w:hAnsi="微軟正黑體"/>
                             </w:rPr>
-                            <m:t>+</m:t>
-                          </m:r>
-                          <m:r>
-                            <w:rPr>
-                              <w:rFonts w:ascii="Cambria Math" w:eastAsia="微軟正黑體" w:hAnsi="微軟正黑體"/>
-                            </w:rPr>
-                            <m:t>1</m:t>
+                            <m:t>+1</m:t>
                           </m:r>
                         </m:den>
                       </m:f>
@@ -3787,7 +3737,7 @@
     <w:p>
       <w:pPr>
         <w:rPr>
-          <w:rFonts w:ascii="微軟正黑體" w:eastAsia="微軟正黑體" w:hAnsi="微軟正黑體" w:hint="eastAsia"/>
+          <w:rFonts w:ascii="微軟正黑體" w:eastAsia="微軟正黑體" w:hAnsi="微軟正黑體"/>
         </w:rPr>
       </w:pPr>
       <m:oMathPara>
@@ -4313,13 +4263,7 @@
                             <w:rPr>
                               <w:rFonts w:ascii="Cambria Math" w:eastAsia="微軟正黑體" w:hAnsi="微軟正黑體"/>
                             </w:rPr>
-                            <m:t>+</m:t>
-                          </m:r>
-                          <m:r>
-                            <w:rPr>
-                              <w:rFonts w:ascii="Cambria Math" w:eastAsia="微軟正黑體" w:hAnsi="微軟正黑體"/>
-                            </w:rPr>
-                            <m:t>1</m:t>
+                            <m:t>+1</m:t>
                           </m:r>
                         </m:den>
                       </m:f>
@@ -4335,7 +4279,7 @@
     <w:p>
       <w:pPr>
         <w:rPr>
-          <w:rFonts w:ascii="微軟正黑體" w:eastAsia="微軟正黑體" w:hAnsi="微軟正黑體" w:hint="eastAsia"/>
+          <w:rFonts w:ascii="微軟正黑體" w:eastAsia="微軟正黑體" w:hAnsi="微軟正黑體"/>
         </w:rPr>
       </w:pPr>
       <m:oMathPara>
@@ -4931,19 +4875,7 @@
                     <w:rPr>
                       <w:rFonts w:ascii="Cambria Math" w:eastAsia="微軟正黑體" w:hAnsi="微軟正黑體"/>
                     </w:rPr>
-                    <m:t>+</m:t>
-                  </m:r>
-                  <m:r>
-                    <w:rPr>
-                      <w:rFonts w:ascii="Cambria Math" w:eastAsia="微軟正黑體" w:hAnsi="微軟正黑體"/>
-                    </w:rPr>
-                    <m:t>1</m:t>
-                  </m:r>
-                  <m:r>
-                    <w:rPr>
-                      <w:rFonts w:ascii="Cambria Math" w:eastAsia="微軟正黑體" w:hAnsi="微軟正黑體"/>
-                    </w:rPr>
-                    <m:t>)</m:t>
+                    <m:t>+1)</m:t>
                   </m:r>
                 </m:e>
               </m:func>
@@ -4955,7 +4887,7 @@
     <w:p>
       <w:pPr>
         <w:rPr>
-          <w:rFonts w:ascii="微軟正黑體" w:eastAsia="微軟正黑體" w:hAnsi="微軟正黑體" w:hint="eastAsia"/>
+          <w:rFonts w:ascii="微軟正黑體" w:eastAsia="微軟正黑體" w:hAnsi="微軟正黑體"/>
         </w:rPr>
       </w:pPr>
       <m:oMathPara>
@@ -5415,13 +5347,7 @@
                         <w:rPr>
                           <w:rFonts w:ascii="Cambria Math" w:eastAsia="微軟正黑體" w:hAnsi="微軟正黑體"/>
                         </w:rPr>
-                        <m:t>+</m:t>
-                      </m:r>
-                      <m:r>
-                        <w:rPr>
-                          <w:rFonts w:ascii="Cambria Math" w:eastAsia="微軟正黑體" w:hAnsi="微軟正黑體"/>
-                        </w:rPr>
-                        <m:t>1</m:t>
+                        <m:t>+1</m:t>
                       </m:r>
                       <m:ctrlPr>
                         <w:rPr>
@@ -5597,13 +5523,7 @@
                     <w:rPr>
                       <w:rFonts w:ascii="Cambria Math" w:eastAsia="微軟正黑體" w:hAnsi="微軟正黑體"/>
                     </w:rPr>
-                    <m:t>+</m:t>
-                  </m:r>
-                  <m:r>
-                    <w:rPr>
-                      <w:rFonts w:ascii="Cambria Math" w:eastAsia="微軟正黑體" w:hAnsi="微軟正黑體"/>
-                    </w:rPr>
-                    <m:t>1)</m:t>
+                    <m:t>+1)</m:t>
                   </m:r>
                 </m:e>
               </m:func>
@@ -5615,7 +5535,7 @@
     <w:p>
       <w:pPr>
         <w:rPr>
-          <w:rFonts w:ascii="微軟正黑體" w:eastAsia="微軟正黑體" w:hAnsi="微軟正黑體" w:hint="eastAsia"/>
+          <w:rFonts w:ascii="微軟正黑體" w:eastAsia="微軟正黑體" w:hAnsi="微軟正黑體"/>
         </w:rPr>
       </w:pPr>
       <m:oMathPara>
@@ -5901,13 +5821,7 @@
                         <w:rPr>
                           <w:rFonts w:ascii="Cambria Math" w:eastAsia="微軟正黑體" w:hAnsi="微軟正黑體"/>
                         </w:rPr>
-                        <m:t>+</m:t>
-                      </m:r>
-                      <m:r>
-                        <w:rPr>
-                          <w:rFonts w:ascii="Cambria Math" w:eastAsia="微軟正黑體" w:hAnsi="微軟正黑體"/>
-                        </w:rPr>
-                        <m:t>1</m:t>
+                        <m:t>+1</m:t>
                       </m:r>
                       <m:ctrlPr>
                         <w:rPr>
@@ -5926,10 +5840,1447 @@
     </w:p>
     <w:p>
       <w:pPr>
+        <w:widowControl/>
         <w:rPr>
           <w:rFonts w:ascii="微軟正黑體" w:eastAsia="微軟正黑體" w:hAnsi="微軟正黑體"/>
         </w:rPr>
       </w:pPr>
+      <w:r>
+        <w:rPr>
+          <w:rFonts w:ascii="微軟正黑體" w:eastAsia="微軟正黑體" w:hAnsi="微軟正黑體"/>
+        </w:rPr>
+        <w:br w:type="page"/>
+      </w:r>
+    </w:p>
+    <w:p>
+      <w:pPr>
+        <w:rPr>
+          <w:rFonts w:ascii="微軟正黑體" w:eastAsia="微軟正黑體" w:hAnsi="微軟正黑體" w:hint="eastAsia"/>
+        </w:rPr>
+      </w:pPr>
+      <w:r>
+        <w:rPr>
+          <w:rFonts w:ascii="微軟正黑體" w:eastAsia="微軟正黑體" w:hAnsi="微軟正黑體" w:hint="eastAsia"/>
+        </w:rPr>
+        <w:lastRenderedPageBreak/>
+        <w:t>3.</w:t>
+      </w:r>
+      <w:r>
+        <w:rPr>
+          <w:rFonts w:ascii="微軟正黑體" w:eastAsia="微軟正黑體" w:hAnsi="微軟正黑體" w:hint="eastAsia"/>
+        </w:rPr>
+        <w:t xml:space="preserve"> Convex系列問題</w:t>
+      </w:r>
+    </w:p>
+    <w:p>
+      <w:pPr>
+        <w:rPr>
+          <w:rFonts w:ascii="微軟正黑體" w:eastAsia="微軟正黑體" w:hAnsi="微軟正黑體" w:hint="eastAsia"/>
+        </w:rPr>
+      </w:pPr>
+      <w:r>
+        <w:rPr>
+          <w:rFonts w:ascii="微軟正黑體" w:eastAsia="微軟正黑體" w:hAnsi="微軟正黑體" w:hint="eastAsia"/>
+        </w:rPr>
+        <w:t xml:space="preserve">(1) </w:t>
+      </w:r>
+      <w:r>
+        <w:rPr>
+          <w:rFonts w:ascii="微軟正黑體" w:eastAsia="微軟正黑體" w:hAnsi="微軟正黑體" w:hint="eastAsia"/>
+        </w:rPr>
+        <w:t>試證明Convex Set的</w:t>
+      </w:r>
+      <w:r>
+        <w:rPr>
+          <w:rFonts w:ascii="微軟正黑體" w:eastAsia="微軟正黑體" w:hAnsi="微軟正黑體" w:hint="eastAsia"/>
+        </w:rPr>
+        <w:t>交集</w:t>
+      </w:r>
+      <w:r>
+        <w:rPr>
+          <w:rFonts w:ascii="微軟正黑體" w:eastAsia="微軟正黑體" w:hAnsi="微軟正黑體" w:hint="eastAsia"/>
+        </w:rPr>
+        <w:t>也是Convex Set</w:t>
+      </w:r>
+    </w:p>
+    <w:p>
+      <w:pPr>
+        <w:rPr>
+          <w:rFonts w:ascii="微軟正黑體" w:eastAsia="微軟正黑體" w:hAnsi="微軟正黑體" w:hint="eastAsia"/>
+        </w:rPr>
+      </w:pPr>
+      <w:r>
+        <w:rPr>
+          <w:rFonts w:ascii="微軟正黑體" w:eastAsia="微軟正黑體" w:hAnsi="微軟正黑體" w:hint="eastAsia"/>
+        </w:rPr>
+        <w:t>假設有兩個Convex Set分別為A, B，A與B的交集則為Set C</w:t>
+      </w:r>
+    </w:p>
+    <w:p>
+      <w:pPr>
+        <w:rPr>
+          <w:rFonts w:ascii="微軟正黑體" w:eastAsia="微軟正黑體" w:hAnsi="微軟正黑體" w:hint="eastAsia"/>
+        </w:rPr>
+      </w:pPr>
+      <w:r>
+        <w:rPr>
+          <w:rFonts w:ascii="微軟正黑體" w:eastAsia="微軟正黑體" w:hAnsi="微軟正黑體" w:hint="eastAsia"/>
+        </w:rPr>
+        <w:t>我們從C中任取兩點x, y，因為C是A與B的交集，所以x, y也在A, B之中</w:t>
+      </w:r>
+    </w:p>
+    <w:p>
+      <w:pPr>
+        <w:rPr>
+          <w:rFonts w:ascii="微軟正黑體" w:eastAsia="微軟正黑體" w:hAnsi="微軟正黑體" w:hint="eastAsia"/>
+        </w:rPr>
+      </w:pPr>
+      <w:r>
+        <w:rPr>
+          <w:rFonts w:ascii="微軟正黑體" w:eastAsia="微軟正黑體" w:hAnsi="微軟正黑體" w:hint="eastAsia"/>
+        </w:rPr>
+        <w:t>因為A是Convex Set，所以根據定義，對於任意一個介於</w:t>
+      </w:r>
+      <w:r>
+        <w:rPr>
+          <w:rFonts w:ascii="微軟正黑體" w:eastAsia="微軟正黑體" w:hAnsi="微軟正黑體" w:hint="eastAsia"/>
+        </w:rPr>
+        <w:t>0到1之間的</w:t>
+      </w:r>
+      <w:r>
+        <w:rPr>
+          <w:rFonts w:ascii="微軟正黑體" w:eastAsia="微軟正黑體" w:hAnsi="微軟正黑體" w:hint="eastAsia"/>
+        </w:rPr>
+        <w:t xml:space="preserve"> </w:t>
+      </w:r>
+      <m:oMath>
+        <m:r>
+          <w:rPr>
+            <w:rFonts w:ascii="Cambria Math" w:eastAsia="微軟正黑體" w:hAnsi="Cambria Math"/>
+          </w:rPr>
+          <m:t>θ</m:t>
+        </m:r>
+      </m:oMath>
+      <w:r>
+        <w:rPr>
+          <w:rFonts w:ascii="微軟正黑體" w:eastAsia="微軟正黑體" w:hAnsi="微軟正黑體" w:hint="eastAsia"/>
+        </w:rPr>
+        <w:t>，</w:t>
+      </w:r>
+      <m:oMath>
+        <m:r>
+          <w:rPr>
+            <w:rFonts w:ascii="Cambria Math" w:eastAsia="微軟正黑體" w:hAnsi="Cambria Math"/>
+          </w:rPr>
+          <m:t>θx+</m:t>
+        </m:r>
+        <m:d>
+          <m:dPr>
+            <m:ctrlPr>
+              <w:rPr>
+                <w:rFonts w:ascii="Cambria Math" w:eastAsia="微軟正黑體" w:hAnsi="Cambria Math"/>
+              </w:rPr>
+            </m:ctrlPr>
+          </m:dPr>
+          <m:e>
+            <m:r>
+              <w:rPr>
+                <w:rFonts w:ascii="Cambria Math" w:eastAsia="微軟正黑體" w:hAnsi="Cambria Math"/>
+              </w:rPr>
+              <m:t>1-θ</m:t>
+            </m:r>
+          </m:e>
+        </m:d>
+        <m:r>
+          <w:rPr>
+            <w:rFonts w:ascii="Cambria Math" w:eastAsia="微軟正黑體" w:hAnsi="Cambria Math"/>
+          </w:rPr>
+          <m:t>y</m:t>
+        </m:r>
+      </m:oMath>
+      <w:r>
+        <w:rPr>
+          <w:rFonts w:ascii="微軟正黑體" w:eastAsia="微軟正黑體" w:hAnsi="微軟正黑體" w:hint="eastAsia"/>
+        </w:rPr>
+        <w:t xml:space="preserve"> 也會在A內</w:t>
+      </w:r>
+    </w:p>
+    <w:p>
+      <w:pPr>
+        <w:rPr>
+          <w:rFonts w:ascii="微軟正黑體" w:eastAsia="微軟正黑體" w:hAnsi="微軟正黑體" w:hint="eastAsia"/>
+        </w:rPr>
+      </w:pPr>
+      <w:r>
+        <w:rPr>
+          <w:rFonts w:ascii="微軟正黑體" w:eastAsia="微軟正黑體" w:hAnsi="微軟正黑體" w:hint="eastAsia"/>
+        </w:rPr>
+        <w:t>同時，因為B也是Convex Set，</w:t>
+      </w:r>
+      <w:r>
+        <w:rPr>
+          <w:rFonts w:ascii="微軟正黑體" w:eastAsia="微軟正黑體" w:hAnsi="微軟正黑體" w:hint="eastAsia"/>
+        </w:rPr>
+        <w:t xml:space="preserve">對於任意一個介於0到1之間的 </w:t>
+      </w:r>
+      <m:oMath>
+        <m:r>
+          <w:rPr>
+            <w:rFonts w:ascii="Cambria Math" w:eastAsia="微軟正黑體" w:hAnsi="Cambria Math"/>
+          </w:rPr>
+          <m:t>θ</m:t>
+        </m:r>
+      </m:oMath>
+      <w:r>
+        <w:rPr>
+          <w:rFonts w:ascii="微軟正黑體" w:eastAsia="微軟正黑體" w:hAnsi="微軟正黑體" w:hint="eastAsia"/>
+        </w:rPr>
+        <w:t>，</w:t>
+      </w:r>
+      <m:oMath>
+        <m:r>
+          <w:rPr>
+            <w:rFonts w:ascii="Cambria Math" w:eastAsia="微軟正黑體" w:hAnsi="Cambria Math"/>
+          </w:rPr>
+          <m:t>θx+</m:t>
+        </m:r>
+        <m:d>
+          <m:dPr>
+            <m:ctrlPr>
+              <w:rPr>
+                <w:rFonts w:ascii="Cambria Math" w:eastAsia="微軟正黑體" w:hAnsi="Cambria Math"/>
+              </w:rPr>
+            </m:ctrlPr>
+          </m:dPr>
+          <m:e>
+            <m:r>
+              <w:rPr>
+                <w:rFonts w:ascii="Cambria Math" w:eastAsia="微軟正黑體" w:hAnsi="Cambria Math"/>
+              </w:rPr>
+              <m:t>1-θ</m:t>
+            </m:r>
+          </m:e>
+        </m:d>
+        <m:r>
+          <w:rPr>
+            <w:rFonts w:ascii="Cambria Math" w:eastAsia="微軟正黑體" w:hAnsi="Cambria Math"/>
+          </w:rPr>
+          <m:t>y</m:t>
+        </m:r>
+      </m:oMath>
+      <w:r>
+        <w:rPr>
+          <w:rFonts w:ascii="微軟正黑體" w:eastAsia="微軟正黑體" w:hAnsi="微軟正黑體" w:hint="eastAsia"/>
+        </w:rPr>
+        <w:t xml:space="preserve"> 也會在</w:t>
+      </w:r>
+      <w:r>
+        <w:rPr>
+          <w:rFonts w:ascii="微軟正黑體" w:eastAsia="微軟正黑體" w:hAnsi="微軟正黑體" w:hint="eastAsia"/>
+        </w:rPr>
+        <w:t>B</w:t>
+      </w:r>
+      <w:r>
+        <w:rPr>
+          <w:rFonts w:ascii="微軟正黑體" w:eastAsia="微軟正黑體" w:hAnsi="微軟正黑體" w:hint="eastAsia"/>
+        </w:rPr>
+        <w:t>內</w:t>
+      </w:r>
+    </w:p>
+    <w:p>
+      <w:pPr>
+        <w:rPr>
+          <w:rFonts w:ascii="微軟正黑體" w:eastAsia="微軟正黑體" w:hAnsi="微軟正黑體" w:hint="eastAsia"/>
+        </w:rPr>
+      </w:pPr>
+      <w:r>
+        <w:rPr>
+          <w:rFonts w:ascii="微軟正黑體" w:eastAsia="微軟正黑體" w:hAnsi="微軟正黑體" w:hint="eastAsia"/>
+        </w:rPr>
+        <w:t>因此，</w:t>
+      </w:r>
+      <m:oMath>
+        <m:r>
+          <w:rPr>
+            <w:rFonts w:ascii="Cambria Math" w:eastAsia="微軟正黑體" w:hAnsi="Cambria Math"/>
+          </w:rPr>
+          <m:t>θx+</m:t>
+        </m:r>
+        <m:d>
+          <m:dPr>
+            <m:ctrlPr>
+              <w:rPr>
+                <w:rFonts w:ascii="Cambria Math" w:eastAsia="微軟正黑體" w:hAnsi="Cambria Math"/>
+              </w:rPr>
+            </m:ctrlPr>
+          </m:dPr>
+          <m:e>
+            <m:r>
+              <w:rPr>
+                <w:rFonts w:ascii="Cambria Math" w:eastAsia="微軟正黑體" w:hAnsi="Cambria Math"/>
+              </w:rPr>
+              <m:t>1-θ</m:t>
+            </m:r>
+          </m:e>
+        </m:d>
+        <m:r>
+          <w:rPr>
+            <w:rFonts w:ascii="Cambria Math" w:eastAsia="微軟正黑體" w:hAnsi="Cambria Math"/>
+          </w:rPr>
+          <m:t>y</m:t>
+        </m:r>
+      </m:oMath>
+      <w:r>
+        <w:rPr>
+          <w:rFonts w:ascii="微軟正黑體" w:eastAsia="微軟正黑體" w:hAnsi="微軟正黑體" w:hint="eastAsia"/>
+        </w:rPr>
+        <w:t xml:space="preserve"> 同時存在於A與B內，代表</w:t>
+      </w:r>
+      <w:r>
+        <w:rPr>
+          <w:rFonts w:ascii="微軟正黑體" w:eastAsia="微軟正黑體" w:hAnsi="微軟正黑體" w:hint="eastAsia"/>
+        </w:rPr>
+        <w:t>也</w:t>
+      </w:r>
+      <w:r>
+        <w:rPr>
+          <w:rFonts w:ascii="微軟正黑體" w:eastAsia="微軟正黑體" w:hAnsi="微軟正黑體" w:hint="eastAsia"/>
+        </w:rPr>
+        <w:t>會</w:t>
+      </w:r>
+      <w:r>
+        <w:rPr>
+          <w:rFonts w:ascii="微軟正黑體" w:eastAsia="微軟正黑體" w:hAnsi="微軟正黑體" w:hint="eastAsia"/>
+        </w:rPr>
+        <w:t>存</w:t>
+      </w:r>
+      <w:r>
+        <w:rPr>
+          <w:rFonts w:ascii="微軟正黑體" w:eastAsia="微軟正黑體" w:hAnsi="微軟正黑體" w:hint="eastAsia"/>
+        </w:rPr>
+        <w:t>在</w:t>
+      </w:r>
+      <w:r>
+        <w:rPr>
+          <w:rFonts w:ascii="微軟正黑體" w:eastAsia="微軟正黑體" w:hAnsi="微軟正黑體" w:hint="eastAsia"/>
+        </w:rPr>
+        <w:t>於</w:t>
+      </w:r>
+      <w:r>
+        <w:rPr>
+          <w:rFonts w:ascii="微軟正黑體" w:eastAsia="微軟正黑體" w:hAnsi="微軟正黑體" w:hint="eastAsia"/>
+        </w:rPr>
+        <w:t>A, B的交集，C裡面</w:t>
+      </w:r>
+    </w:p>
+    <w:p>
+      <w:pPr>
+        <w:rPr>
+          <w:rFonts w:ascii="微軟正黑體" w:eastAsia="微軟正黑體" w:hAnsi="微軟正黑體" w:hint="eastAsia"/>
+        </w:rPr>
+      </w:pPr>
+      <w:r>
+        <w:rPr>
+          <w:rFonts w:ascii="微軟正黑體" w:eastAsia="微軟正黑體" w:hAnsi="微軟正黑體" w:hint="eastAsia"/>
+        </w:rPr>
+        <w:t>所以對於C內的任意點x, y，</w:t>
+      </w:r>
+      <m:oMath>
+        <m:r>
+          <w:rPr>
+            <w:rFonts w:ascii="Cambria Math" w:eastAsia="微軟正黑體" w:hAnsi="Cambria Math"/>
+          </w:rPr>
+          <m:t>∀0≤θ≤1,θx+</m:t>
+        </m:r>
+        <m:d>
+          <m:dPr>
+            <m:ctrlPr>
+              <w:rPr>
+                <w:rFonts w:ascii="Cambria Math" w:eastAsia="微軟正黑體" w:hAnsi="Cambria Math"/>
+              </w:rPr>
+            </m:ctrlPr>
+          </m:dPr>
+          <m:e>
+            <m:r>
+              <w:rPr>
+                <w:rFonts w:ascii="Cambria Math" w:eastAsia="微軟正黑體" w:hAnsi="Cambria Math"/>
+              </w:rPr>
+              <m:t>1-θ</m:t>
+            </m:r>
+          </m:e>
+        </m:d>
+        <m:r>
+          <w:rPr>
+            <w:rFonts w:ascii="Cambria Math" w:eastAsia="微軟正黑體" w:hAnsi="Cambria Math"/>
+          </w:rPr>
+          <m:t>y</m:t>
+        </m:r>
+      </m:oMath>
+      <w:r>
+        <w:rPr>
+          <w:rFonts w:ascii="微軟正黑體" w:eastAsia="微軟正黑體" w:hAnsi="微軟正黑體" w:hint="eastAsia"/>
+        </w:rPr>
+        <w:t xml:space="preserve"> </w:t>
+      </w:r>
+      <w:r>
+        <w:rPr>
+          <w:rFonts w:ascii="微軟正黑體" w:eastAsia="微軟正黑體" w:hAnsi="微軟正黑體" w:hint="eastAsia"/>
+        </w:rPr>
+        <w:t>也都會屬於C</w:t>
+      </w:r>
+    </w:p>
+    <w:p>
+      <w:pPr>
+        <w:rPr>
+          <w:rFonts w:ascii="微軟正黑體" w:eastAsia="微軟正黑體" w:hAnsi="微軟正黑體" w:hint="eastAsia"/>
+        </w:rPr>
+      </w:pPr>
+      <w:r>
+        <w:rPr>
+          <w:rFonts w:ascii="微軟正黑體" w:eastAsia="微軟正黑體" w:hAnsi="微軟正黑體" w:hint="eastAsia"/>
+        </w:rPr>
+        <w:t>因此C是Convex Set</w:t>
+      </w:r>
+    </w:p>
+    <w:p>
+      <w:pPr>
+        <w:rPr>
+          <w:rFonts w:ascii="微軟正黑體" w:eastAsia="微軟正黑體" w:hAnsi="微軟正黑體" w:hint="eastAsia"/>
+        </w:rPr>
+      </w:pPr>
+    </w:p>
+    <w:p>
+      <w:pPr>
+        <w:rPr>
+          <w:rFonts w:ascii="微軟正黑體" w:eastAsia="微軟正黑體" w:hAnsi="微軟正黑體" w:hint="eastAsia"/>
+        </w:rPr>
+      </w:pPr>
+      <w:r>
+        <w:rPr>
+          <w:rFonts w:ascii="微軟正黑體" w:eastAsia="微軟正黑體" w:hAnsi="微軟正黑體" w:hint="eastAsia"/>
+        </w:rPr>
+        <w:t xml:space="preserve">(2) 試證明上一題的 </w:t>
+      </w:r>
+      <m:oMath>
+        <m:r>
+          <w:rPr>
+            <w:rFonts w:ascii="Cambria Math" w:eastAsia="微軟正黑體" w:hAnsi="Cambria Math"/>
+          </w:rPr>
+          <m:t>l</m:t>
+        </m:r>
+        <m:d>
+          <m:dPr>
+            <m:ctrlPr>
+              <w:rPr>
+                <w:rFonts w:ascii="Cambria Math" w:eastAsia="微軟正黑體" w:hAnsi="Cambria Math"/>
+              </w:rPr>
+            </m:ctrlPr>
+          </m:dPr>
+          <m:e>
+            <m:r>
+              <w:rPr>
+                <w:rFonts w:ascii="Cambria Math" w:eastAsia="微軟正黑體" w:hAnsi="Cambria Math"/>
+              </w:rPr>
+              <m:t>β</m:t>
+            </m:r>
+          </m:e>
+        </m:d>
+      </m:oMath>
+      <w:r>
+        <w:rPr>
+          <w:rFonts w:ascii="微軟正黑體" w:eastAsia="微軟正黑體" w:hAnsi="微軟正黑體" w:hint="eastAsia"/>
+        </w:rPr>
+        <w:t xml:space="preserve"> </w:t>
+      </w:r>
+      <w:r>
+        <w:rPr>
+          <w:rFonts w:ascii="微軟正黑體" w:eastAsia="微軟正黑體" w:hAnsi="微軟正黑體" w:hint="eastAsia"/>
+        </w:rPr>
+        <w:t>是Concave</w:t>
+      </w:r>
+    </w:p>
+    <w:p>
+      <w:pPr>
+        <w:rPr>
+          <w:rFonts w:ascii="微軟正黑體" w:eastAsia="微軟正黑體" w:hAnsi="微軟正黑體" w:hint="eastAsia"/>
+        </w:rPr>
+      </w:pPr>
+      <w:r>
+        <w:rPr>
+          <w:rFonts w:ascii="微軟正黑體" w:eastAsia="微軟正黑體" w:hAnsi="微軟正黑體" w:hint="eastAsia"/>
+        </w:rPr>
+        <w:t>因為</w:t>
+      </w:r>
+      <w:r>
+        <w:rPr>
+          <w:rFonts w:ascii="微軟正黑體" w:eastAsia="微軟正黑體" w:hAnsi="微軟正黑體" w:hint="eastAsia"/>
+        </w:rPr>
+        <w:t xml:space="preserve"> </w:t>
+      </w:r>
+      <m:oMath>
+        <m:sSup>
+          <m:sSupPr>
+            <m:ctrlPr>
+              <w:rPr>
+                <w:rFonts w:ascii="Cambria Math" w:eastAsia="微軟正黑體" w:hAnsi="微軟正黑體"/>
+              </w:rPr>
+            </m:ctrlPr>
+          </m:sSupPr>
+          <m:e>
+            <m:r>
+              <w:rPr>
+                <w:rFonts w:ascii="Cambria Math" w:eastAsia="微軟正黑體" w:hAnsi="微軟正黑體"/>
+              </w:rPr>
+              <m:t>y</m:t>
+            </m:r>
+          </m:e>
+          <m:sup>
+            <m:d>
+              <m:dPr>
+                <m:ctrlPr>
+                  <w:rPr>
+                    <w:rFonts w:ascii="Cambria Math" w:eastAsia="微軟正黑體" w:hAnsi="微軟正黑體"/>
+                  </w:rPr>
+                </m:ctrlPr>
+              </m:dPr>
+              <m:e>
+                <m:r>
+                  <w:rPr>
+                    <w:rFonts w:ascii="Cambria Math" w:eastAsia="微軟正黑體" w:hAnsi="微軟正黑體"/>
+                  </w:rPr>
+                  <m:t>t</m:t>
+                </m:r>
+              </m:e>
+            </m:d>
+          </m:sup>
+        </m:sSup>
+        <m:sSup>
+          <m:sSupPr>
+            <m:ctrlPr>
+              <w:rPr>
+                <w:rFonts w:ascii="Cambria Math" w:eastAsia="微軟正黑體" w:hAnsi="微軟正黑體"/>
+              </w:rPr>
+            </m:ctrlPr>
+          </m:sSupPr>
+          <m:e>
+            <m:r>
+              <w:rPr>
+                <w:rFonts w:ascii="Cambria Math" w:eastAsia="微軟正黑體" w:hAnsi="微軟正黑體"/>
+              </w:rPr>
+              <m:t>β</m:t>
+            </m:r>
+          </m:e>
+          <m:sup>
+            <m:r>
+              <w:rPr>
+                <w:rFonts w:ascii="MS Gothic" w:eastAsia="MS Gothic" w:hAnsi="MS Gothic" w:cs="MS Gothic" w:hint="eastAsia"/>
+              </w:rPr>
+              <m:t>⊤</m:t>
+            </m:r>
+          </m:sup>
+        </m:sSup>
+        <m:sSup>
+          <m:sSupPr>
+            <m:ctrlPr>
+              <w:rPr>
+                <w:rFonts w:ascii="Cambria Math" w:eastAsia="微軟正黑體" w:hAnsi="微軟正黑體"/>
+              </w:rPr>
+            </m:ctrlPr>
+          </m:sSupPr>
+          <m:e>
+            <m:acc>
+              <m:accPr>
+                <m:chr m:val="̃"/>
+                <m:ctrlPr>
+                  <w:rPr>
+                    <w:rFonts w:ascii="Cambria Math" w:eastAsia="微軟正黑體" w:hAnsi="微軟正黑體"/>
+                  </w:rPr>
+                </m:ctrlPr>
+              </m:accPr>
+              <m:e>
+                <m:r>
+                  <w:rPr>
+                    <w:rFonts w:ascii="Cambria Math" w:eastAsia="微軟正黑體" w:hAnsi="微軟正黑體"/>
+                  </w:rPr>
+                  <m:t>x</m:t>
+                </m:r>
+              </m:e>
+            </m:acc>
+          </m:e>
+          <m:sup>
+            <m:d>
+              <m:dPr>
+                <m:ctrlPr>
+                  <w:rPr>
+                    <w:rFonts w:ascii="Cambria Math" w:eastAsia="微軟正黑體" w:hAnsi="微軟正黑體"/>
+                  </w:rPr>
+                </m:ctrlPr>
+              </m:dPr>
+              <m:e>
+                <m:r>
+                  <w:rPr>
+                    <w:rFonts w:ascii="Cambria Math" w:eastAsia="微軟正黑體" w:hAnsi="微軟正黑體"/>
+                  </w:rPr>
+                  <m:t>t</m:t>
+                </m:r>
+              </m:e>
+            </m:d>
+          </m:sup>
+        </m:sSup>
+      </m:oMath>
+      <w:r>
+        <w:rPr>
+          <w:rFonts w:ascii="微軟正黑體" w:eastAsia="微軟正黑體" w:hAnsi="微軟正黑體" w:hint="eastAsia"/>
+        </w:rPr>
+        <w:t xml:space="preserve"> 是linear function，而 </w:t>
+      </w:r>
+      <m:oMath>
+        <m:func>
+          <m:funcPr>
+            <m:ctrlPr>
+              <w:rPr>
+                <w:rFonts w:ascii="Cambria Math" w:eastAsia="微軟正黑體" w:hAnsi="微軟正黑體"/>
+              </w:rPr>
+            </m:ctrlPr>
+          </m:funcPr>
+          <m:fName>
+            <m:r>
+              <m:rPr>
+                <m:sty m:val="p"/>
+              </m:rPr>
+              <w:rPr>
+                <w:rFonts w:ascii="Cambria Math" w:eastAsia="微軟正黑體" w:hAnsi="微軟正黑體"/>
+              </w:rPr>
+              <m:t>ln</m:t>
+            </m:r>
+          </m:fName>
+          <m:e>
+            <m:d>
+              <m:dPr>
+                <m:ctrlPr>
+                  <w:rPr>
+                    <w:rFonts w:ascii="Cambria Math" w:eastAsia="微軟正黑體" w:hAnsi="微軟正黑體"/>
+                  </w:rPr>
+                </m:ctrlPr>
+              </m:dPr>
+              <m:e>
+                <m:r>
+                  <w:rPr>
+                    <w:rFonts w:ascii="Cambria Math" w:eastAsia="微軟正黑體" w:hAnsi="微軟正黑體"/>
+                  </w:rPr>
+                  <m:t>1+</m:t>
+                </m:r>
+                <m:sSup>
+                  <m:sSupPr>
+                    <m:ctrlPr>
+                      <w:rPr>
+                        <w:rFonts w:ascii="Cambria Math" w:eastAsia="微軟正黑體" w:hAnsi="微軟正黑體"/>
+                      </w:rPr>
+                    </m:ctrlPr>
+                  </m:sSupPr>
+                  <m:e>
+                    <m:r>
+                      <w:rPr>
+                        <w:rFonts w:ascii="Cambria Math" w:eastAsia="微軟正黑體" w:hAnsi="Cambria Math" w:cs="Cambria Math"/>
+                      </w:rPr>
+                      <m:t>ⅇ</m:t>
+                    </m:r>
+                  </m:e>
+                  <m:sup>
+                    <m:sSup>
+                      <m:sSupPr>
+                        <m:ctrlPr>
+                          <w:rPr>
+                            <w:rFonts w:ascii="Cambria Math" w:eastAsia="微軟正黑體" w:hAnsi="微軟正黑體"/>
+                          </w:rPr>
+                        </m:ctrlPr>
+                      </m:sSupPr>
+                      <m:e>
+                        <m:r>
+                          <w:rPr>
+                            <w:rFonts w:ascii="Cambria Math" w:eastAsia="微軟正黑體" w:hAnsi="微軟正黑體"/>
+                          </w:rPr>
+                          <m:t>β</m:t>
+                        </m:r>
+                      </m:e>
+                      <m:sup>
+                        <m:r>
+                          <w:rPr>
+                            <w:rFonts w:ascii="MS Gothic" w:eastAsia="MS Gothic" w:hAnsi="MS Gothic" w:cs="MS Gothic" w:hint="eastAsia"/>
+                          </w:rPr>
+                          <m:t>⊤</m:t>
+                        </m:r>
+                      </m:sup>
+                    </m:sSup>
+                    <m:sSup>
+                      <m:sSupPr>
+                        <m:ctrlPr>
+                          <w:rPr>
+                            <w:rFonts w:ascii="Cambria Math" w:eastAsia="微軟正黑體" w:hAnsi="微軟正黑體"/>
+                          </w:rPr>
+                        </m:ctrlPr>
+                      </m:sSupPr>
+                      <m:e>
+                        <m:acc>
+                          <m:accPr>
+                            <m:chr m:val="̃"/>
+                            <m:ctrlPr>
+                              <w:rPr>
+                                <w:rFonts w:ascii="Cambria Math" w:eastAsia="微軟正黑體" w:hAnsi="微軟正黑體"/>
+                              </w:rPr>
+                            </m:ctrlPr>
+                          </m:accPr>
+                          <m:e>
+                            <m:r>
+                              <w:rPr>
+                                <w:rFonts w:ascii="Cambria Math" w:eastAsia="微軟正黑體" w:hAnsi="微軟正黑體"/>
+                              </w:rPr>
+                              <m:t>x</m:t>
+                            </m:r>
+                          </m:e>
+                        </m:acc>
+                      </m:e>
+                      <m:sup>
+                        <m:d>
+                          <m:dPr>
+                            <m:ctrlPr>
+                              <w:rPr>
+                                <w:rFonts w:ascii="Cambria Math" w:eastAsia="微軟正黑體" w:hAnsi="微軟正黑體"/>
+                              </w:rPr>
+                            </m:ctrlPr>
+                          </m:dPr>
+                          <m:e>
+                            <m:r>
+                              <w:rPr>
+                                <w:rFonts w:ascii="Cambria Math" w:eastAsia="微軟正黑體" w:hAnsi="微軟正黑體"/>
+                              </w:rPr>
+                              <m:t>t</m:t>
+                            </m:r>
+                          </m:e>
+                        </m:d>
+                      </m:sup>
+                    </m:sSup>
+                  </m:sup>
+                </m:sSup>
+              </m:e>
+            </m:d>
+          </m:e>
+        </m:func>
+      </m:oMath>
+      <w:r>
+        <w:rPr>
+          <w:rFonts w:ascii="微軟正黑體" w:eastAsia="微軟正黑體" w:hAnsi="微軟正黑體" w:hint="eastAsia"/>
+        </w:rPr>
+        <w:t xml:space="preserve"> 是</w:t>
+      </w:r>
+      <w:r>
+        <w:rPr>
+          <w:rFonts w:ascii="微軟正黑體" w:eastAsia="微軟正黑體" w:hAnsi="微軟正黑體" w:hint="eastAsia"/>
+        </w:rPr>
+        <w:t>convex</w:t>
+      </w:r>
+      <w:r>
+        <w:rPr>
+          <w:rFonts w:ascii="微軟正黑體" w:eastAsia="微軟正黑體" w:hAnsi="微軟正黑體" w:hint="eastAsia"/>
+        </w:rPr>
+        <w:t xml:space="preserve"> </w:t>
+      </w:r>
+      <w:r>
+        <w:rPr>
+          <w:rFonts w:ascii="微軟正黑體" w:eastAsia="微軟正黑體" w:hAnsi="微軟正黑體" w:hint="eastAsia"/>
+        </w:rPr>
+        <w:t>function</w:t>
+      </w:r>
+      <w:r>
+        <w:rPr>
+          <w:rFonts w:ascii="微軟正黑體" w:eastAsia="微軟正黑體" w:hAnsi="微軟正黑體" w:hint="eastAsia"/>
+        </w:rPr>
+        <w:t>，而convex</w:t>
+      </w:r>
+      <w:r>
+        <w:rPr>
+          <w:rFonts w:ascii="微軟正黑體" w:eastAsia="微軟正黑體" w:hAnsi="微軟正黑體" w:hint="eastAsia"/>
+        </w:rPr>
+        <w:t xml:space="preserve"> </w:t>
+      </w:r>
+      <w:r>
+        <w:rPr>
+          <w:rFonts w:ascii="微軟正黑體" w:eastAsia="微軟正黑體" w:hAnsi="微軟正黑體" w:hint="eastAsia"/>
+        </w:rPr>
+        <w:t>function</w:t>
+      </w:r>
+      <w:r>
+        <w:rPr>
+          <w:rFonts w:ascii="微軟正黑體" w:eastAsia="微軟正黑體" w:hAnsi="微軟正黑體" w:hint="eastAsia"/>
+        </w:rPr>
+        <w:t>的sum仍是convex function</w:t>
+      </w:r>
+    </w:p>
+    <w:p>
+      <w:pPr>
+        <w:rPr>
+          <w:rFonts w:ascii="微軟正黑體" w:eastAsia="微軟正黑體" w:hAnsi="微軟正黑體" w:hint="eastAsia"/>
+        </w:rPr>
+      </w:pPr>
+      <w:r>
+        <w:rPr>
+          <w:rFonts w:ascii="微軟正黑體" w:eastAsia="微軟正黑體" w:hAnsi="微軟正黑體" w:hint="eastAsia"/>
+        </w:rPr>
+        <w:t xml:space="preserve">因此 </w:t>
+      </w:r>
+      <m:oMath>
+        <m:sSup>
+          <m:sSupPr>
+            <m:ctrlPr>
+              <w:rPr>
+                <w:rFonts w:ascii="Cambria Math" w:eastAsia="微軟正黑體" w:hAnsi="微軟正黑體"/>
+              </w:rPr>
+            </m:ctrlPr>
+          </m:sSupPr>
+          <m:e>
+            <m:r>
+              <w:rPr>
+                <w:rFonts w:ascii="Cambria Math" w:eastAsia="微軟正黑體" w:hAnsi="微軟正黑體"/>
+              </w:rPr>
+              <m:t>y</m:t>
+            </m:r>
+          </m:e>
+          <m:sup>
+            <m:d>
+              <m:dPr>
+                <m:ctrlPr>
+                  <w:rPr>
+                    <w:rFonts w:ascii="Cambria Math" w:eastAsia="微軟正黑體" w:hAnsi="微軟正黑體"/>
+                  </w:rPr>
+                </m:ctrlPr>
+              </m:dPr>
+              <m:e>
+                <m:r>
+                  <w:rPr>
+                    <w:rFonts w:ascii="Cambria Math" w:eastAsia="微軟正黑體" w:hAnsi="微軟正黑體"/>
+                  </w:rPr>
+                  <m:t>t</m:t>
+                </m:r>
+              </m:e>
+            </m:d>
+          </m:sup>
+        </m:sSup>
+        <m:sSup>
+          <m:sSupPr>
+            <m:ctrlPr>
+              <w:rPr>
+                <w:rFonts w:ascii="Cambria Math" w:eastAsia="微軟正黑體" w:hAnsi="微軟正黑體"/>
+              </w:rPr>
+            </m:ctrlPr>
+          </m:sSupPr>
+          <m:e>
+            <m:r>
+              <w:rPr>
+                <w:rFonts w:ascii="Cambria Math" w:eastAsia="微軟正黑體" w:hAnsi="微軟正黑體"/>
+              </w:rPr>
+              <m:t>β</m:t>
+            </m:r>
+          </m:e>
+          <m:sup>
+            <m:r>
+              <w:rPr>
+                <w:rFonts w:ascii="MS Gothic" w:eastAsia="MS Gothic" w:hAnsi="MS Gothic" w:cs="MS Gothic" w:hint="eastAsia"/>
+              </w:rPr>
+              <m:t>⊤</m:t>
+            </m:r>
+          </m:sup>
+        </m:sSup>
+        <m:sSup>
+          <m:sSupPr>
+            <m:ctrlPr>
+              <w:rPr>
+                <w:rFonts w:ascii="Cambria Math" w:eastAsia="微軟正黑體" w:hAnsi="微軟正黑體"/>
+              </w:rPr>
+            </m:ctrlPr>
+          </m:sSupPr>
+          <m:e>
+            <m:acc>
+              <m:accPr>
+                <m:chr m:val="̃"/>
+                <m:ctrlPr>
+                  <w:rPr>
+                    <w:rFonts w:ascii="Cambria Math" w:eastAsia="微軟正黑體" w:hAnsi="微軟正黑體"/>
+                  </w:rPr>
+                </m:ctrlPr>
+              </m:accPr>
+              <m:e>
+                <m:r>
+                  <w:rPr>
+                    <w:rFonts w:ascii="Cambria Math" w:eastAsia="微軟正黑體" w:hAnsi="微軟正黑體"/>
+                  </w:rPr>
+                  <m:t>x</m:t>
+                </m:r>
+              </m:e>
+            </m:acc>
+          </m:e>
+          <m:sup>
+            <m:d>
+              <m:dPr>
+                <m:ctrlPr>
+                  <w:rPr>
+                    <w:rFonts w:ascii="Cambria Math" w:eastAsia="微軟正黑體" w:hAnsi="微軟正黑體"/>
+                  </w:rPr>
+                </m:ctrlPr>
+              </m:dPr>
+              <m:e>
+                <m:r>
+                  <w:rPr>
+                    <w:rFonts w:ascii="Cambria Math" w:eastAsia="微軟正黑體" w:hAnsi="微軟正黑體"/>
+                  </w:rPr>
+                  <m:t>t</m:t>
+                </m:r>
+              </m:e>
+            </m:d>
+          </m:sup>
+        </m:sSup>
+        <m:r>
+          <w:rPr>
+            <w:rFonts w:ascii="Cambria Math" w:eastAsia="微軟正黑體" w:hAnsi="微軟正黑體" w:hint="eastAsia"/>
+          </w:rPr>
+          <m:t>+</m:t>
+        </m:r>
+        <m:func>
+          <m:funcPr>
+            <m:ctrlPr>
+              <w:rPr>
+                <w:rFonts w:ascii="Cambria Math" w:eastAsia="微軟正黑體" w:hAnsi="微軟正黑體"/>
+              </w:rPr>
+            </m:ctrlPr>
+          </m:funcPr>
+          <m:fName>
+            <m:r>
+              <m:rPr>
+                <m:sty m:val="p"/>
+              </m:rPr>
+              <w:rPr>
+                <w:rFonts w:ascii="Cambria Math" w:eastAsia="微軟正黑體" w:hAnsi="微軟正黑體"/>
+              </w:rPr>
+              <m:t>ln</m:t>
+            </m:r>
+          </m:fName>
+          <m:e>
+            <m:d>
+              <m:dPr>
+                <m:ctrlPr>
+                  <w:rPr>
+                    <w:rFonts w:ascii="Cambria Math" w:eastAsia="微軟正黑體" w:hAnsi="微軟正黑體"/>
+                  </w:rPr>
+                </m:ctrlPr>
+              </m:dPr>
+              <m:e>
+                <m:r>
+                  <w:rPr>
+                    <w:rFonts w:ascii="Cambria Math" w:eastAsia="微軟正黑體" w:hAnsi="微軟正黑體"/>
+                  </w:rPr>
+                  <m:t>1+</m:t>
+                </m:r>
+                <m:sSup>
+                  <m:sSupPr>
+                    <m:ctrlPr>
+                      <w:rPr>
+                        <w:rFonts w:ascii="Cambria Math" w:eastAsia="微軟正黑體" w:hAnsi="微軟正黑體"/>
+                      </w:rPr>
+                    </m:ctrlPr>
+                  </m:sSupPr>
+                  <m:e>
+                    <m:r>
+                      <w:rPr>
+                        <w:rFonts w:ascii="Cambria Math" w:eastAsia="微軟正黑體" w:hAnsi="Cambria Math" w:cs="Cambria Math"/>
+                      </w:rPr>
+                      <m:t>ⅇ</m:t>
+                    </m:r>
+                  </m:e>
+                  <m:sup>
+                    <m:sSup>
+                      <m:sSupPr>
+                        <m:ctrlPr>
+                          <w:rPr>
+                            <w:rFonts w:ascii="Cambria Math" w:eastAsia="微軟正黑體" w:hAnsi="微軟正黑體"/>
+                          </w:rPr>
+                        </m:ctrlPr>
+                      </m:sSupPr>
+                      <m:e>
+                        <m:r>
+                          <w:rPr>
+                            <w:rFonts w:ascii="Cambria Math" w:eastAsia="微軟正黑體" w:hAnsi="微軟正黑體"/>
+                          </w:rPr>
+                          <m:t>β</m:t>
+                        </m:r>
+                      </m:e>
+                      <m:sup>
+                        <m:r>
+                          <w:rPr>
+                            <w:rFonts w:ascii="MS Gothic" w:eastAsia="MS Gothic" w:hAnsi="MS Gothic" w:cs="MS Gothic" w:hint="eastAsia"/>
+                          </w:rPr>
+                          <m:t>⊤</m:t>
+                        </m:r>
+                      </m:sup>
+                    </m:sSup>
+                    <m:sSup>
+                      <m:sSupPr>
+                        <m:ctrlPr>
+                          <w:rPr>
+                            <w:rFonts w:ascii="Cambria Math" w:eastAsia="微軟正黑體" w:hAnsi="微軟正黑體"/>
+                          </w:rPr>
+                        </m:ctrlPr>
+                      </m:sSupPr>
+                      <m:e>
+                        <m:acc>
+                          <m:accPr>
+                            <m:chr m:val="̃"/>
+                            <m:ctrlPr>
+                              <w:rPr>
+                                <w:rFonts w:ascii="Cambria Math" w:eastAsia="微軟正黑體" w:hAnsi="微軟正黑體"/>
+                              </w:rPr>
+                            </m:ctrlPr>
+                          </m:accPr>
+                          <m:e>
+                            <m:r>
+                              <w:rPr>
+                                <w:rFonts w:ascii="Cambria Math" w:eastAsia="微軟正黑體" w:hAnsi="微軟正黑體"/>
+                              </w:rPr>
+                              <m:t>x</m:t>
+                            </m:r>
+                          </m:e>
+                        </m:acc>
+                      </m:e>
+                      <m:sup>
+                        <m:d>
+                          <m:dPr>
+                            <m:ctrlPr>
+                              <w:rPr>
+                                <w:rFonts w:ascii="Cambria Math" w:eastAsia="微軟正黑體" w:hAnsi="微軟正黑體"/>
+                              </w:rPr>
+                            </m:ctrlPr>
+                          </m:dPr>
+                          <m:e>
+                            <m:r>
+                              <w:rPr>
+                                <w:rFonts w:ascii="Cambria Math" w:eastAsia="微軟正黑體" w:hAnsi="微軟正黑體"/>
+                              </w:rPr>
+                              <m:t>t</m:t>
+                            </m:r>
+                          </m:e>
+                        </m:d>
+                      </m:sup>
+                    </m:sSup>
+                  </m:sup>
+                </m:sSup>
+              </m:e>
+            </m:d>
+          </m:e>
+        </m:func>
+      </m:oMath>
+      <w:r>
+        <w:rPr>
+          <w:rFonts w:ascii="微軟正黑體" w:eastAsia="微軟正黑體" w:hAnsi="微軟正黑體" w:hint="eastAsia"/>
+        </w:rPr>
+        <w:t xml:space="preserve"> 是convex</w:t>
+      </w:r>
+      <w:r>
+        <w:rPr>
+          <w:rFonts w:ascii="微軟正黑體" w:eastAsia="微軟正黑體" w:hAnsi="微軟正黑體" w:hint="eastAsia"/>
+        </w:rPr>
+        <w:t xml:space="preserve"> </w:t>
+      </w:r>
+      <w:r>
+        <w:rPr>
+          <w:rFonts w:ascii="微軟正黑體" w:eastAsia="微軟正黑體" w:hAnsi="微軟正黑體" w:hint="eastAsia"/>
+        </w:rPr>
+        <w:t>function</w:t>
+      </w:r>
+    </w:p>
+    <w:p>
+      <w:pPr>
+        <w:rPr>
+          <w:rFonts w:ascii="微軟正黑體" w:eastAsia="微軟正黑體" w:hAnsi="微軟正黑體" w:hint="eastAsia"/>
+        </w:rPr>
+      </w:pPr>
+      <w:r>
+        <w:rPr>
+          <w:rFonts w:ascii="微軟正黑體" w:eastAsia="微軟正黑體" w:hAnsi="微軟正黑體" w:hint="eastAsia"/>
+        </w:rPr>
+        <w:t>接著，</w:t>
+      </w:r>
+      <w:r>
+        <w:rPr>
+          <w:rFonts w:ascii="微軟正黑體" w:eastAsia="微軟正黑體" w:hAnsi="微軟正黑體" w:hint="eastAsia"/>
+        </w:rPr>
+        <w:t>根據不同的t，得到的式子也仍是convex function，因此整體加起來之後仍會是convex function</w:t>
+      </w:r>
+      <w:r>
+        <w:rPr>
+          <w:rFonts w:ascii="微軟正黑體" w:eastAsia="微軟正黑體" w:hAnsi="微軟正黑體" w:hint="eastAsia"/>
+        </w:rPr>
+        <w:t xml:space="preserve"> </w:t>
+      </w:r>
+      <m:oMath>
+        <m:nary>
+          <m:naryPr>
+            <m:chr m:val="∑"/>
+            <m:limLoc m:val="subSup"/>
+            <m:grow m:val="1"/>
+            <m:ctrlPr>
+              <w:rPr>
+                <w:rFonts w:ascii="Cambria Math" w:eastAsia="微軟正黑體" w:hAnsi="微軟正黑體"/>
+              </w:rPr>
+            </m:ctrlPr>
+          </m:naryPr>
+          <m:sub>
+            <m:r>
+              <w:rPr>
+                <w:rFonts w:ascii="Cambria Math" w:eastAsia="微軟正黑體" w:hAnsi="微軟正黑體"/>
+              </w:rPr>
+              <m:t>t=1</m:t>
+            </m:r>
+          </m:sub>
+          <m:sup>
+            <m:r>
+              <w:rPr>
+                <w:rFonts w:ascii="Cambria Math" w:eastAsia="微軟正黑體" w:hAnsi="微軟正黑體"/>
+              </w:rPr>
+              <m:t>N</m:t>
+            </m:r>
+          </m:sup>
+          <m:e>
+            <m:r>
+              <w:rPr>
+                <w:rFonts w:ascii="Cambria Math" w:eastAsia="微軟正黑體" w:hAnsi="微軟正黑體"/>
+              </w:rPr>
+              <m:t>{</m:t>
+            </m:r>
+            <m:sSup>
+              <m:sSupPr>
+                <m:ctrlPr>
+                  <w:rPr>
+                    <w:rFonts w:ascii="Cambria Math" w:eastAsia="微軟正黑體" w:hAnsi="微軟正黑體"/>
+                  </w:rPr>
+                </m:ctrlPr>
+              </m:sSupPr>
+              <m:e>
+                <m:r>
+                  <w:rPr>
+                    <w:rFonts w:ascii="Cambria Math" w:eastAsia="微軟正黑體" w:hAnsi="微軟正黑體"/>
+                  </w:rPr>
+                  <m:t>y</m:t>
+                </m:r>
+              </m:e>
+              <m:sup>
+                <m:d>
+                  <m:dPr>
+                    <m:ctrlPr>
+                      <w:rPr>
+                        <w:rFonts w:ascii="Cambria Math" w:eastAsia="微軟正黑體" w:hAnsi="微軟正黑體"/>
+                      </w:rPr>
+                    </m:ctrlPr>
+                  </m:dPr>
+                  <m:e>
+                    <m:r>
+                      <w:rPr>
+                        <w:rFonts w:ascii="Cambria Math" w:eastAsia="微軟正黑體" w:hAnsi="微軟正黑體"/>
+                      </w:rPr>
+                      <m:t>t</m:t>
+                    </m:r>
+                  </m:e>
+                </m:d>
+              </m:sup>
+            </m:sSup>
+            <m:sSup>
+              <m:sSupPr>
+                <m:ctrlPr>
+                  <w:rPr>
+                    <w:rFonts w:ascii="Cambria Math" w:eastAsia="微軟正黑體" w:hAnsi="微軟正黑體"/>
+                  </w:rPr>
+                </m:ctrlPr>
+              </m:sSupPr>
+              <m:e>
+                <m:r>
+                  <w:rPr>
+                    <w:rFonts w:ascii="Cambria Math" w:eastAsia="微軟正黑體" w:hAnsi="微軟正黑體"/>
+                  </w:rPr>
+                  <m:t>β</m:t>
+                </m:r>
+              </m:e>
+              <m:sup>
+                <m:r>
+                  <w:rPr>
+                    <w:rFonts w:ascii="MS Gothic" w:eastAsia="MS Gothic" w:hAnsi="MS Gothic" w:cs="MS Gothic" w:hint="eastAsia"/>
+                  </w:rPr>
+                  <m:t>⊤</m:t>
+                </m:r>
+              </m:sup>
+            </m:sSup>
+            <m:sSup>
+              <m:sSupPr>
+                <m:ctrlPr>
+                  <w:rPr>
+                    <w:rFonts w:ascii="Cambria Math" w:eastAsia="微軟正黑體" w:hAnsi="微軟正黑體"/>
+                  </w:rPr>
+                </m:ctrlPr>
+              </m:sSupPr>
+              <m:e>
+                <m:acc>
+                  <m:accPr>
+                    <m:chr m:val="̃"/>
+                    <m:ctrlPr>
+                      <w:rPr>
+                        <w:rFonts w:ascii="Cambria Math" w:eastAsia="微軟正黑體" w:hAnsi="微軟正黑體"/>
+                      </w:rPr>
+                    </m:ctrlPr>
+                  </m:accPr>
+                  <m:e>
+                    <m:r>
+                      <w:rPr>
+                        <w:rFonts w:ascii="Cambria Math" w:eastAsia="微軟正黑體" w:hAnsi="微軟正黑體"/>
+                      </w:rPr>
+                      <m:t>x</m:t>
+                    </m:r>
+                  </m:e>
+                </m:acc>
+              </m:e>
+              <m:sup>
+                <m:d>
+                  <m:dPr>
+                    <m:ctrlPr>
+                      <w:rPr>
+                        <w:rFonts w:ascii="Cambria Math" w:eastAsia="微軟正黑體" w:hAnsi="微軟正黑體"/>
+                      </w:rPr>
+                    </m:ctrlPr>
+                  </m:dPr>
+                  <m:e>
+                    <m:r>
+                      <w:rPr>
+                        <w:rFonts w:ascii="Cambria Math" w:eastAsia="微軟正黑體" w:hAnsi="微軟正黑體"/>
+                      </w:rPr>
+                      <m:t>t</m:t>
+                    </m:r>
+                  </m:e>
+                </m:d>
+              </m:sup>
+            </m:sSup>
+            <m:r>
+              <w:rPr>
+                <w:rFonts w:ascii="Cambria Math" w:eastAsia="微軟正黑體" w:hAnsi="微軟正黑體" w:hint="eastAsia"/>
+              </w:rPr>
+              <m:t>+</m:t>
+            </m:r>
+            <m:func>
+              <m:funcPr>
+                <m:ctrlPr>
+                  <w:rPr>
+                    <w:rFonts w:ascii="Cambria Math" w:eastAsia="微軟正黑體" w:hAnsi="微軟正黑體"/>
+                  </w:rPr>
+                </m:ctrlPr>
+              </m:funcPr>
+              <m:fName>
+                <m:r>
+                  <m:rPr>
+                    <m:sty m:val="p"/>
+                  </m:rPr>
+                  <w:rPr>
+                    <w:rFonts w:ascii="Cambria Math" w:eastAsia="微軟正黑體" w:hAnsi="微軟正黑體"/>
+                  </w:rPr>
+                  <m:t>ln</m:t>
+                </m:r>
+              </m:fName>
+              <m:e>
+                <m:d>
+                  <m:dPr>
+                    <m:ctrlPr>
+                      <w:rPr>
+                        <w:rFonts w:ascii="Cambria Math" w:eastAsia="微軟正黑體" w:hAnsi="微軟正黑體"/>
+                      </w:rPr>
+                    </m:ctrlPr>
+                  </m:dPr>
+                  <m:e>
+                    <m:r>
+                      <w:rPr>
+                        <w:rFonts w:ascii="Cambria Math" w:eastAsia="微軟正黑體" w:hAnsi="微軟正黑體"/>
+                      </w:rPr>
+                      <m:t>1+</m:t>
+                    </m:r>
+                    <m:sSup>
+                      <m:sSupPr>
+                        <m:ctrlPr>
+                          <w:rPr>
+                            <w:rFonts w:ascii="Cambria Math" w:eastAsia="微軟正黑體" w:hAnsi="微軟正黑體"/>
+                          </w:rPr>
+                        </m:ctrlPr>
+                      </m:sSupPr>
+                      <m:e>
+                        <m:r>
+                          <w:rPr>
+                            <w:rFonts w:ascii="Cambria Math" w:eastAsia="微軟正黑體" w:hAnsi="Cambria Math" w:cs="Cambria Math"/>
+                          </w:rPr>
+                          <m:t>ⅇ</m:t>
+                        </m:r>
+                      </m:e>
+                      <m:sup>
+                        <m:sSup>
+                          <m:sSupPr>
+                            <m:ctrlPr>
+                              <w:rPr>
+                                <w:rFonts w:ascii="Cambria Math" w:eastAsia="微軟正黑體" w:hAnsi="微軟正黑體"/>
+                              </w:rPr>
+                            </m:ctrlPr>
+                          </m:sSupPr>
+                          <m:e>
+                            <m:r>
+                              <w:rPr>
+                                <w:rFonts w:ascii="Cambria Math" w:eastAsia="微軟正黑體" w:hAnsi="微軟正黑體"/>
+                              </w:rPr>
+                              <m:t>β</m:t>
+                            </m:r>
+                          </m:e>
+                          <m:sup>
+                            <m:r>
+                              <w:rPr>
+                                <w:rFonts w:ascii="MS Gothic" w:eastAsia="MS Gothic" w:hAnsi="MS Gothic" w:cs="MS Gothic" w:hint="eastAsia"/>
+                              </w:rPr>
+                              <m:t>⊤</m:t>
+                            </m:r>
+                          </m:sup>
+                        </m:sSup>
+                        <m:sSup>
+                          <m:sSupPr>
+                            <m:ctrlPr>
+                              <w:rPr>
+                                <w:rFonts w:ascii="Cambria Math" w:eastAsia="微軟正黑體" w:hAnsi="微軟正黑體"/>
+                              </w:rPr>
+                            </m:ctrlPr>
+                          </m:sSupPr>
+                          <m:e>
+                            <m:acc>
+                              <m:accPr>
+                                <m:chr m:val="̃"/>
+                                <m:ctrlPr>
+                                  <w:rPr>
+                                    <w:rFonts w:ascii="Cambria Math" w:eastAsia="微軟正黑體" w:hAnsi="微軟正黑體"/>
+                                  </w:rPr>
+                                </m:ctrlPr>
+                              </m:accPr>
+                              <m:e>
+                                <m:r>
+                                  <w:rPr>
+                                    <w:rFonts w:ascii="Cambria Math" w:eastAsia="微軟正黑體" w:hAnsi="微軟正黑體"/>
+                                  </w:rPr>
+                                  <m:t>x</m:t>
+                                </m:r>
+                              </m:e>
+                            </m:acc>
+                          </m:e>
+                          <m:sup>
+                            <m:d>
+                              <m:dPr>
+                                <m:ctrlPr>
+                                  <w:rPr>
+                                    <w:rFonts w:ascii="Cambria Math" w:eastAsia="微軟正黑體" w:hAnsi="微軟正黑體"/>
+                                  </w:rPr>
+                                </m:ctrlPr>
+                              </m:dPr>
+                              <m:e>
+                                <m:r>
+                                  <w:rPr>
+                                    <w:rFonts w:ascii="Cambria Math" w:eastAsia="微軟正黑體" w:hAnsi="微軟正黑體"/>
+                                  </w:rPr>
+                                  <m:t>t</m:t>
+                                </m:r>
+                              </m:e>
+                            </m:d>
+                          </m:sup>
+                        </m:sSup>
+                      </m:sup>
+                    </m:sSup>
+                  </m:e>
+                </m:d>
+              </m:e>
+            </m:func>
+            <m:r>
+              <w:rPr>
+                <w:rFonts w:ascii="Cambria Math" w:eastAsia="微軟正黑體" w:hAnsi="微軟正黑體"/>
+              </w:rPr>
+              <m:t>}</m:t>
+            </m:r>
+          </m:e>
+        </m:nary>
+      </m:oMath>
+    </w:p>
+    <w:p>
+      <w:pPr>
+        <w:rPr>
+          <w:rFonts w:ascii="微軟正黑體" w:eastAsia="微軟正黑體" w:hAnsi="微軟正黑體"/>
+        </w:rPr>
+      </w:pPr>
+      <w:r>
+        <w:rPr>
+          <w:rFonts w:ascii="微軟正黑體" w:eastAsia="微軟正黑體" w:hAnsi="微軟正黑體" w:hint="eastAsia"/>
+        </w:rPr>
+        <w:t>而其負數</w:t>
+      </w:r>
+      <w:r>
+        <w:rPr>
+          <w:rFonts w:ascii="微軟正黑體" w:eastAsia="微軟正黑體" w:hAnsi="微軟正黑體" w:hint="eastAsia"/>
+        </w:rPr>
+        <w:t xml:space="preserve"> </w:t>
+      </w:r>
+      <m:oMath>
+        <m:r>
+          <w:rPr>
+            <w:rFonts w:ascii="Cambria Math" w:eastAsia="微軟正黑體" w:hAnsi="Cambria Math"/>
+          </w:rPr>
+          <m:t>l</m:t>
+        </m:r>
+        <m:d>
+          <m:dPr>
+            <m:ctrlPr>
+              <w:rPr>
+                <w:rFonts w:ascii="Cambria Math" w:eastAsia="微軟正黑體" w:hAnsi="Cambria Math"/>
+              </w:rPr>
+            </m:ctrlPr>
+          </m:dPr>
+          <m:e>
+            <m:r>
+              <w:rPr>
+                <w:rFonts w:ascii="Cambria Math" w:eastAsia="微軟正黑體" w:hAnsi="Cambria Math"/>
+              </w:rPr>
+              <m:t>β</m:t>
+            </m:r>
+          </m:e>
+        </m:d>
+      </m:oMath>
+      <w:r>
+        <w:rPr>
+          <w:rFonts w:ascii="微軟正黑體" w:eastAsia="微軟正黑體" w:hAnsi="微軟正黑體" w:hint="eastAsia"/>
+        </w:rPr>
+        <w:t xml:space="preserve"> </w:t>
+      </w:r>
+      <w:r>
+        <w:rPr>
+          <w:rFonts w:ascii="微軟正黑體" w:eastAsia="微軟正黑體" w:hAnsi="微軟正黑體" w:hint="eastAsia"/>
+        </w:rPr>
+        <w:t>即為concave。</w:t>
+      </w:r>
+    </w:p>
+    <w:p>
+      <w:pPr>
+        <w:widowControl/>
+        <w:rPr>
+          <w:rFonts w:ascii="微軟正黑體" w:eastAsia="微軟正黑體" w:hAnsi="微軟正黑體" w:hint="eastAsia"/>
+        </w:rPr>
+      </w:pPr>
+      <w:r>
+        <w:rPr>
+          <w:rFonts w:ascii="微軟正黑體" w:eastAsia="微軟正黑體" w:hAnsi="微軟正黑體"/>
+        </w:rPr>
+        <w:br w:type="page"/>
+      </w:r>
+      <w:bookmarkStart w:id="0" w:name="_GoBack"/>
+      <w:bookmarkEnd w:id="0"/>
     </w:p>
     <w:sectPr>
       <w:pgSz w:w="11906" w:h="16838"/>
@@ -6685,7 +8036,7 @@
 </file>
 
 <file path=customXml/itemProps1.xml><?xml version="1.0" encoding="utf-8"?>
-<ds:datastoreItem xmlns:ds="http://schemas.openxmlformats.org/officeDocument/2006/customXml" ds:itemID="{79856DF4-CB72-424B-A93B-F13CFFD46979}">
+<ds:datastoreItem xmlns:ds="http://schemas.openxmlformats.org/officeDocument/2006/customXml" ds:itemID="{3AD7262B-F818-43C8-85DD-5A4F069ED3D1}">
   <ds:schemaRefs>
     <ds:schemaRef ds:uri="http://schemas.openxmlformats.org/officeDocument/2006/bibliography"/>
   </ds:schemaRefs>

</xml_diff>

<commit_message>
Finish the front part of 4th problem of hw1
</commit_message>
<xml_diff>
--- a/hw1/report.docx
+++ b/hw1/report.docx
@@ -7279,6 +7279,2850 @@
         </w:rPr>
         <w:br w:type="page"/>
       </w:r>
+      <w:r>
+        <w:rPr>
+          <w:rFonts w:ascii="微軟正黑體" w:eastAsia="微軟正黑體" w:hAnsi="微軟正黑體" w:hint="eastAsia"/>
+        </w:rPr>
+        <w:lastRenderedPageBreak/>
+        <w:t xml:space="preserve">4. </w:t>
+      </w:r>
+      <w:r>
+        <w:rPr>
+          <w:rFonts w:ascii="微軟正黑體" w:eastAsia="微軟正黑體" w:hAnsi="微軟正黑體" w:hint="eastAsia"/>
+        </w:rPr>
+        <w:t>Locally Weighted</w:t>
+      </w:r>
+      <w:r>
+        <w:rPr>
+          <w:rFonts w:ascii="微軟正黑體" w:eastAsia="微軟正黑體" w:hAnsi="微軟正黑體" w:hint="eastAsia"/>
+        </w:rPr>
+        <w:t xml:space="preserve"> Linear Regression</w:t>
+      </w:r>
+    </w:p>
+    <w:p>
+      <w:pPr>
+        <w:widowControl/>
+        <w:rPr>
+          <w:rFonts w:ascii="微軟正黑體" w:eastAsia="微軟正黑體" w:hAnsi="微軟正黑體" w:hint="eastAsia"/>
+        </w:rPr>
+      </w:pPr>
+      <w:r>
+        <w:rPr>
+          <w:rFonts w:ascii="微軟正黑體" w:eastAsia="微軟正黑體" w:hAnsi="微軟正黑體" w:hint="eastAsia"/>
+        </w:rPr>
+        <w:t xml:space="preserve">(a) </w:t>
+      </w:r>
+      <w:r>
+        <w:rPr>
+          <w:rFonts w:ascii="微軟正黑體" w:eastAsia="微軟正黑體" w:hAnsi="微軟正黑體" w:hint="eastAsia"/>
+        </w:rPr>
+        <w:t>由</w:t>
+      </w:r>
+      <w:r>
+        <w:rPr>
+          <w:rFonts w:ascii="微軟正黑體" w:eastAsia="微軟正黑體" w:hAnsi="微軟正黑體" w:hint="eastAsia"/>
+        </w:rPr>
+        <w:t>該objective</w:t>
+      </w:r>
+      <w:r>
+        <w:rPr>
+          <w:rFonts w:ascii="微軟正黑體" w:eastAsia="微軟正黑體" w:hAnsi="微軟正黑體" w:hint="eastAsia"/>
+        </w:rPr>
+        <w:t>平方內的式</w:t>
+      </w:r>
+      <w:r>
+        <w:rPr>
+          <w:rFonts w:ascii="微軟正黑體" w:eastAsia="微軟正黑體" w:hAnsi="微軟正黑體" w:hint="eastAsia"/>
+        </w:rPr>
+        <w:t>子，是每一個sample x帶入w計算後與label r</w:t>
+      </w:r>
+      <w:proofErr w:type="gramStart"/>
+      <w:r>
+        <w:rPr>
+          <w:rFonts w:ascii="微軟正黑體" w:eastAsia="微軟正黑體" w:hAnsi="微軟正黑體" w:hint="eastAsia"/>
+        </w:rPr>
+        <w:t>的差值</w:t>
+      </w:r>
+      <w:proofErr w:type="gramEnd"/>
+      <w:r>
+        <w:rPr>
+          <w:rFonts w:ascii="微軟正黑體" w:eastAsia="微軟正黑體" w:hAnsi="微軟正黑體" w:hint="eastAsia"/>
+        </w:rPr>
+        <w:t>，形式與</w:t>
+      </w:r>
+      <w:r>
+        <w:rPr>
+          <w:rFonts w:ascii="微軟正黑體" w:eastAsia="微軟正黑體" w:hAnsi="微軟正黑體" w:hint="eastAsia"/>
+        </w:rPr>
+        <w:t xml:space="preserve"> </w:t>
+      </w:r>
+      <m:oMath>
+        <m:d>
+          <m:dPr>
+            <m:ctrlPr>
+              <w:rPr>
+                <w:rFonts w:ascii="Cambria Math" w:eastAsia="微軟正黑體" w:hAnsi="Cambria Math"/>
+              </w:rPr>
+            </m:ctrlPr>
+          </m:dPr>
+          <m:e>
+            <m:r>
+              <w:rPr>
+                <w:rFonts w:ascii="Cambria Math" w:eastAsia="微軟正黑體" w:hAnsi="Cambria Math"/>
+              </w:rPr>
+              <m:t>Xw-r</m:t>
+            </m:r>
+          </m:e>
+        </m:d>
+      </m:oMath>
+      <w:r>
+        <w:rPr>
+          <w:rFonts w:ascii="微軟正黑體" w:eastAsia="微軟正黑體" w:hAnsi="微軟正黑體" w:hint="eastAsia"/>
+        </w:rPr>
+        <w:t xml:space="preserve"> 類似，因此可以猜測X應該就是每一份sample組成的matrix</w:t>
+      </w:r>
+      <w:r>
+        <w:rPr>
+          <w:rFonts w:ascii="微軟正黑體" w:eastAsia="微軟正黑體" w:hAnsi="微軟正黑體" w:hint="eastAsia"/>
+        </w:rPr>
+        <w:t>，r應該就是label組成的vector</w:t>
+      </w:r>
+    </w:p>
+    <w:p>
+      <w:pPr>
+        <w:widowControl/>
+        <w:rPr>
+          <w:rFonts w:ascii="微軟正黑體" w:eastAsia="微軟正黑體" w:hAnsi="微軟正黑體" w:hint="eastAsia"/>
+        </w:rPr>
+      </w:pPr>
+      <m:oMathPara>
+        <m:oMath>
+          <m:r>
+            <w:rPr>
+              <w:rFonts w:ascii="Cambria Math" w:eastAsia="微軟正黑體" w:hAnsi="Cambria Math"/>
+            </w:rPr>
+            <m:t>X=</m:t>
+          </m:r>
+          <m:d>
+            <m:dPr>
+              <m:begChr m:val="["/>
+              <m:endChr m:val="]"/>
+              <m:ctrlPr>
+                <w:rPr>
+                  <w:rFonts w:ascii="Cambria Math" w:eastAsia="微軟正黑體" w:hAnsi="Cambria Math"/>
+                  <w:i/>
+                </w:rPr>
+              </m:ctrlPr>
+            </m:dPr>
+            <m:e>
+              <m:m>
+                <m:mPr>
+                  <m:mcs>
+                    <m:mc>
+                      <m:mcPr>
+                        <m:count m:val="3"/>
+                        <m:mcJc m:val="center"/>
+                      </m:mcPr>
+                    </m:mc>
+                  </m:mcs>
+                  <m:ctrlPr>
+                    <w:rPr>
+                      <w:rFonts w:ascii="Cambria Math" w:eastAsia="微軟正黑體" w:hAnsi="Cambria Math"/>
+                      <w:i/>
+                    </w:rPr>
+                  </m:ctrlPr>
+                </m:mPr>
+                <m:mr>
+                  <m:e>
+                    <m:m>
+                      <m:mPr>
+                        <m:mcs>
+                          <m:mc>
+                            <m:mcPr>
+                              <m:count m:val="3"/>
+                              <m:mcJc m:val="center"/>
+                            </m:mcPr>
+                          </m:mc>
+                        </m:mcs>
+                        <m:ctrlPr>
+                          <w:rPr>
+                            <w:rFonts w:ascii="Cambria Math" w:eastAsia="微軟正黑體" w:hAnsi="Cambria Math"/>
+                            <w:i/>
+                          </w:rPr>
+                        </m:ctrlPr>
+                      </m:mPr>
+                      <m:mr>
+                        <m:e>
+                          <m:r>
+                            <w:rPr>
+                              <w:rFonts w:ascii="Cambria Math" w:eastAsia="微軟正黑體" w:hAnsi="Cambria Math"/>
+                            </w:rPr>
+                            <m:t>1</m:t>
+                          </m:r>
+                        </m:e>
+                        <m:e>
+                          <m:sSubSup>
+                            <m:sSubSupPr>
+                              <m:ctrlPr>
+                                <w:rPr>
+                                  <w:rFonts w:ascii="Cambria Math" w:eastAsia="微軟正黑體" w:hAnsi="Cambria Math"/>
+                                </w:rPr>
+                              </m:ctrlPr>
+                            </m:sSubSupPr>
+                            <m:e>
+                              <m:r>
+                                <w:rPr>
+                                  <w:rFonts w:ascii="Cambria Math" w:eastAsia="微軟正黑體" w:hAnsi="Cambria Math"/>
+                                </w:rPr>
+                                <m:t>x</m:t>
+                              </m:r>
+                            </m:e>
+                            <m:sub>
+                              <m:r>
+                                <w:rPr>
+                                  <w:rFonts w:ascii="Cambria Math" w:eastAsia="微軟正黑體" w:hAnsi="Cambria Math"/>
+                                </w:rPr>
+                                <m:t>1</m:t>
+                              </m:r>
+                            </m:sub>
+                            <m:sup>
+                              <m:d>
+                                <m:dPr>
+                                  <m:ctrlPr>
+                                    <w:rPr>
+                                      <w:rFonts w:ascii="Cambria Math" w:eastAsia="微軟正黑體" w:hAnsi="Cambria Math"/>
+                                    </w:rPr>
+                                  </m:ctrlPr>
+                                </m:dPr>
+                                <m:e>
+                                  <m:r>
+                                    <w:rPr>
+                                      <w:rFonts w:ascii="Cambria Math" w:eastAsia="微軟正黑體" w:hAnsi="Cambria Math"/>
+                                    </w:rPr>
+                                    <m:t>1</m:t>
+                                  </m:r>
+                                </m:e>
+                              </m:d>
+                            </m:sup>
+                          </m:sSubSup>
+                        </m:e>
+                        <m:e>
+                          <m:sSubSup>
+                            <m:sSubSupPr>
+                              <m:ctrlPr>
+                                <w:rPr>
+                                  <w:rFonts w:ascii="Cambria Math" w:eastAsia="微軟正黑體" w:hAnsi="Cambria Math"/>
+                                </w:rPr>
+                              </m:ctrlPr>
+                            </m:sSubSupPr>
+                            <m:e>
+                              <m:r>
+                                <w:rPr>
+                                  <w:rFonts w:ascii="Cambria Math" w:eastAsia="微軟正黑體" w:hAnsi="Cambria Math"/>
+                                </w:rPr>
+                                <m:t>x</m:t>
+                              </m:r>
+                            </m:e>
+                            <m:sub>
+                              <m:r>
+                                <w:rPr>
+                                  <w:rFonts w:ascii="Cambria Math" w:eastAsia="微軟正黑體" w:hAnsi="Cambria Math"/>
+                                </w:rPr>
+                                <m:t>2</m:t>
+                              </m:r>
+                            </m:sub>
+                            <m:sup>
+                              <m:d>
+                                <m:dPr>
+                                  <m:ctrlPr>
+                                    <w:rPr>
+                                      <w:rFonts w:ascii="Cambria Math" w:eastAsia="微軟正黑體" w:hAnsi="Cambria Math"/>
+                                    </w:rPr>
+                                  </m:ctrlPr>
+                                </m:dPr>
+                                <m:e>
+                                  <m:r>
+                                    <w:rPr>
+                                      <w:rFonts w:ascii="Cambria Math" w:eastAsia="微軟正黑體" w:hAnsi="Cambria Math"/>
+                                    </w:rPr>
+                                    <m:t>1</m:t>
+                                  </m:r>
+                                </m:e>
+                              </m:d>
+                            </m:sup>
+                          </m:sSubSup>
+                        </m:e>
+                      </m:mr>
+                      <m:mr>
+                        <m:e>
+                          <m:r>
+                            <w:rPr>
+                              <w:rFonts w:ascii="Cambria Math" w:eastAsia="微軟正黑體" w:hAnsi="Cambria Math"/>
+                            </w:rPr>
+                            <m:t>1</m:t>
+                          </m:r>
+                        </m:e>
+                        <m:e>
+                          <m:sSubSup>
+                            <m:sSubSupPr>
+                              <m:ctrlPr>
+                                <w:rPr>
+                                  <w:rFonts w:ascii="Cambria Math" w:eastAsia="微軟正黑體" w:hAnsi="Cambria Math"/>
+                                </w:rPr>
+                              </m:ctrlPr>
+                            </m:sSubSupPr>
+                            <m:e>
+                              <m:r>
+                                <w:rPr>
+                                  <w:rFonts w:ascii="Cambria Math" w:eastAsia="微軟正黑體" w:hAnsi="Cambria Math"/>
+                                </w:rPr>
+                                <m:t>x</m:t>
+                              </m:r>
+                            </m:e>
+                            <m:sub>
+                              <m:r>
+                                <w:rPr>
+                                  <w:rFonts w:ascii="Cambria Math" w:eastAsia="微軟正黑體" w:hAnsi="Cambria Math"/>
+                                </w:rPr>
+                                <m:t>1</m:t>
+                              </m:r>
+                            </m:sub>
+                            <m:sup>
+                              <m:d>
+                                <m:dPr>
+                                  <m:ctrlPr>
+                                    <w:rPr>
+                                      <w:rFonts w:ascii="Cambria Math" w:eastAsia="微軟正黑體" w:hAnsi="Cambria Math"/>
+                                    </w:rPr>
+                                  </m:ctrlPr>
+                                </m:dPr>
+                                <m:e>
+                                  <m:r>
+                                    <w:rPr>
+                                      <w:rFonts w:ascii="Cambria Math" w:eastAsia="微軟正黑體" w:hAnsi="Cambria Math"/>
+                                    </w:rPr>
+                                    <m:t>2</m:t>
+                                  </m:r>
+                                </m:e>
+                              </m:d>
+                            </m:sup>
+                          </m:sSubSup>
+                        </m:e>
+                        <m:e>
+                          <m:sSubSup>
+                            <m:sSubSupPr>
+                              <m:ctrlPr>
+                                <w:rPr>
+                                  <w:rFonts w:ascii="Cambria Math" w:eastAsia="微軟正黑體" w:hAnsi="Cambria Math"/>
+                                </w:rPr>
+                              </m:ctrlPr>
+                            </m:sSubSupPr>
+                            <m:e>
+                              <m:r>
+                                <w:rPr>
+                                  <w:rFonts w:ascii="Cambria Math" w:eastAsia="微軟正黑體" w:hAnsi="Cambria Math"/>
+                                </w:rPr>
+                                <m:t>x</m:t>
+                              </m:r>
+                            </m:e>
+                            <m:sub>
+                              <m:r>
+                                <w:rPr>
+                                  <w:rFonts w:ascii="Cambria Math" w:eastAsia="微軟正黑體" w:hAnsi="Cambria Math"/>
+                                </w:rPr>
+                                <m:t>2</m:t>
+                              </m:r>
+                            </m:sub>
+                            <m:sup>
+                              <m:d>
+                                <m:dPr>
+                                  <m:ctrlPr>
+                                    <w:rPr>
+                                      <w:rFonts w:ascii="Cambria Math" w:eastAsia="微軟正黑體" w:hAnsi="Cambria Math"/>
+                                    </w:rPr>
+                                  </m:ctrlPr>
+                                </m:dPr>
+                                <m:e>
+                                  <m:r>
+                                    <w:rPr>
+                                      <w:rFonts w:ascii="Cambria Math" w:eastAsia="微軟正黑體" w:hAnsi="Cambria Math"/>
+                                    </w:rPr>
+                                    <m:t>2</m:t>
+                                  </m:r>
+                                </m:e>
+                              </m:d>
+                            </m:sup>
+                          </m:sSubSup>
+                        </m:e>
+                      </m:mr>
+                    </m:m>
+                  </m:e>
+                  <m:e>
+                    <m:r>
+                      <w:rPr>
+                        <w:rFonts w:ascii="Cambria Math" w:eastAsia="微軟正黑體" w:hAnsi="Cambria Math"/>
+                      </w:rPr>
+                      <m:t>⋯</m:t>
+                    </m:r>
+                  </m:e>
+                  <m:e>
+                    <m:m>
+                      <m:mPr>
+                        <m:mcs>
+                          <m:mc>
+                            <m:mcPr>
+                              <m:count m:val="1"/>
+                              <m:mcJc m:val="center"/>
+                            </m:mcPr>
+                          </m:mc>
+                        </m:mcs>
+                        <m:ctrlPr>
+                          <w:rPr>
+                            <w:rFonts w:ascii="Cambria Math" w:eastAsia="微軟正黑體" w:hAnsi="Cambria Math"/>
+                            <w:i/>
+                          </w:rPr>
+                        </m:ctrlPr>
+                      </m:mPr>
+                      <m:mr>
+                        <m:e>
+                          <m:sSubSup>
+                            <m:sSubSupPr>
+                              <m:ctrlPr>
+                                <w:rPr>
+                                  <w:rFonts w:ascii="Cambria Math" w:eastAsia="微軟正黑體" w:hAnsi="Cambria Math"/>
+                                </w:rPr>
+                              </m:ctrlPr>
+                            </m:sSubSupPr>
+                            <m:e>
+                              <m:r>
+                                <w:rPr>
+                                  <w:rFonts w:ascii="Cambria Math" w:eastAsia="微軟正黑體" w:hAnsi="Cambria Math"/>
+                                </w:rPr>
+                                <m:t>x</m:t>
+                              </m:r>
+                            </m:e>
+                            <m:sub>
+                              <m:r>
+                                <w:rPr>
+                                  <w:rFonts w:ascii="Cambria Math" w:eastAsia="微軟正黑體" w:hAnsi="Cambria Math"/>
+                                </w:rPr>
+                                <m:t>d</m:t>
+                              </m:r>
+                            </m:sub>
+                            <m:sup>
+                              <m:d>
+                                <m:dPr>
+                                  <m:ctrlPr>
+                                    <w:rPr>
+                                      <w:rFonts w:ascii="Cambria Math" w:eastAsia="微軟正黑體" w:hAnsi="Cambria Math"/>
+                                    </w:rPr>
+                                  </m:ctrlPr>
+                                </m:dPr>
+                                <m:e>
+                                  <m:r>
+                                    <w:rPr>
+                                      <w:rFonts w:ascii="Cambria Math" w:eastAsia="微軟正黑體" w:hAnsi="Cambria Math"/>
+                                    </w:rPr>
+                                    <m:t>1</m:t>
+                                  </m:r>
+                                </m:e>
+                              </m:d>
+                            </m:sup>
+                          </m:sSubSup>
+                        </m:e>
+                      </m:mr>
+                      <m:mr>
+                        <m:e>
+                          <m:sSubSup>
+                            <m:sSubSupPr>
+                              <m:ctrlPr>
+                                <w:rPr>
+                                  <w:rFonts w:ascii="Cambria Math" w:eastAsia="微軟正黑體" w:hAnsi="Cambria Math"/>
+                                </w:rPr>
+                              </m:ctrlPr>
+                            </m:sSubSupPr>
+                            <m:e>
+                              <m:r>
+                                <w:rPr>
+                                  <w:rFonts w:ascii="Cambria Math" w:eastAsia="微軟正黑體" w:hAnsi="Cambria Math"/>
+                                </w:rPr>
+                                <m:t>x</m:t>
+                              </m:r>
+                            </m:e>
+                            <m:sub>
+                              <m:r>
+                                <w:rPr>
+                                  <w:rFonts w:ascii="Cambria Math" w:eastAsia="微軟正黑體" w:hAnsi="Cambria Math"/>
+                                </w:rPr>
+                                <m:t>d</m:t>
+                              </m:r>
+                            </m:sub>
+                            <m:sup>
+                              <m:d>
+                                <m:dPr>
+                                  <m:ctrlPr>
+                                    <w:rPr>
+                                      <w:rFonts w:ascii="Cambria Math" w:eastAsia="微軟正黑體" w:hAnsi="Cambria Math"/>
+                                    </w:rPr>
+                                  </m:ctrlPr>
+                                </m:dPr>
+                                <m:e>
+                                  <m:r>
+                                    <w:rPr>
+                                      <w:rFonts w:ascii="Cambria Math" w:eastAsia="微軟正黑體" w:hAnsi="Cambria Math"/>
+                                    </w:rPr>
+                                    <m:t>2</m:t>
+                                  </m:r>
+                                </m:e>
+                              </m:d>
+                            </m:sup>
+                          </m:sSubSup>
+                        </m:e>
+                      </m:mr>
+                    </m:m>
+                  </m:e>
+                </m:mr>
+                <m:mr>
+                  <m:e>
+                    <m:r>
+                      <w:rPr>
+                        <w:rFonts w:ascii="Cambria Math" w:eastAsia="微軟正黑體" w:hAnsi="Cambria Math"/>
+                      </w:rPr>
+                      <m:t>⋮</m:t>
+                    </m:r>
+                  </m:e>
+                  <m:e>
+                    <m:r>
+                      <w:rPr>
+                        <w:rFonts w:ascii="Cambria Math" w:eastAsia="微軟正黑體" w:hAnsi="Cambria Math"/>
+                      </w:rPr>
+                      <m:t>⋱</m:t>
+                    </m:r>
+                  </m:e>
+                  <m:e>
+                    <m:r>
+                      <w:rPr>
+                        <w:rFonts w:ascii="Cambria Math" w:eastAsia="微軟正黑體" w:hAnsi="Cambria Math"/>
+                      </w:rPr>
+                      <m:t>⋮</m:t>
+                    </m:r>
+                  </m:e>
+                </m:mr>
+                <m:mr>
+                  <m:e>
+                    <m:m>
+                      <m:mPr>
+                        <m:mcs>
+                          <m:mc>
+                            <m:mcPr>
+                              <m:count m:val="3"/>
+                              <m:mcJc m:val="center"/>
+                            </m:mcPr>
+                          </m:mc>
+                        </m:mcs>
+                        <m:ctrlPr>
+                          <w:rPr>
+                            <w:rFonts w:ascii="Cambria Math" w:eastAsia="微軟正黑體" w:hAnsi="Cambria Math"/>
+                            <w:i/>
+                          </w:rPr>
+                        </m:ctrlPr>
+                      </m:mPr>
+                      <m:mr>
+                        <m:e>
+                          <m:r>
+                            <w:rPr>
+                              <w:rFonts w:ascii="Cambria Math" w:eastAsia="微軟正黑體" w:hAnsi="Cambria Math"/>
+                            </w:rPr>
+                            <m:t>1</m:t>
+                          </m:r>
+                        </m:e>
+                        <m:e>
+                          <m:sSubSup>
+                            <m:sSubSupPr>
+                              <m:ctrlPr>
+                                <w:rPr>
+                                  <w:rFonts w:ascii="Cambria Math" w:eastAsia="微軟正黑體" w:hAnsi="Cambria Math"/>
+                                </w:rPr>
+                              </m:ctrlPr>
+                            </m:sSubSupPr>
+                            <m:e>
+                              <m:r>
+                                <w:rPr>
+                                  <w:rFonts w:ascii="Cambria Math" w:eastAsia="微軟正黑體" w:hAnsi="Cambria Math"/>
+                                </w:rPr>
+                                <m:t>x</m:t>
+                              </m:r>
+                            </m:e>
+                            <m:sub>
+                              <m:r>
+                                <w:rPr>
+                                  <w:rFonts w:ascii="Cambria Math" w:eastAsia="微軟正黑體" w:hAnsi="Cambria Math"/>
+                                </w:rPr>
+                                <m:t>1</m:t>
+                              </m:r>
+                            </m:sub>
+                            <m:sup>
+                              <m:d>
+                                <m:dPr>
+                                  <m:ctrlPr>
+                                    <w:rPr>
+                                      <w:rFonts w:ascii="Cambria Math" w:eastAsia="微軟正黑體" w:hAnsi="Cambria Math"/>
+                                    </w:rPr>
+                                  </m:ctrlPr>
+                                </m:dPr>
+                                <m:e>
+                                  <m:r>
+                                    <w:rPr>
+                                      <w:rFonts w:ascii="Cambria Math" w:eastAsia="微軟正黑體" w:hAnsi="Cambria Math"/>
+                                    </w:rPr>
+                                    <m:t>n</m:t>
+                                  </m:r>
+                                </m:e>
+                              </m:d>
+                            </m:sup>
+                          </m:sSubSup>
+                        </m:e>
+                        <m:e>
+                          <m:sSubSup>
+                            <m:sSubSupPr>
+                              <m:ctrlPr>
+                                <w:rPr>
+                                  <w:rFonts w:ascii="Cambria Math" w:eastAsia="微軟正黑體" w:hAnsi="Cambria Math"/>
+                                </w:rPr>
+                              </m:ctrlPr>
+                            </m:sSubSupPr>
+                            <m:e>
+                              <m:r>
+                                <w:rPr>
+                                  <w:rFonts w:ascii="Cambria Math" w:eastAsia="微軟正黑體" w:hAnsi="Cambria Math"/>
+                                </w:rPr>
+                                <m:t>x</m:t>
+                              </m:r>
+                            </m:e>
+                            <m:sub>
+                              <m:r>
+                                <w:rPr>
+                                  <w:rFonts w:ascii="Cambria Math" w:eastAsia="微軟正黑體" w:hAnsi="Cambria Math"/>
+                                </w:rPr>
+                                <m:t>2</m:t>
+                              </m:r>
+                            </m:sub>
+                            <m:sup>
+                              <m:d>
+                                <m:dPr>
+                                  <m:ctrlPr>
+                                    <w:rPr>
+                                      <w:rFonts w:ascii="Cambria Math" w:eastAsia="微軟正黑體" w:hAnsi="Cambria Math"/>
+                                    </w:rPr>
+                                  </m:ctrlPr>
+                                </m:dPr>
+                                <m:e>
+                                  <m:r>
+                                    <w:rPr>
+                                      <w:rFonts w:ascii="Cambria Math" w:eastAsia="微軟正黑體" w:hAnsi="Cambria Math"/>
+                                    </w:rPr>
+                                    <m:t>n</m:t>
+                                  </m:r>
+                                </m:e>
+                              </m:d>
+                            </m:sup>
+                          </m:sSubSup>
+                        </m:e>
+                      </m:mr>
+                    </m:m>
+                  </m:e>
+                  <m:e>
+                    <m:r>
+                      <w:rPr>
+                        <w:rFonts w:ascii="Cambria Math" w:eastAsia="微軟正黑體" w:hAnsi="Cambria Math"/>
+                      </w:rPr>
+                      <m:t>⋯</m:t>
+                    </m:r>
+                  </m:e>
+                  <m:e>
+                    <m:sSubSup>
+                      <m:sSubSupPr>
+                        <m:ctrlPr>
+                          <w:rPr>
+                            <w:rFonts w:ascii="Cambria Math" w:eastAsia="微軟正黑體" w:hAnsi="Cambria Math"/>
+                          </w:rPr>
+                        </m:ctrlPr>
+                      </m:sSubSupPr>
+                      <m:e>
+                        <m:r>
+                          <w:rPr>
+                            <w:rFonts w:ascii="Cambria Math" w:eastAsia="微軟正黑體" w:hAnsi="Cambria Math"/>
+                          </w:rPr>
+                          <m:t>x</m:t>
+                        </m:r>
+                      </m:e>
+                      <m:sub>
+                        <m:r>
+                          <w:rPr>
+                            <w:rFonts w:ascii="Cambria Math" w:eastAsia="微軟正黑體" w:hAnsi="Cambria Math"/>
+                          </w:rPr>
+                          <m:t>d</m:t>
+                        </m:r>
+                      </m:sub>
+                      <m:sup>
+                        <m:d>
+                          <m:dPr>
+                            <m:ctrlPr>
+                              <w:rPr>
+                                <w:rFonts w:ascii="Cambria Math" w:eastAsia="微軟正黑體" w:hAnsi="Cambria Math"/>
+                              </w:rPr>
+                            </m:ctrlPr>
+                          </m:dPr>
+                          <m:e>
+                            <m:r>
+                              <w:rPr>
+                                <w:rFonts w:ascii="Cambria Math" w:eastAsia="微軟正黑體" w:hAnsi="Cambria Math"/>
+                              </w:rPr>
+                              <m:t>n</m:t>
+                            </m:r>
+                          </m:e>
+                        </m:d>
+                      </m:sup>
+                    </m:sSubSup>
+                  </m:e>
+                </m:mr>
+              </m:m>
+            </m:e>
+          </m:d>
+          <m:r>
+            <w:rPr>
+              <w:rFonts w:ascii="Cambria Math" w:eastAsia="微軟正黑體" w:hAnsi="Cambria Math"/>
+            </w:rPr>
+            <m:t>,</m:t>
+          </m:r>
+          <m:r>
+            <w:rPr>
+              <w:rFonts w:ascii="Cambria Math" w:eastAsia="微軟正黑體" w:hAnsi="Cambria Math"/>
+            </w:rPr>
+            <m:t xml:space="preserve"> </m:t>
+          </m:r>
+          <m:r>
+            <w:rPr>
+              <w:rFonts w:ascii="Cambria Math" w:eastAsia="微軟正黑體" w:hAnsi="Cambria Math"/>
+            </w:rPr>
+            <m:t>r=</m:t>
+          </m:r>
+          <m:d>
+            <m:dPr>
+              <m:begChr m:val="["/>
+              <m:endChr m:val="]"/>
+              <m:ctrlPr>
+                <w:rPr>
+                  <w:rFonts w:ascii="Cambria Math" w:eastAsia="微軟正黑體" w:hAnsi="Cambria Math"/>
+                </w:rPr>
+              </m:ctrlPr>
+            </m:dPr>
+            <m:e>
+              <m:eqArr>
+                <m:eqArrPr>
+                  <m:ctrlPr>
+                    <w:rPr>
+                      <w:rFonts w:ascii="Cambria Math" w:eastAsia="微軟正黑體" w:hAnsi="Cambria Math"/>
+                    </w:rPr>
+                  </m:ctrlPr>
+                </m:eqArrPr>
+                <m:e>
+                  <m:sSup>
+                    <m:sSupPr>
+                      <m:ctrlPr>
+                        <w:rPr>
+                          <w:rFonts w:ascii="Cambria Math" w:eastAsia="微軟正黑體" w:hAnsi="Cambria Math"/>
+                        </w:rPr>
+                      </m:ctrlPr>
+                    </m:sSupPr>
+                    <m:e>
+                      <m:r>
+                        <w:rPr>
+                          <w:rFonts w:ascii="Cambria Math" w:eastAsia="微軟正黑體" w:hAnsi="Cambria Math"/>
+                        </w:rPr>
+                        <m:t>r</m:t>
+                      </m:r>
+                    </m:e>
+                    <m:sup>
+                      <m:d>
+                        <m:dPr>
+                          <m:ctrlPr>
+                            <w:rPr>
+                              <w:rFonts w:ascii="Cambria Math" w:eastAsia="微軟正黑體" w:hAnsi="Cambria Math"/>
+                            </w:rPr>
+                          </m:ctrlPr>
+                        </m:dPr>
+                        <m:e>
+                          <m:r>
+                            <w:rPr>
+                              <w:rFonts w:ascii="Cambria Math" w:eastAsia="微軟正黑體" w:hAnsi="Cambria Math"/>
+                            </w:rPr>
+                            <m:t>1</m:t>
+                          </m:r>
+                        </m:e>
+                      </m:d>
+                    </m:sup>
+                  </m:sSup>
+                </m:e>
+                <m:e>
+                  <m:sSup>
+                    <m:sSupPr>
+                      <m:ctrlPr>
+                        <w:rPr>
+                          <w:rFonts w:ascii="Cambria Math" w:eastAsia="微軟正黑體" w:hAnsi="Cambria Math"/>
+                        </w:rPr>
+                      </m:ctrlPr>
+                    </m:sSupPr>
+                    <m:e>
+                      <m:r>
+                        <w:rPr>
+                          <w:rFonts w:ascii="Cambria Math" w:eastAsia="微軟正黑體" w:hAnsi="Cambria Math"/>
+                        </w:rPr>
+                        <m:t>r</m:t>
+                      </m:r>
+                    </m:e>
+                    <m:sup>
+                      <m:d>
+                        <m:dPr>
+                          <m:ctrlPr>
+                            <w:rPr>
+                              <w:rFonts w:ascii="Cambria Math" w:eastAsia="微軟正黑體" w:hAnsi="Cambria Math"/>
+                            </w:rPr>
+                          </m:ctrlPr>
+                        </m:dPr>
+                        <m:e>
+                          <m:r>
+                            <w:rPr>
+                              <w:rFonts w:ascii="Cambria Math" w:eastAsia="微軟正黑體" w:hAnsi="Cambria Math"/>
+                            </w:rPr>
+                            <m:t>2</m:t>
+                          </m:r>
+                        </m:e>
+                      </m:d>
+                    </m:sup>
+                  </m:sSup>
+                </m:e>
+                <m:e>
+                  <m:r>
+                    <w:rPr>
+                      <w:rFonts w:ascii="Cambria Math" w:eastAsia="微軟正黑體" w:hAnsi="Cambria Math"/>
+                    </w:rPr>
+                    <m:t>⋮</m:t>
+                  </m:r>
+                </m:e>
+                <m:e>
+                  <m:sSup>
+                    <m:sSupPr>
+                      <m:ctrlPr>
+                        <w:rPr>
+                          <w:rFonts w:ascii="Cambria Math" w:eastAsia="微軟正黑體" w:hAnsi="Cambria Math"/>
+                        </w:rPr>
+                      </m:ctrlPr>
+                    </m:sSupPr>
+                    <m:e>
+                      <m:r>
+                        <w:rPr>
+                          <w:rFonts w:ascii="Cambria Math" w:eastAsia="微軟正黑體" w:hAnsi="Cambria Math"/>
+                        </w:rPr>
+                        <m:t>r</m:t>
+                      </m:r>
+                    </m:e>
+                    <m:sup>
+                      <m:d>
+                        <m:dPr>
+                          <m:ctrlPr>
+                            <w:rPr>
+                              <w:rFonts w:ascii="Cambria Math" w:eastAsia="微軟正黑體" w:hAnsi="Cambria Math"/>
+                            </w:rPr>
+                          </m:ctrlPr>
+                        </m:dPr>
+                        <m:e>
+                          <m:r>
+                            <w:rPr>
+                              <w:rFonts w:ascii="Cambria Math" w:eastAsia="微軟正黑體" w:hAnsi="Cambria Math"/>
+                            </w:rPr>
+                            <m:t>n</m:t>
+                          </m:r>
+                        </m:e>
+                      </m:d>
+                    </m:sup>
+                  </m:sSup>
+                </m:e>
+              </m:eqArr>
+            </m:e>
+          </m:d>
+        </m:oMath>
+      </m:oMathPara>
+    </w:p>
+    <w:p>
+      <w:pPr>
+        <w:widowControl/>
+        <w:rPr>
+          <w:rFonts w:ascii="微軟正黑體" w:eastAsia="微軟正黑體" w:hAnsi="微軟正黑體" w:hint="eastAsia"/>
+        </w:rPr>
+      </w:pPr>
+      <w:r>
+        <w:rPr>
+          <w:rFonts w:ascii="微軟正黑體" w:eastAsia="微軟正黑體" w:hAnsi="微軟正黑體" w:hint="eastAsia"/>
+        </w:rPr>
+        <w:t>而為了能夠使L分別與前後</w:t>
+      </w:r>
+      <w:r>
+        <w:rPr>
+          <w:rFonts w:ascii="微軟正黑體" w:eastAsia="微軟正黑體" w:hAnsi="微軟正黑體" w:hint="eastAsia"/>
+        </w:rPr>
+        <w:t xml:space="preserve"> </w:t>
+      </w:r>
+      <m:oMath>
+        <m:d>
+          <m:dPr>
+            <m:ctrlPr>
+              <w:rPr>
+                <w:rFonts w:ascii="Cambria Math" w:eastAsia="微軟正黑體" w:hAnsi="Cambria Math"/>
+              </w:rPr>
+            </m:ctrlPr>
+          </m:dPr>
+          <m:e>
+            <m:r>
+              <w:rPr>
+                <w:rFonts w:ascii="Cambria Math" w:eastAsia="微軟正黑體" w:hAnsi="Cambria Math"/>
+              </w:rPr>
+              <m:t>Xw-r</m:t>
+            </m:r>
+          </m:e>
+        </m:d>
+      </m:oMath>
+      <w:r>
+        <w:rPr>
+          <w:rFonts w:ascii="微軟正黑體" w:eastAsia="微軟正黑體" w:hAnsi="微軟正黑體" w:hint="eastAsia"/>
+        </w:rPr>
+        <w:t xml:space="preserve"> </w:t>
+      </w:r>
+      <w:r>
+        <w:rPr>
+          <w:rFonts w:ascii="微軟正黑體" w:eastAsia="微軟正黑體" w:hAnsi="微軟正黑體" w:hint="eastAsia"/>
+        </w:rPr>
+        <w:t>相乘</w:t>
+      </w:r>
+      <w:r>
+        <w:rPr>
+          <w:rFonts w:ascii="微軟正黑體" w:eastAsia="微軟正黑體" w:hAnsi="微軟正黑體" w:hint="eastAsia"/>
+        </w:rPr>
+        <w:t>，所以</w:t>
+      </w:r>
+      <w:r>
+        <w:rPr>
+          <w:rFonts w:ascii="微軟正黑體" w:eastAsia="微軟正黑體" w:hAnsi="微軟正黑體" w:hint="eastAsia"/>
+        </w:rPr>
+        <w:t>須為n x n的matrix</w:t>
+      </w:r>
+      <w:r>
+        <w:rPr>
+          <w:rFonts w:ascii="微軟正黑體" w:eastAsia="微軟正黑體" w:hAnsi="微軟正黑體" w:hint="eastAsia"/>
+        </w:rPr>
+        <w:t>，內容應該就是</w:t>
+      </w:r>
+      <w:r>
+        <w:rPr>
+          <w:rFonts w:ascii="微軟正黑體" w:eastAsia="微軟正黑體" w:hAnsi="微軟正黑體" w:hint="eastAsia"/>
+        </w:rPr>
+        <w:t>w</w:t>
+      </w:r>
+      <w:r>
+        <w:rPr>
+          <w:rFonts w:ascii="微軟正黑體" w:eastAsia="微軟正黑體" w:hAnsi="微軟正黑體" w:hint="eastAsia"/>
+        </w:rPr>
+        <w:t>e</w:t>
+      </w:r>
+      <w:r>
+        <w:rPr>
+          <w:rFonts w:ascii="微軟正黑體" w:eastAsia="微軟正黑體" w:hAnsi="微軟正黑體" w:hint="eastAsia"/>
+        </w:rPr>
+        <w:t>i</w:t>
+      </w:r>
+      <w:r>
+        <w:rPr>
+          <w:rFonts w:ascii="微軟正黑體" w:eastAsia="微軟正黑體" w:hAnsi="微軟正黑體" w:hint="eastAsia"/>
+        </w:rPr>
+        <w:t>ght</w:t>
+      </w:r>
+    </w:p>
+    <w:p>
+      <w:pPr>
+        <w:widowControl/>
+        <w:rPr>
+          <w:rFonts w:ascii="微軟正黑體" w:eastAsia="微軟正黑體" w:hAnsi="微軟正黑體" w:hint="eastAsia"/>
+        </w:rPr>
+      </w:pPr>
+      <m:oMathPara>
+        <m:oMath>
+          <m:r>
+            <w:rPr>
+              <w:rFonts w:ascii="Cambria Math" w:eastAsia="微軟正黑體" w:hAnsi="Cambria Math"/>
+            </w:rPr>
+            <m:t>L=</m:t>
+          </m:r>
+          <m:d>
+            <m:dPr>
+              <m:begChr m:val="["/>
+              <m:endChr m:val="]"/>
+              <m:ctrlPr>
+                <w:rPr>
+                  <w:rFonts w:ascii="Cambria Math" w:eastAsia="微軟正黑體" w:hAnsi="Cambria Math"/>
+                  <w:i/>
+                </w:rPr>
+              </m:ctrlPr>
+            </m:dPr>
+            <m:e>
+              <m:m>
+                <m:mPr>
+                  <m:mcs>
+                    <m:mc>
+                      <m:mcPr>
+                        <m:count m:val="3"/>
+                        <m:mcJc m:val="center"/>
+                      </m:mcPr>
+                    </m:mc>
+                  </m:mcs>
+                  <m:ctrlPr>
+                    <w:rPr>
+                      <w:rFonts w:ascii="Cambria Math" w:eastAsia="微軟正黑體" w:hAnsi="Cambria Math"/>
+                      <w:i/>
+                    </w:rPr>
+                  </m:ctrlPr>
+                </m:mPr>
+                <m:mr>
+                  <m:e>
+                    <m:m>
+                      <m:mPr>
+                        <m:mcs>
+                          <m:mc>
+                            <m:mcPr>
+                              <m:count m:val="2"/>
+                              <m:mcJc m:val="center"/>
+                            </m:mcPr>
+                          </m:mc>
+                        </m:mcs>
+                        <m:ctrlPr>
+                          <w:rPr>
+                            <w:rFonts w:ascii="Cambria Math" w:eastAsia="微軟正黑體" w:hAnsi="Cambria Math"/>
+                            <w:i/>
+                          </w:rPr>
+                        </m:ctrlPr>
+                      </m:mPr>
+                      <m:mr>
+                        <m:e>
+                          <m:sSup>
+                            <m:sSupPr>
+                              <m:ctrlPr>
+                                <w:rPr>
+                                  <w:rFonts w:ascii="Cambria Math" w:eastAsia="微軟正黑體" w:hAnsi="Cambria Math"/>
+                                </w:rPr>
+                              </m:ctrlPr>
+                            </m:sSupPr>
+                            <m:e>
+                              <m:r>
+                                <w:rPr>
+                                  <w:rFonts w:ascii="Cambria Math" w:eastAsia="微軟正黑體" w:hAnsi="Cambria Math"/>
+                                </w:rPr>
+                                <m:t xml:space="preserve">  </m:t>
+                              </m:r>
+                              <m:f>
+                                <m:fPr>
+                                  <m:ctrlPr>
+                                    <w:rPr>
+                                      <w:rFonts w:ascii="Cambria Math" w:eastAsia="微軟正黑體" w:hAnsi="Cambria Math"/>
+                                    </w:rPr>
+                                  </m:ctrlPr>
+                                </m:fPr>
+                                <m:num>
+                                  <m:r>
+                                    <w:rPr>
+                                      <w:rFonts w:ascii="Cambria Math" w:eastAsia="微軟正黑體" w:hAnsi="Cambria Math"/>
+                                    </w:rPr>
+                                    <m:t>1</m:t>
+                                  </m:r>
+                                </m:num>
+                                <m:den>
+                                  <m:r>
+                                    <w:rPr>
+                                      <w:rFonts w:ascii="Cambria Math" w:eastAsia="微軟正黑體" w:hAnsi="Cambria Math"/>
+                                    </w:rPr>
+                                    <m:t>2</m:t>
+                                  </m:r>
+                                </m:den>
+                              </m:f>
+                              <m:r>
+                                <w:rPr>
+                                  <w:rFonts w:ascii="Cambria Math" w:eastAsia="微軟正黑體" w:hAnsi="Cambria Math"/>
+                                </w:rPr>
+                                <m:t>l</m:t>
+                              </m:r>
+                            </m:e>
+                            <m:sup>
+                              <m:d>
+                                <m:dPr>
+                                  <m:ctrlPr>
+                                    <w:rPr>
+                                      <w:rFonts w:ascii="Cambria Math" w:eastAsia="微軟正黑體" w:hAnsi="Cambria Math"/>
+                                    </w:rPr>
+                                  </m:ctrlPr>
+                                </m:dPr>
+                                <m:e>
+                                  <m:r>
+                                    <w:rPr>
+                                      <w:rFonts w:ascii="Cambria Math" w:eastAsia="微軟正黑體" w:hAnsi="Cambria Math"/>
+                                    </w:rPr>
+                                    <m:t>1</m:t>
+                                  </m:r>
+                                </m:e>
+                              </m:d>
+                            </m:sup>
+                          </m:sSup>
+                        </m:e>
+                        <m:e>
+                          <m:r>
+                            <w:rPr>
+                              <w:rFonts w:ascii="Cambria Math" w:eastAsia="微軟正黑體" w:hAnsi="Cambria Math"/>
+                            </w:rPr>
+                            <m:t>1</m:t>
+                          </m:r>
+                        </m:e>
+                      </m:mr>
+                      <m:mr>
+                        <m:e>
+                          <m:r>
+                            <w:rPr>
+                              <w:rFonts w:ascii="Cambria Math" w:eastAsia="微軟正黑體" w:hAnsi="Cambria Math"/>
+                            </w:rPr>
+                            <m:t>1</m:t>
+                          </m:r>
+                        </m:e>
+                        <m:e>
+                          <m:f>
+                            <m:fPr>
+                              <m:ctrlPr>
+                                <w:rPr>
+                                  <w:rFonts w:ascii="Cambria Math" w:eastAsia="微軟正黑體" w:hAnsi="Cambria Math"/>
+                                </w:rPr>
+                              </m:ctrlPr>
+                            </m:fPr>
+                            <m:num>
+                              <m:r>
+                                <w:rPr>
+                                  <w:rFonts w:ascii="Cambria Math" w:eastAsia="微軟正黑體" w:hAnsi="Cambria Math"/>
+                                </w:rPr>
+                                <m:t>1</m:t>
+                              </m:r>
+                            </m:num>
+                            <m:den>
+                              <m:r>
+                                <w:rPr>
+                                  <w:rFonts w:ascii="Cambria Math" w:eastAsia="微軟正黑體" w:hAnsi="Cambria Math"/>
+                                </w:rPr>
+                                <m:t>2</m:t>
+                              </m:r>
+                            </m:den>
+                          </m:f>
+                          <m:sSup>
+                            <m:sSupPr>
+                              <m:ctrlPr>
+                                <w:rPr>
+                                  <w:rFonts w:ascii="Cambria Math" w:eastAsia="微軟正黑體" w:hAnsi="Cambria Math"/>
+                                </w:rPr>
+                              </m:ctrlPr>
+                            </m:sSupPr>
+                            <m:e>
+                              <m:r>
+                                <w:rPr>
+                                  <w:rFonts w:ascii="Cambria Math" w:eastAsia="微軟正黑體" w:hAnsi="Cambria Math"/>
+                                </w:rPr>
+                                <m:t>l</m:t>
+                              </m:r>
+                            </m:e>
+                            <m:sup>
+                              <m:d>
+                                <m:dPr>
+                                  <m:ctrlPr>
+                                    <w:rPr>
+                                      <w:rFonts w:ascii="Cambria Math" w:eastAsia="微軟正黑體" w:hAnsi="Cambria Math"/>
+                                    </w:rPr>
+                                  </m:ctrlPr>
+                                </m:dPr>
+                                <m:e>
+                                  <m:r>
+                                    <w:rPr>
+                                      <w:rFonts w:ascii="Cambria Math" w:eastAsia="微軟正黑體" w:hAnsi="Cambria Math"/>
+                                    </w:rPr>
+                                    <m:t>2</m:t>
+                                  </m:r>
+                                </m:e>
+                              </m:d>
+                            </m:sup>
+                          </m:sSup>
+                        </m:e>
+                      </m:mr>
+                    </m:m>
+                  </m:e>
+                  <m:e>
+                    <m:r>
+                      <w:rPr>
+                        <w:rFonts w:ascii="Cambria Math" w:eastAsia="微軟正黑體" w:hAnsi="Cambria Math"/>
+                      </w:rPr>
+                      <m:t>⋯</m:t>
+                    </m:r>
+                  </m:e>
+                  <m:e>
+                    <m:m>
+                      <m:mPr>
+                        <m:mcs>
+                          <m:mc>
+                            <m:mcPr>
+                              <m:count m:val="1"/>
+                              <m:mcJc m:val="center"/>
+                            </m:mcPr>
+                          </m:mc>
+                        </m:mcs>
+                        <m:ctrlPr>
+                          <w:rPr>
+                            <w:rFonts w:ascii="Cambria Math" w:eastAsia="微軟正黑體" w:hAnsi="Cambria Math"/>
+                            <w:i/>
+                          </w:rPr>
+                        </m:ctrlPr>
+                      </m:mPr>
+                      <m:mr>
+                        <m:e>
+                          <m:r>
+                            <w:rPr>
+                              <w:rFonts w:ascii="Cambria Math" w:eastAsia="微軟正黑體" w:hAnsi="Cambria Math"/>
+                            </w:rPr>
+                            <m:t>1</m:t>
+                          </m:r>
+                        </m:e>
+                      </m:mr>
+                      <m:mr>
+                        <m:e>
+                          <m:r>
+                            <w:rPr>
+                              <w:rFonts w:ascii="Cambria Math" w:eastAsia="微軟正黑體" w:hAnsi="Cambria Math"/>
+                            </w:rPr>
+                            <m:t>1</m:t>
+                          </m:r>
+                        </m:e>
+                      </m:mr>
+                    </m:m>
+                  </m:e>
+                </m:mr>
+                <m:mr>
+                  <m:e>
+                    <m:r>
+                      <w:rPr>
+                        <w:rFonts w:ascii="Cambria Math" w:eastAsia="微軟正黑體" w:hAnsi="Cambria Math"/>
+                      </w:rPr>
+                      <m:t>⋮</m:t>
+                    </m:r>
+                  </m:e>
+                  <m:e>
+                    <m:r>
+                      <w:rPr>
+                        <w:rFonts w:ascii="Cambria Math" w:eastAsia="微軟正黑體" w:hAnsi="Cambria Math"/>
+                      </w:rPr>
+                      <m:t>⋱</m:t>
+                    </m:r>
+                  </m:e>
+                  <m:e>
+                    <m:r>
+                      <w:rPr>
+                        <w:rFonts w:ascii="Cambria Math" w:eastAsia="微軟正黑體" w:hAnsi="Cambria Math"/>
+                      </w:rPr>
+                      <m:t>⋮</m:t>
+                    </m:r>
+                  </m:e>
+                </m:mr>
+                <m:mr>
+                  <m:e>
+                    <m:m>
+                      <m:mPr>
+                        <m:mcs>
+                          <m:mc>
+                            <m:mcPr>
+                              <m:count m:val="2"/>
+                              <m:mcJc m:val="center"/>
+                            </m:mcPr>
+                          </m:mc>
+                        </m:mcs>
+                        <m:ctrlPr>
+                          <w:rPr>
+                            <w:rFonts w:ascii="Cambria Math" w:eastAsia="微軟正黑體" w:hAnsi="Cambria Math"/>
+                            <w:i/>
+                          </w:rPr>
+                        </m:ctrlPr>
+                      </m:mPr>
+                      <m:mr>
+                        <m:e>
+                          <m:r>
+                            <w:rPr>
+                              <w:rFonts w:ascii="Cambria Math" w:eastAsia="微軟正黑體" w:hAnsi="Cambria Math"/>
+                            </w:rPr>
+                            <m:t>1</m:t>
+                          </m:r>
+                        </m:e>
+                        <m:e>
+                          <m:r>
+                            <w:rPr>
+                              <w:rFonts w:ascii="Cambria Math" w:eastAsia="微軟正黑體" w:hAnsi="Cambria Math"/>
+                            </w:rPr>
+                            <m:t xml:space="preserve">    </m:t>
+                          </m:r>
+                          <m:r>
+                            <w:rPr>
+                              <w:rFonts w:ascii="Cambria Math" w:eastAsia="微軟正黑體" w:hAnsi="Cambria Math"/>
+                            </w:rPr>
+                            <m:t>1</m:t>
+                          </m:r>
+                        </m:e>
+                      </m:mr>
+                    </m:m>
+                  </m:e>
+                  <m:e>
+                    <m:r>
+                      <w:rPr>
+                        <w:rFonts w:ascii="Cambria Math" w:eastAsia="微軟正黑體" w:hAnsi="Cambria Math"/>
+                      </w:rPr>
+                      <m:t>⋯</m:t>
+                    </m:r>
+                  </m:e>
+                  <m:e>
+                    <m:f>
+                      <m:fPr>
+                        <m:ctrlPr>
+                          <w:rPr>
+                            <w:rFonts w:ascii="Cambria Math" w:eastAsia="微軟正黑體" w:hAnsi="Cambria Math"/>
+                          </w:rPr>
+                        </m:ctrlPr>
+                      </m:fPr>
+                      <m:num>
+                        <m:r>
+                          <w:rPr>
+                            <w:rFonts w:ascii="Cambria Math" w:eastAsia="微軟正黑體" w:hAnsi="Cambria Math"/>
+                          </w:rPr>
+                          <m:t>1</m:t>
+                        </m:r>
+                      </m:num>
+                      <m:den>
+                        <m:r>
+                          <w:rPr>
+                            <w:rFonts w:ascii="Cambria Math" w:eastAsia="微軟正黑體" w:hAnsi="Cambria Math"/>
+                          </w:rPr>
+                          <m:t>2</m:t>
+                        </m:r>
+                      </m:den>
+                    </m:f>
+                    <m:sSup>
+                      <m:sSupPr>
+                        <m:ctrlPr>
+                          <w:rPr>
+                            <w:rFonts w:ascii="Cambria Math" w:eastAsia="微軟正黑體" w:hAnsi="Cambria Math"/>
+                          </w:rPr>
+                        </m:ctrlPr>
+                      </m:sSupPr>
+                      <m:e>
+                        <m:r>
+                          <w:rPr>
+                            <w:rFonts w:ascii="Cambria Math" w:eastAsia="微軟正黑體" w:hAnsi="Cambria Math"/>
+                          </w:rPr>
+                          <m:t>l</m:t>
+                        </m:r>
+                      </m:e>
+                      <m:sup>
+                        <m:d>
+                          <m:dPr>
+                            <m:ctrlPr>
+                              <w:rPr>
+                                <w:rFonts w:ascii="Cambria Math" w:eastAsia="微軟正黑體" w:hAnsi="Cambria Math"/>
+                              </w:rPr>
+                            </m:ctrlPr>
+                          </m:dPr>
+                          <m:e>
+                            <m:r>
+                              <w:rPr>
+                                <w:rFonts w:ascii="Cambria Math" w:eastAsia="微軟正黑體" w:hAnsi="Cambria Math"/>
+                              </w:rPr>
+                              <m:t>n</m:t>
+                            </m:r>
+                          </m:e>
+                        </m:d>
+                      </m:sup>
+                    </m:sSup>
+                  </m:e>
+                </m:mr>
+              </m:m>
+            </m:e>
+          </m:d>
+        </m:oMath>
+      </m:oMathPara>
+    </w:p>
+    <w:p>
+      <w:pPr>
+        <w:widowControl/>
+        <w:rPr>
+          <w:rFonts w:ascii="微軟正黑體" w:eastAsia="微軟正黑體" w:hAnsi="微軟正黑體" w:hint="eastAsia"/>
+        </w:rPr>
+      </w:pPr>
+      <w:r>
+        <w:rPr>
+          <w:rFonts w:ascii="微軟正黑體" w:eastAsia="微軟正黑體" w:hAnsi="微軟正黑體" w:hint="eastAsia"/>
+        </w:rPr>
+        <w:t xml:space="preserve">(b) </w:t>
+      </w:r>
+      <w:r>
+        <w:rPr>
+          <w:rFonts w:ascii="微軟正黑體" w:eastAsia="微軟正黑體" w:hAnsi="微軟正黑體" w:hint="eastAsia"/>
+        </w:rPr>
+        <w:t>解Close Form</w:t>
+      </w:r>
+    </w:p>
+    <w:p>
+      <w:pPr>
+        <w:widowControl/>
+        <w:rPr>
+          <w:rFonts w:ascii="微軟正黑體" w:eastAsia="微軟正黑體" w:hAnsi="微軟正黑體" w:hint="eastAsia"/>
+        </w:rPr>
+      </w:pPr>
+      <w:r>
+        <w:rPr>
+          <w:rFonts w:ascii="微軟正黑體" w:eastAsia="微軟正黑體" w:hAnsi="微軟正黑體" w:hint="eastAsia"/>
+        </w:rPr>
+        <w:t>Linear Regression時，我們希望找出</w:t>
+      </w:r>
+      <w:proofErr w:type="gramStart"/>
+      <w:r>
+        <w:rPr>
+          <w:rFonts w:ascii="微軟正黑體" w:eastAsia="微軟正黑體" w:hAnsi="微軟正黑體" w:hint="eastAsia"/>
+        </w:rPr>
+        <w:t>下式的</w:t>
+      </w:r>
+      <w:proofErr w:type="gramEnd"/>
+      <w:r>
+        <w:rPr>
+          <w:rFonts w:ascii="微軟正黑體" w:eastAsia="微軟正黑體" w:hAnsi="微軟正黑體" w:hint="eastAsia"/>
+        </w:rPr>
+        <w:t>w解</w:t>
+      </w:r>
+    </w:p>
+    <w:p>
+      <w:pPr>
+        <w:widowControl/>
+        <w:rPr>
+          <w:rFonts w:ascii="微軟正黑體" w:eastAsia="微軟正黑體" w:hAnsi="微軟正黑體" w:hint="eastAsia"/>
+        </w:rPr>
+      </w:pPr>
+      <m:oMathPara>
+        <m:oMath>
+          <m:r>
+            <w:rPr>
+              <w:rFonts w:ascii="Cambria Math" w:eastAsia="微軟正黑體" w:hAnsi="Cambria Math"/>
+            </w:rPr>
+            <m:t>Xw=r</m:t>
+          </m:r>
+        </m:oMath>
+      </m:oMathPara>
+    </w:p>
+    <w:p>
+      <w:pPr>
+        <w:widowControl/>
+        <w:rPr>
+          <w:rFonts w:ascii="微軟正黑體" w:eastAsia="微軟正黑體" w:hAnsi="微軟正黑體" w:hint="eastAsia"/>
+        </w:rPr>
+      </w:pPr>
+      <w:r>
+        <w:rPr>
+          <w:rFonts w:ascii="微軟正黑體" w:eastAsia="微軟正黑體" w:hAnsi="微軟正黑體" w:hint="eastAsia"/>
+        </w:rPr>
+        <w:t>我們在左右式都乘上L</w:t>
+      </w:r>
+    </w:p>
+    <w:p>
+      <w:pPr>
+        <w:widowControl/>
+        <w:rPr>
+          <w:rFonts w:ascii="微軟正黑體" w:eastAsia="微軟正黑體" w:hAnsi="微軟正黑體" w:hint="eastAsia"/>
+        </w:rPr>
+      </w:pPr>
+      <m:oMathPara>
+        <m:oMath>
+          <m:r>
+            <w:rPr>
+              <w:rFonts w:ascii="Cambria Math" w:eastAsia="微軟正黑體" w:hAnsi="Cambria Math"/>
+            </w:rPr>
+            <m:t>⇒LXw=Lr</m:t>
+          </m:r>
+        </m:oMath>
+      </m:oMathPara>
+    </w:p>
+    <w:p>
+      <w:pPr>
+        <w:widowControl/>
+        <w:rPr>
+          <w:rFonts w:ascii="微軟正黑體" w:eastAsia="微軟正黑體" w:hAnsi="微軟正黑體" w:hint="eastAsia"/>
+        </w:rPr>
+      </w:pPr>
+      <m:oMathPara>
+        <m:oMath>
+          <m:r>
+            <w:rPr>
+              <w:rFonts w:ascii="Cambria Math" w:eastAsia="微軟正黑體" w:hAnsi="Cambria Math"/>
+            </w:rPr>
+            <m:t>⇒</m:t>
+          </m:r>
+          <m:sSup>
+            <m:sSupPr>
+              <m:ctrlPr>
+                <w:rPr>
+                  <w:rFonts w:ascii="Cambria Math" w:eastAsia="微軟正黑體" w:hAnsi="Cambria Math"/>
+                </w:rPr>
+              </m:ctrlPr>
+            </m:sSupPr>
+            <m:e>
+              <m:r>
+                <w:rPr>
+                  <w:rFonts w:ascii="Cambria Math" w:eastAsia="微軟正黑體" w:hAnsi="Cambria Math"/>
+                </w:rPr>
+                <m:t>X</m:t>
+              </m:r>
+            </m:e>
+            <m:sup>
+              <m:r>
+                <w:rPr>
+                  <w:rFonts w:ascii="Cambria Math" w:eastAsia="微軟正黑體" w:hAnsi="Cambria Math"/>
+                </w:rPr>
+                <m:t>⊤</m:t>
+              </m:r>
+            </m:sup>
+          </m:sSup>
+          <m:r>
+            <w:rPr>
+              <w:rFonts w:ascii="Cambria Math" w:eastAsia="微軟正黑體" w:hAnsi="Cambria Math"/>
+            </w:rPr>
+            <m:t>LXw=</m:t>
+          </m:r>
+          <m:sSup>
+            <m:sSupPr>
+              <m:ctrlPr>
+                <w:rPr>
+                  <w:rFonts w:ascii="Cambria Math" w:eastAsia="微軟正黑體" w:hAnsi="Cambria Math"/>
+                </w:rPr>
+              </m:ctrlPr>
+            </m:sSupPr>
+            <m:e>
+              <m:r>
+                <w:rPr>
+                  <w:rFonts w:ascii="Cambria Math" w:eastAsia="微軟正黑體" w:hAnsi="Cambria Math"/>
+                </w:rPr>
+                <m:t>X</m:t>
+              </m:r>
+            </m:e>
+            <m:sup>
+              <m:r>
+                <w:rPr>
+                  <w:rFonts w:ascii="Cambria Math" w:eastAsia="微軟正黑體" w:hAnsi="Cambria Math"/>
+                </w:rPr>
+                <m:t>⊤</m:t>
+              </m:r>
+            </m:sup>
+          </m:sSup>
+          <m:r>
+            <w:rPr>
+              <w:rFonts w:ascii="Cambria Math" w:eastAsia="微軟正黑體" w:hAnsi="Cambria Math"/>
+            </w:rPr>
+            <m:t>Lr</m:t>
+          </m:r>
+        </m:oMath>
+      </m:oMathPara>
+    </w:p>
+    <w:p>
+      <w:pPr>
+        <w:widowControl/>
+        <w:rPr>
+          <w:rFonts w:ascii="微軟正黑體" w:eastAsia="微軟正黑體" w:hAnsi="微軟正黑體" w:hint="eastAsia"/>
+        </w:rPr>
+      </w:pPr>
+      <m:oMathPara>
+        <m:oMath>
+          <m:r>
+            <w:rPr>
+              <w:rFonts w:ascii="Cambria Math" w:eastAsia="微軟正黑體" w:hAnsi="Cambria Math"/>
+            </w:rPr>
+            <m:t>⇒w=</m:t>
+          </m:r>
+          <m:sSup>
+            <m:sSupPr>
+              <m:ctrlPr>
+                <w:rPr>
+                  <w:rFonts w:ascii="Cambria Math" w:eastAsia="微軟正黑體" w:hAnsi="Cambria Math"/>
+                </w:rPr>
+              </m:ctrlPr>
+            </m:sSupPr>
+            <m:e>
+              <m:d>
+                <m:dPr>
+                  <m:ctrlPr>
+                    <w:rPr>
+                      <w:rFonts w:ascii="Cambria Math" w:eastAsia="微軟正黑體" w:hAnsi="Cambria Math"/>
+                    </w:rPr>
+                  </m:ctrlPr>
+                </m:dPr>
+                <m:e>
+                  <m:sSup>
+                    <m:sSupPr>
+                      <m:ctrlPr>
+                        <w:rPr>
+                          <w:rFonts w:ascii="Cambria Math" w:eastAsia="微軟正黑體" w:hAnsi="Cambria Math"/>
+                        </w:rPr>
+                      </m:ctrlPr>
+                    </m:sSupPr>
+                    <m:e>
+                      <m:r>
+                        <w:rPr>
+                          <w:rFonts w:ascii="Cambria Math" w:eastAsia="微軟正黑體" w:hAnsi="Cambria Math"/>
+                        </w:rPr>
+                        <m:t>X</m:t>
+                      </m:r>
+                    </m:e>
+                    <m:sup>
+                      <m:r>
+                        <w:rPr>
+                          <w:rFonts w:ascii="Cambria Math" w:eastAsia="微軟正黑體" w:hAnsi="Cambria Math"/>
+                        </w:rPr>
+                        <m:t>⊤</m:t>
+                      </m:r>
+                    </m:sup>
+                  </m:sSup>
+                  <m:r>
+                    <w:rPr>
+                      <w:rFonts w:ascii="Cambria Math" w:eastAsia="微軟正黑體" w:hAnsi="Cambria Math"/>
+                    </w:rPr>
+                    <m:t>LX</m:t>
+                  </m:r>
+                </m:e>
+              </m:d>
+            </m:e>
+            <m:sup>
+              <m:r>
+                <w:rPr>
+                  <w:rFonts w:ascii="Cambria Math" w:eastAsia="微軟正黑體" w:hAnsi="Cambria Math"/>
+                </w:rPr>
+                <m:t>-1</m:t>
+              </m:r>
+            </m:sup>
+          </m:sSup>
+          <m:sSup>
+            <m:sSupPr>
+              <m:ctrlPr>
+                <w:rPr>
+                  <w:rFonts w:ascii="Cambria Math" w:eastAsia="微軟正黑體" w:hAnsi="Cambria Math"/>
+                </w:rPr>
+              </m:ctrlPr>
+            </m:sSupPr>
+            <m:e>
+              <m:r>
+                <w:rPr>
+                  <w:rFonts w:ascii="Cambria Math" w:eastAsia="微軟正黑體" w:hAnsi="Cambria Math"/>
+                </w:rPr>
+                <m:t>X</m:t>
+              </m:r>
+            </m:e>
+            <m:sup>
+              <m:r>
+                <w:rPr>
+                  <w:rFonts w:ascii="Cambria Math" w:eastAsia="微軟正黑體" w:hAnsi="Cambria Math"/>
+                </w:rPr>
+                <m:t>⊤</m:t>
+              </m:r>
+            </m:sup>
+          </m:sSup>
+          <m:r>
+            <w:rPr>
+              <w:rFonts w:ascii="Cambria Math" w:eastAsia="微軟正黑體" w:hAnsi="Cambria Math"/>
+            </w:rPr>
+            <m:t>Lr</m:t>
+          </m:r>
+        </m:oMath>
+      </m:oMathPara>
+    </w:p>
+    <w:p>
+      <w:pPr>
+        <w:widowControl/>
+        <w:rPr>
+          <w:rFonts w:ascii="微軟正黑體" w:eastAsia="微軟正黑體" w:hAnsi="微軟正黑體" w:hint="eastAsia"/>
+        </w:rPr>
+      </w:pPr>
+      <w:r>
+        <w:rPr>
+          <w:rFonts w:ascii="微軟正黑體" w:eastAsia="微軟正黑體" w:hAnsi="微軟正黑體"/>
+        </w:rPr>
+        <w:t>(c)</w:t>
+      </w:r>
+      <w:r>
+        <w:rPr>
+          <w:rFonts w:ascii="微軟正黑體" w:eastAsia="微軟正黑體" w:hAnsi="微軟正黑體" w:hint="eastAsia"/>
+        </w:rPr>
+        <w:t xml:space="preserve"> 首先，</w:t>
+      </w:r>
+      <m:oMath>
+        <m:r>
+          <w:rPr>
+            <w:rFonts w:ascii="Cambria Math" w:eastAsia="微軟正黑體" w:hAnsi="Cambria Math"/>
+          </w:rPr>
+          <m:t xml:space="preserve"> </m:t>
+        </m:r>
+        <m:r>
+          <w:rPr>
+            <w:rFonts w:ascii="Cambria Math" w:eastAsia="微軟正黑體" w:hAnsi="Cambria Math"/>
+          </w:rPr>
+          <m:t>2π</m:t>
+        </m:r>
+        <m:sSup>
+          <m:sSupPr>
+            <m:ctrlPr>
+              <w:rPr>
+                <w:rFonts w:ascii="Cambria Math" w:eastAsia="微軟正黑體" w:hAnsi="Cambria Math"/>
+              </w:rPr>
+            </m:ctrlPr>
+          </m:sSupPr>
+          <m:e>
+            <m:r>
+              <w:rPr>
+                <w:rFonts w:ascii="Cambria Math" w:eastAsia="微軟正黑體" w:hAnsi="Cambria Math"/>
+              </w:rPr>
+              <m:t>σ</m:t>
+            </m:r>
+          </m:e>
+          <m:sup>
+            <m:d>
+              <m:dPr>
+                <m:ctrlPr>
+                  <w:rPr>
+                    <w:rFonts w:ascii="Cambria Math" w:eastAsia="微軟正黑體" w:hAnsi="Cambria Math"/>
+                  </w:rPr>
+                </m:ctrlPr>
+              </m:dPr>
+              <m:e>
+                <m:r>
+                  <w:rPr>
+                    <w:rFonts w:ascii="Cambria Math" w:eastAsia="微軟正黑體" w:hAnsi="Cambria Math"/>
+                  </w:rPr>
+                  <m:t>ⅈ</m:t>
+                </m:r>
+              </m:e>
+            </m:d>
+          </m:sup>
+        </m:sSup>
+      </m:oMath>
+      <w:r>
+        <w:rPr>
+          <w:rFonts w:ascii="微軟正黑體" w:eastAsia="微軟正黑體" w:hAnsi="微軟正黑體" w:hint="eastAsia"/>
+        </w:rPr>
+        <w:t xml:space="preserve"> 在training過程為定值</w:t>
+      </w:r>
+      <w:r>
+        <w:rPr>
+          <w:rFonts w:ascii="微軟正黑體" w:eastAsia="微軟正黑體" w:hAnsi="微軟正黑體" w:hint="eastAsia"/>
+        </w:rPr>
+        <w:t>，</w:t>
+      </w:r>
+      <w:r>
+        <w:rPr>
+          <w:rFonts w:ascii="微軟正黑體" w:eastAsia="微軟正黑體" w:hAnsi="微軟正黑體" w:hint="eastAsia"/>
+        </w:rPr>
+        <w:t>因此</w:t>
+      </w:r>
+    </w:p>
+    <w:p>
+      <w:pPr>
+        <w:widowControl/>
+        <w:rPr>
+          <w:rFonts w:ascii="微軟正黑體" w:eastAsia="微軟正黑體" w:hAnsi="微軟正黑體" w:hint="eastAsia"/>
+        </w:rPr>
+      </w:pPr>
+      <m:oMathPara>
+        <m:oMath>
+          <m:r>
+            <w:rPr>
+              <w:rFonts w:ascii="Cambria Math" w:eastAsia="微軟正黑體" w:hAnsi="Cambria Math"/>
+            </w:rPr>
+            <m:t>p</m:t>
+          </m:r>
+          <m:d>
+            <m:dPr>
+              <m:ctrlPr>
+                <w:rPr>
+                  <w:rFonts w:ascii="Cambria Math" w:eastAsia="微軟正黑體" w:hAnsi="Cambria Math"/>
+                </w:rPr>
+              </m:ctrlPr>
+            </m:dPr>
+            <m:e>
+              <m:d>
+                <m:dPr>
+                  <m:begChr m:val=""/>
+                  <m:endChr m:val="|"/>
+                  <m:ctrlPr>
+                    <w:rPr>
+                      <w:rFonts w:ascii="Cambria Math" w:eastAsia="微軟正黑體" w:hAnsi="Cambria Math"/>
+                    </w:rPr>
+                  </m:ctrlPr>
+                </m:dPr>
+                <m:e>
+                  <m:sSup>
+                    <m:sSupPr>
+                      <m:ctrlPr>
+                        <w:rPr>
+                          <w:rFonts w:ascii="Cambria Math" w:eastAsia="微軟正黑體" w:hAnsi="Cambria Math"/>
+                        </w:rPr>
+                      </m:ctrlPr>
+                    </m:sSupPr>
+                    <m:e>
+                      <m:r>
+                        <w:rPr>
+                          <w:rFonts w:ascii="Cambria Math" w:eastAsia="微軟正黑體" w:hAnsi="Cambria Math"/>
+                        </w:rPr>
+                        <m:t>r</m:t>
+                      </m:r>
+                    </m:e>
+                    <m:sup>
+                      <m:d>
+                        <m:dPr>
+                          <m:ctrlPr>
+                            <w:rPr>
+                              <w:rFonts w:ascii="Cambria Math" w:eastAsia="微軟正黑體" w:hAnsi="Cambria Math"/>
+                            </w:rPr>
+                          </m:ctrlPr>
+                        </m:dPr>
+                        <m:e>
+                          <m:r>
+                            <w:rPr>
+                              <w:rFonts w:ascii="Cambria Math" w:eastAsia="微軟正黑體" w:hAnsi="Cambria Math"/>
+                            </w:rPr>
+                            <m:t>j</m:t>
+                          </m:r>
+                        </m:e>
+                      </m:d>
+                    </m:sup>
+                  </m:sSup>
+                </m:e>
+              </m:d>
+              <m:sSup>
+                <m:sSupPr>
+                  <m:ctrlPr>
+                    <w:rPr>
+                      <w:rFonts w:ascii="Cambria Math" w:eastAsia="微軟正黑體" w:hAnsi="Cambria Math"/>
+                    </w:rPr>
+                  </m:ctrlPr>
+                </m:sSupPr>
+                <m:e>
+                  <m:r>
+                    <w:rPr>
+                      <w:rFonts w:ascii="Cambria Math" w:eastAsia="微軟正黑體" w:hAnsi="Cambria Math"/>
+                    </w:rPr>
+                    <m:t>x</m:t>
+                  </m:r>
+                </m:e>
+                <m:sup>
+                  <m:d>
+                    <m:dPr>
+                      <m:ctrlPr>
+                        <w:rPr>
+                          <w:rFonts w:ascii="Cambria Math" w:eastAsia="微軟正黑體" w:hAnsi="Cambria Math"/>
+                        </w:rPr>
+                      </m:ctrlPr>
+                    </m:dPr>
+                    <m:e>
+                      <m:r>
+                        <w:rPr>
+                          <w:rFonts w:ascii="Cambria Math" w:eastAsia="微軟正黑體" w:hAnsi="Cambria Math"/>
+                        </w:rPr>
+                        <m:t>ⅈ</m:t>
+                      </m:r>
+                    </m:e>
+                  </m:d>
+                </m:sup>
+              </m:sSup>
+              <m:r>
+                <w:rPr>
+                  <w:rFonts w:ascii="Cambria Math" w:eastAsia="微軟正黑體" w:hAnsi="Cambria Math"/>
+                </w:rPr>
+                <m:t>;w</m:t>
+              </m:r>
+            </m:e>
+          </m:d>
+          <m:r>
+            <w:rPr>
+              <w:rFonts w:ascii="Cambria Math" w:eastAsia="微軟正黑體" w:hAnsi="Cambria Math"/>
+            </w:rPr>
+            <m:t>∝</m:t>
+          </m:r>
+          <m:func>
+            <m:funcPr>
+              <m:ctrlPr>
+                <w:rPr>
+                  <w:rFonts w:ascii="Cambria Math" w:eastAsia="微軟正黑體" w:hAnsi="Cambria Math"/>
+                </w:rPr>
+              </m:ctrlPr>
+            </m:funcPr>
+            <m:fName>
+              <m:r>
+                <m:rPr>
+                  <m:sty m:val="p"/>
+                </m:rPr>
+                <w:rPr>
+                  <w:rFonts w:ascii="Cambria Math" w:eastAsia="微軟正黑體" w:hAnsi="Cambria Math"/>
+                </w:rPr>
+                <m:t>exp</m:t>
+              </m:r>
+            </m:fName>
+            <m:e>
+              <m:d>
+                <m:dPr>
+                  <m:ctrlPr>
+                    <w:rPr>
+                      <w:rFonts w:ascii="Cambria Math" w:eastAsia="微軟正黑體" w:hAnsi="Cambria Math"/>
+                    </w:rPr>
+                  </m:ctrlPr>
+                </m:dPr>
+                <m:e>
+                  <m:r>
+                    <w:rPr>
+                      <w:rFonts w:ascii="Cambria Math" w:eastAsia="微軟正黑體" w:hAnsi="Cambria Math"/>
+                    </w:rPr>
+                    <m:t>-</m:t>
+                  </m:r>
+                  <m:f>
+                    <m:fPr>
+                      <m:ctrlPr>
+                        <w:rPr>
+                          <w:rFonts w:ascii="Cambria Math" w:eastAsia="微軟正黑體" w:hAnsi="Cambria Math"/>
+                        </w:rPr>
+                      </m:ctrlPr>
+                    </m:fPr>
+                    <m:num>
+                      <m:sSup>
+                        <m:sSupPr>
+                          <m:ctrlPr>
+                            <w:rPr>
+                              <w:rFonts w:ascii="Cambria Math" w:eastAsia="微軟正黑體" w:hAnsi="Cambria Math"/>
+                            </w:rPr>
+                          </m:ctrlPr>
+                        </m:sSupPr>
+                        <m:e>
+                          <m:d>
+                            <m:dPr>
+                              <m:ctrlPr>
+                                <w:rPr>
+                                  <w:rFonts w:ascii="Cambria Math" w:eastAsia="微軟正黑體" w:hAnsi="Cambria Math"/>
+                                </w:rPr>
+                              </m:ctrlPr>
+                            </m:dPr>
+                            <m:e>
+                              <m:sSup>
+                                <m:sSupPr>
+                                  <m:ctrlPr>
+                                    <w:rPr>
+                                      <w:rFonts w:ascii="Cambria Math" w:eastAsia="微軟正黑體" w:hAnsi="Cambria Math"/>
+                                    </w:rPr>
+                                  </m:ctrlPr>
+                                </m:sSupPr>
+                                <m:e>
+                                  <m:r>
+                                    <w:rPr>
+                                      <w:rFonts w:ascii="Cambria Math" w:eastAsia="微軟正黑體" w:hAnsi="Cambria Math"/>
+                                    </w:rPr>
+                                    <m:t>r</m:t>
+                                  </m:r>
+                                </m:e>
+                                <m:sup>
+                                  <m:d>
+                                    <m:dPr>
+                                      <m:ctrlPr>
+                                        <w:rPr>
+                                          <w:rFonts w:ascii="Cambria Math" w:eastAsia="微軟正黑體" w:hAnsi="Cambria Math"/>
+                                        </w:rPr>
+                                      </m:ctrlPr>
+                                    </m:dPr>
+                                    <m:e>
+                                      <m:r>
+                                        <w:rPr>
+                                          <w:rFonts w:ascii="Cambria Math" w:eastAsia="微軟正黑體" w:hAnsi="Cambria Math"/>
+                                        </w:rPr>
+                                        <m:t>ⅈ</m:t>
+                                      </m:r>
+                                    </m:e>
+                                  </m:d>
+                                </m:sup>
+                              </m:sSup>
+                              <m:r>
+                                <w:rPr>
+                                  <w:rFonts w:ascii="Cambria Math" w:eastAsia="微軟正黑體" w:hAnsi="Cambria Math"/>
+                                </w:rPr>
+                                <m:t>-</m:t>
+                              </m:r>
+                              <m:sSup>
+                                <m:sSupPr>
+                                  <m:ctrlPr>
+                                    <w:rPr>
+                                      <w:rFonts w:ascii="Cambria Math" w:eastAsia="微軟正黑體" w:hAnsi="Cambria Math"/>
+                                    </w:rPr>
+                                  </m:ctrlPr>
+                                </m:sSupPr>
+                                <m:e>
+                                  <m:r>
+                                    <w:rPr>
+                                      <w:rFonts w:ascii="Cambria Math" w:eastAsia="微軟正黑體" w:hAnsi="Cambria Math"/>
+                                    </w:rPr>
+                                    <m:t>w</m:t>
+                                  </m:r>
+                                </m:e>
+                                <m:sup>
+                                  <m:r>
+                                    <w:rPr>
+                                      <w:rFonts w:ascii="Cambria Math" w:eastAsia="微軟正黑體" w:hAnsi="Cambria Math"/>
+                                    </w:rPr>
+                                    <m:t>⊤</m:t>
+                                  </m:r>
+                                </m:sup>
+                              </m:sSup>
+                              <m:d>
+                                <m:dPr>
+                                  <m:begChr m:val="["/>
+                                  <m:endChr m:val="]"/>
+                                  <m:ctrlPr>
+                                    <w:rPr>
+                                      <w:rFonts w:ascii="Cambria Math" w:eastAsia="微軟正黑體" w:hAnsi="Cambria Math"/>
+                                    </w:rPr>
+                                  </m:ctrlPr>
+                                </m:dPr>
+                                <m:e>
+                                  <m:eqArr>
+                                    <m:eqArrPr>
+                                      <m:ctrlPr>
+                                        <w:rPr>
+                                          <w:rFonts w:ascii="Cambria Math" w:eastAsia="微軟正黑體" w:hAnsi="Cambria Math"/>
+                                        </w:rPr>
+                                      </m:ctrlPr>
+                                    </m:eqArrPr>
+                                    <m:e>
+                                      <m:r>
+                                        <w:rPr>
+                                          <w:rFonts w:ascii="Cambria Math" w:eastAsia="微軟正黑體" w:hAnsi="Cambria Math"/>
+                                        </w:rPr>
+                                        <m:t>1</m:t>
+                                      </m:r>
+                                    </m:e>
+                                    <m:e>
+                                      <m:sSup>
+                                        <m:sSupPr>
+                                          <m:ctrlPr>
+                                            <w:rPr>
+                                              <w:rFonts w:ascii="Cambria Math" w:eastAsia="微軟正黑體" w:hAnsi="Cambria Math"/>
+                                            </w:rPr>
+                                          </m:ctrlPr>
+                                        </m:sSupPr>
+                                        <m:e>
+                                          <m:r>
+                                            <w:rPr>
+                                              <w:rFonts w:ascii="Cambria Math" w:eastAsia="微軟正黑體" w:hAnsi="Cambria Math"/>
+                                            </w:rPr>
+                                            <m:t>x</m:t>
+                                          </m:r>
+                                        </m:e>
+                                        <m:sup>
+                                          <m:d>
+                                            <m:dPr>
+                                              <m:ctrlPr>
+                                                <w:rPr>
+                                                  <w:rFonts w:ascii="Cambria Math" w:eastAsia="微軟正黑體" w:hAnsi="Cambria Math"/>
+                                                </w:rPr>
+                                              </m:ctrlPr>
+                                            </m:dPr>
+                                            <m:e>
+                                              <m:r>
+                                                <w:rPr>
+                                                  <w:rFonts w:ascii="Cambria Math" w:eastAsia="微軟正黑體" w:hAnsi="Cambria Math"/>
+                                                </w:rPr>
+                                                <m:t>i</m:t>
+                                              </m:r>
+                                            </m:e>
+                                          </m:d>
+                                        </m:sup>
+                                      </m:sSup>
+                                    </m:e>
+                                  </m:eqArr>
+                                </m:e>
+                              </m:d>
+                            </m:e>
+                          </m:d>
+                        </m:e>
+                        <m:sup>
+                          <m:r>
+                            <w:rPr>
+                              <w:rFonts w:ascii="Cambria Math" w:eastAsia="微軟正黑體" w:hAnsi="Cambria Math"/>
+                            </w:rPr>
+                            <m:t>2</m:t>
+                          </m:r>
+                        </m:sup>
+                      </m:sSup>
+                    </m:num>
+                    <m:den>
+                      <m:r>
+                        <w:rPr>
+                          <w:rFonts w:ascii="Cambria Math" w:eastAsia="微軟正黑體" w:hAnsi="Cambria Math"/>
+                        </w:rPr>
+                        <m:t>2</m:t>
+                      </m:r>
+                      <m:sSup>
+                        <m:sSupPr>
+                          <m:ctrlPr>
+                            <w:rPr>
+                              <w:rFonts w:ascii="Cambria Math" w:eastAsia="微軟正黑體" w:hAnsi="Cambria Math"/>
+                            </w:rPr>
+                          </m:ctrlPr>
+                        </m:sSupPr>
+                        <m:e>
+                          <m:r>
+                            <w:rPr>
+                              <w:rFonts w:ascii="Cambria Math" w:eastAsia="微軟正黑體" w:hAnsi="Cambria Math"/>
+                            </w:rPr>
+                            <m:t>σ</m:t>
+                          </m:r>
+                        </m:e>
+                        <m:sup>
+                          <m:sSup>
+                            <m:sSupPr>
+                              <m:ctrlPr>
+                                <w:rPr>
+                                  <w:rFonts w:ascii="Cambria Math" w:eastAsia="微軟正黑體" w:hAnsi="Cambria Math"/>
+                                </w:rPr>
+                              </m:ctrlPr>
+                            </m:sSupPr>
+                            <m:e>
+                              <m:d>
+                                <m:dPr>
+                                  <m:ctrlPr>
+                                    <w:rPr>
+                                      <w:rFonts w:ascii="Cambria Math" w:eastAsia="微軟正黑體" w:hAnsi="Cambria Math"/>
+                                    </w:rPr>
+                                  </m:ctrlPr>
+                                </m:dPr>
+                                <m:e>
+                                  <m:r>
+                                    <w:rPr>
+                                      <w:rFonts w:ascii="Cambria Math" w:eastAsia="微軟正黑體" w:hAnsi="Cambria Math"/>
+                                    </w:rPr>
+                                    <m:t>i</m:t>
+                                  </m:r>
+                                </m:e>
+                              </m:d>
+                            </m:e>
+                            <m:sup>
+                              <m:r>
+                                <w:rPr>
+                                  <w:rFonts w:ascii="Cambria Math" w:eastAsia="微軟正黑體" w:hAnsi="Cambria Math"/>
+                                </w:rPr>
+                                <m:t>2</m:t>
+                              </m:r>
+                            </m:sup>
+                          </m:sSup>
+                        </m:sup>
+                      </m:sSup>
+                    </m:den>
+                  </m:f>
+                </m:e>
+              </m:d>
+            </m:e>
+          </m:func>
+        </m:oMath>
+      </m:oMathPara>
+    </w:p>
+    <w:p>
+      <w:pPr>
+        <w:widowControl/>
+        <w:rPr>
+          <w:rFonts w:ascii="微軟正黑體" w:eastAsia="微軟正黑體" w:hAnsi="微軟正黑體" w:hint="eastAsia"/>
+        </w:rPr>
+      </w:pPr>
+      <w:r>
+        <w:rPr>
+          <w:rFonts w:ascii="微軟正黑體" w:eastAsia="微軟正黑體" w:hAnsi="微軟正黑體" w:hint="eastAsia"/>
+        </w:rPr>
+        <w:t xml:space="preserve">又 </w:t>
+      </w:r>
+      <m:oMath>
+        <m:func>
+          <m:funcPr>
+            <m:ctrlPr>
+              <w:rPr>
+                <w:rFonts w:ascii="Cambria Math" w:eastAsia="微軟正黑體" w:hAnsi="Cambria Math"/>
+              </w:rPr>
+            </m:ctrlPr>
+          </m:funcPr>
+          <m:fName>
+            <m:r>
+              <m:rPr>
+                <m:sty m:val="p"/>
+              </m:rPr>
+              <w:rPr>
+                <w:rFonts w:ascii="Cambria Math" w:eastAsia="微軟正黑體" w:hAnsi="Cambria Math"/>
+              </w:rPr>
+              <m:t>exp</m:t>
+            </m:r>
+          </m:fName>
+          <m:e>
+            <m:d>
+              <m:dPr>
+                <m:ctrlPr>
+                  <w:rPr>
+                    <w:rFonts w:ascii="Cambria Math" w:eastAsia="微軟正黑體" w:hAnsi="Cambria Math"/>
+                  </w:rPr>
+                </m:ctrlPr>
+              </m:dPr>
+              <m:e>
+                <m:r>
+                  <w:rPr>
+                    <w:rFonts w:ascii="Cambria Math" w:eastAsia="微軟正黑體" w:hAnsi="Cambria Math"/>
+                  </w:rPr>
+                  <m:t>x</m:t>
+                </m:r>
+              </m:e>
+            </m:d>
+          </m:e>
+        </m:func>
+        <m:r>
+          <w:rPr>
+            <w:rFonts w:ascii="Cambria Math" w:eastAsia="微軟正黑體" w:hAnsi="Cambria Math"/>
+          </w:rPr>
+          <m:t>∝</m:t>
+        </m:r>
+        <m:r>
+          <w:rPr>
+            <w:rFonts w:ascii="Cambria Math" w:eastAsia="微軟正黑體" w:hAnsi="Cambria Math"/>
+          </w:rPr>
+          <m:t>x</m:t>
+        </m:r>
+      </m:oMath>
+      <w:r>
+        <w:rPr>
+          <w:rFonts w:ascii="微軟正黑體" w:eastAsia="微軟正黑體" w:hAnsi="微軟正黑體" w:hint="eastAsia"/>
+        </w:rPr>
+        <w:t>，所以</w:t>
+      </w:r>
+    </w:p>
+    <w:p>
+      <w:pPr>
+        <w:widowControl/>
+        <w:rPr>
+          <w:rFonts w:ascii="微軟正黑體" w:eastAsia="微軟正黑體" w:hAnsi="微軟正黑體" w:hint="eastAsia"/>
+        </w:rPr>
+      </w:pPr>
+      <m:oMathPara>
+        <m:oMath>
+          <m:r>
+            <w:rPr>
+              <w:rFonts w:ascii="Cambria Math" w:eastAsia="微軟正黑體" w:hAnsi="Cambria Math"/>
+            </w:rPr>
+            <w:lastRenderedPageBreak/>
+            <m:t>p</m:t>
+          </m:r>
+          <m:d>
+            <m:dPr>
+              <m:ctrlPr>
+                <w:rPr>
+                  <w:rFonts w:ascii="Cambria Math" w:eastAsia="微軟正黑體" w:hAnsi="Cambria Math"/>
+                </w:rPr>
+              </m:ctrlPr>
+            </m:dPr>
+            <m:e>
+              <m:d>
+                <m:dPr>
+                  <m:begChr m:val=""/>
+                  <m:endChr m:val="|"/>
+                  <m:ctrlPr>
+                    <w:rPr>
+                      <w:rFonts w:ascii="Cambria Math" w:eastAsia="微軟正黑體" w:hAnsi="Cambria Math"/>
+                    </w:rPr>
+                  </m:ctrlPr>
+                </m:dPr>
+                <m:e>
+                  <m:sSup>
+                    <m:sSupPr>
+                      <m:ctrlPr>
+                        <w:rPr>
+                          <w:rFonts w:ascii="Cambria Math" w:eastAsia="微軟正黑體" w:hAnsi="Cambria Math"/>
+                        </w:rPr>
+                      </m:ctrlPr>
+                    </m:sSupPr>
+                    <m:e>
+                      <m:r>
+                        <w:rPr>
+                          <w:rFonts w:ascii="Cambria Math" w:eastAsia="微軟正黑體" w:hAnsi="Cambria Math"/>
+                        </w:rPr>
+                        <m:t>r</m:t>
+                      </m:r>
+                    </m:e>
+                    <m:sup>
+                      <m:d>
+                        <m:dPr>
+                          <m:ctrlPr>
+                            <w:rPr>
+                              <w:rFonts w:ascii="Cambria Math" w:eastAsia="微軟正黑體" w:hAnsi="Cambria Math"/>
+                            </w:rPr>
+                          </m:ctrlPr>
+                        </m:dPr>
+                        <m:e>
+                          <m:r>
+                            <w:rPr>
+                              <w:rFonts w:ascii="Cambria Math" w:eastAsia="微軟正黑體" w:hAnsi="Cambria Math"/>
+                            </w:rPr>
+                            <m:t>j</m:t>
+                          </m:r>
+                        </m:e>
+                      </m:d>
+                    </m:sup>
+                  </m:sSup>
+                </m:e>
+              </m:d>
+              <m:sSup>
+                <m:sSupPr>
+                  <m:ctrlPr>
+                    <w:rPr>
+                      <w:rFonts w:ascii="Cambria Math" w:eastAsia="微軟正黑體" w:hAnsi="Cambria Math"/>
+                    </w:rPr>
+                  </m:ctrlPr>
+                </m:sSupPr>
+                <m:e>
+                  <m:r>
+                    <w:rPr>
+                      <w:rFonts w:ascii="Cambria Math" w:eastAsia="微軟正黑體" w:hAnsi="Cambria Math"/>
+                    </w:rPr>
+                    <m:t>x</m:t>
+                  </m:r>
+                </m:e>
+                <m:sup>
+                  <m:d>
+                    <m:dPr>
+                      <m:ctrlPr>
+                        <w:rPr>
+                          <w:rFonts w:ascii="Cambria Math" w:eastAsia="微軟正黑體" w:hAnsi="Cambria Math"/>
+                        </w:rPr>
+                      </m:ctrlPr>
+                    </m:dPr>
+                    <m:e>
+                      <m:r>
+                        <w:rPr>
+                          <w:rFonts w:ascii="Cambria Math" w:eastAsia="微軟正黑體" w:hAnsi="Cambria Math"/>
+                        </w:rPr>
+                        <m:t>ⅈ</m:t>
+                      </m:r>
+                    </m:e>
+                  </m:d>
+                </m:sup>
+              </m:sSup>
+              <m:r>
+                <w:rPr>
+                  <w:rFonts w:ascii="Cambria Math" w:eastAsia="微軟正黑體" w:hAnsi="Cambria Math"/>
+                </w:rPr>
+                <m:t>;w</m:t>
+              </m:r>
+            </m:e>
+          </m:d>
+          <m:r>
+            <w:rPr>
+              <w:rFonts w:ascii="Cambria Math" w:eastAsia="微軟正黑體" w:hAnsi="Cambria Math"/>
+            </w:rPr>
+            <m:t>∝-</m:t>
+          </m:r>
+          <m:f>
+            <m:fPr>
+              <m:ctrlPr>
+                <w:rPr>
+                  <w:rFonts w:ascii="Cambria Math" w:eastAsia="微軟正黑體" w:hAnsi="Cambria Math"/>
+                </w:rPr>
+              </m:ctrlPr>
+            </m:fPr>
+            <m:num>
+              <m:sSup>
+                <m:sSupPr>
+                  <m:ctrlPr>
+                    <w:rPr>
+                      <w:rFonts w:ascii="Cambria Math" w:eastAsia="微軟正黑體" w:hAnsi="Cambria Math"/>
+                    </w:rPr>
+                  </m:ctrlPr>
+                </m:sSupPr>
+                <m:e>
+                  <m:d>
+                    <m:dPr>
+                      <m:ctrlPr>
+                        <w:rPr>
+                          <w:rFonts w:ascii="Cambria Math" w:eastAsia="微軟正黑體" w:hAnsi="Cambria Math"/>
+                        </w:rPr>
+                      </m:ctrlPr>
+                    </m:dPr>
+                    <m:e>
+                      <m:sSup>
+                        <m:sSupPr>
+                          <m:ctrlPr>
+                            <w:rPr>
+                              <w:rFonts w:ascii="Cambria Math" w:eastAsia="微軟正黑體" w:hAnsi="Cambria Math"/>
+                            </w:rPr>
+                          </m:ctrlPr>
+                        </m:sSupPr>
+                        <m:e>
+                          <m:r>
+                            <w:rPr>
+                              <w:rFonts w:ascii="Cambria Math" w:eastAsia="微軟正黑體" w:hAnsi="Cambria Math"/>
+                            </w:rPr>
+                            <m:t>r</m:t>
+                          </m:r>
+                        </m:e>
+                        <m:sup>
+                          <m:d>
+                            <m:dPr>
+                              <m:ctrlPr>
+                                <w:rPr>
+                                  <w:rFonts w:ascii="Cambria Math" w:eastAsia="微軟正黑體" w:hAnsi="Cambria Math"/>
+                                </w:rPr>
+                              </m:ctrlPr>
+                            </m:dPr>
+                            <m:e>
+                              <m:r>
+                                <w:rPr>
+                                  <w:rFonts w:ascii="Cambria Math" w:eastAsia="微軟正黑體" w:hAnsi="Cambria Math"/>
+                                </w:rPr>
+                                <m:t>ⅈ</m:t>
+                              </m:r>
+                            </m:e>
+                          </m:d>
+                        </m:sup>
+                      </m:sSup>
+                      <m:r>
+                        <w:rPr>
+                          <w:rFonts w:ascii="Cambria Math" w:eastAsia="微軟正黑體" w:hAnsi="Cambria Math"/>
+                        </w:rPr>
+                        <m:t>-</m:t>
+                      </m:r>
+                      <m:sSup>
+                        <m:sSupPr>
+                          <m:ctrlPr>
+                            <w:rPr>
+                              <w:rFonts w:ascii="Cambria Math" w:eastAsia="微軟正黑體" w:hAnsi="Cambria Math"/>
+                            </w:rPr>
+                          </m:ctrlPr>
+                        </m:sSupPr>
+                        <m:e>
+                          <m:r>
+                            <w:rPr>
+                              <w:rFonts w:ascii="Cambria Math" w:eastAsia="微軟正黑體" w:hAnsi="Cambria Math"/>
+                            </w:rPr>
+                            <m:t>w</m:t>
+                          </m:r>
+                        </m:e>
+                        <m:sup>
+                          <m:r>
+                            <w:rPr>
+                              <w:rFonts w:ascii="Cambria Math" w:eastAsia="微軟正黑體" w:hAnsi="Cambria Math"/>
+                            </w:rPr>
+                            <m:t>⊤</m:t>
+                          </m:r>
+                        </m:sup>
+                      </m:sSup>
+                      <m:d>
+                        <m:dPr>
+                          <m:begChr m:val="["/>
+                          <m:endChr m:val="]"/>
+                          <m:ctrlPr>
+                            <w:rPr>
+                              <w:rFonts w:ascii="Cambria Math" w:eastAsia="微軟正黑體" w:hAnsi="Cambria Math"/>
+                            </w:rPr>
+                          </m:ctrlPr>
+                        </m:dPr>
+                        <m:e>
+                          <m:eqArr>
+                            <m:eqArrPr>
+                              <m:ctrlPr>
+                                <w:rPr>
+                                  <w:rFonts w:ascii="Cambria Math" w:eastAsia="微軟正黑體" w:hAnsi="Cambria Math"/>
+                                </w:rPr>
+                              </m:ctrlPr>
+                            </m:eqArrPr>
+                            <m:e>
+                              <m:r>
+                                <w:rPr>
+                                  <w:rFonts w:ascii="Cambria Math" w:eastAsia="微軟正黑體" w:hAnsi="Cambria Math"/>
+                                </w:rPr>
+                                <m:t>1</m:t>
+                              </m:r>
+                            </m:e>
+                            <m:e>
+                              <m:sSup>
+                                <m:sSupPr>
+                                  <m:ctrlPr>
+                                    <w:rPr>
+                                      <w:rFonts w:ascii="Cambria Math" w:eastAsia="微軟正黑體" w:hAnsi="Cambria Math"/>
+                                    </w:rPr>
+                                  </m:ctrlPr>
+                                </m:sSupPr>
+                                <m:e>
+                                  <m:r>
+                                    <w:rPr>
+                                      <w:rFonts w:ascii="Cambria Math" w:eastAsia="微軟正黑體" w:hAnsi="Cambria Math"/>
+                                    </w:rPr>
+                                    <m:t>x</m:t>
+                                  </m:r>
+                                </m:e>
+                                <m:sup>
+                                  <m:d>
+                                    <m:dPr>
+                                      <m:ctrlPr>
+                                        <w:rPr>
+                                          <w:rFonts w:ascii="Cambria Math" w:eastAsia="微軟正黑體" w:hAnsi="Cambria Math"/>
+                                        </w:rPr>
+                                      </m:ctrlPr>
+                                    </m:dPr>
+                                    <m:e>
+                                      <m:r>
+                                        <w:rPr>
+                                          <w:rFonts w:ascii="Cambria Math" w:eastAsia="微軟正黑體" w:hAnsi="Cambria Math"/>
+                                        </w:rPr>
+                                        <m:t>i</m:t>
+                                      </m:r>
+                                    </m:e>
+                                  </m:d>
+                                </m:sup>
+                              </m:sSup>
+                            </m:e>
+                          </m:eqArr>
+                        </m:e>
+                      </m:d>
+                    </m:e>
+                  </m:d>
+                </m:e>
+                <m:sup>
+                  <m:r>
+                    <w:rPr>
+                      <w:rFonts w:ascii="Cambria Math" w:eastAsia="微軟正黑體" w:hAnsi="Cambria Math"/>
+                    </w:rPr>
+                    <m:t>2</m:t>
+                  </m:r>
+                </m:sup>
+              </m:sSup>
+            </m:num>
+            <m:den>
+              <m:r>
+                <w:rPr>
+                  <w:rFonts w:ascii="Cambria Math" w:eastAsia="微軟正黑體" w:hAnsi="Cambria Math"/>
+                </w:rPr>
+                <m:t>2</m:t>
+              </m:r>
+              <m:sSup>
+                <m:sSupPr>
+                  <m:ctrlPr>
+                    <w:rPr>
+                      <w:rFonts w:ascii="Cambria Math" w:eastAsia="微軟正黑體" w:hAnsi="Cambria Math"/>
+                    </w:rPr>
+                  </m:ctrlPr>
+                </m:sSupPr>
+                <m:e>
+                  <m:r>
+                    <w:rPr>
+                      <w:rFonts w:ascii="Cambria Math" w:eastAsia="微軟正黑體" w:hAnsi="Cambria Math"/>
+                    </w:rPr>
+                    <m:t>σ</m:t>
+                  </m:r>
+                </m:e>
+                <m:sup>
+                  <m:sSup>
+                    <m:sSupPr>
+                      <m:ctrlPr>
+                        <w:rPr>
+                          <w:rFonts w:ascii="Cambria Math" w:eastAsia="微軟正黑體" w:hAnsi="Cambria Math"/>
+                        </w:rPr>
+                      </m:ctrlPr>
+                    </m:sSupPr>
+                    <m:e>
+                      <m:d>
+                        <m:dPr>
+                          <m:ctrlPr>
+                            <w:rPr>
+                              <w:rFonts w:ascii="Cambria Math" w:eastAsia="微軟正黑體" w:hAnsi="Cambria Math"/>
+                            </w:rPr>
+                          </m:ctrlPr>
+                        </m:dPr>
+                        <m:e>
+                          <m:r>
+                            <w:rPr>
+                              <w:rFonts w:ascii="Cambria Math" w:eastAsia="微軟正黑體" w:hAnsi="Cambria Math"/>
+                            </w:rPr>
+                            <m:t>i</m:t>
+                          </m:r>
+                        </m:e>
+                      </m:d>
+                    </m:e>
+                    <m:sup>
+                      <m:r>
+                        <w:rPr>
+                          <w:rFonts w:ascii="Cambria Math" w:eastAsia="微軟正黑體" w:hAnsi="Cambria Math"/>
+                        </w:rPr>
+                        <m:t>2</m:t>
+                      </m:r>
+                    </m:sup>
+                  </m:sSup>
+                </m:sup>
+              </m:sSup>
+            </m:den>
+          </m:f>
+        </m:oMath>
+      </m:oMathPara>
+    </w:p>
+    <w:p>
+      <w:pPr>
+        <w:widowControl/>
+        <w:rPr>
+          <w:rFonts w:ascii="微軟正黑體" w:eastAsia="微軟正黑體" w:hAnsi="微軟正黑體" w:hint="eastAsia"/>
+        </w:rPr>
+      </w:pPr>
+      <w:r>
+        <w:rPr>
+          <w:rFonts w:ascii="微軟正黑體" w:eastAsia="微軟正黑體" w:hAnsi="微軟正黑體" w:hint="eastAsia"/>
+        </w:rPr>
+        <w:t>因此比較之後，</w:t>
+      </w:r>
+      <m:oMath>
+        <m:sSup>
+          <m:sSupPr>
+            <m:ctrlPr>
+              <w:rPr>
+                <w:rFonts w:ascii="Cambria Math" w:eastAsia="微軟正黑體" w:hAnsi="Cambria Math"/>
+              </w:rPr>
+            </m:ctrlPr>
+          </m:sSupPr>
+          <m:e>
+            <m:r>
+              <w:rPr>
+                <w:rFonts w:ascii="Cambria Math" w:eastAsia="微軟正黑體" w:hAnsi="Cambria Math"/>
+              </w:rPr>
+              <m:t>l</m:t>
+            </m:r>
+          </m:e>
+          <m:sup>
+            <m:d>
+              <m:dPr>
+                <m:ctrlPr>
+                  <w:rPr>
+                    <w:rFonts w:ascii="Cambria Math" w:eastAsia="微軟正黑體" w:hAnsi="Cambria Math"/>
+                  </w:rPr>
+                </m:ctrlPr>
+              </m:dPr>
+              <m:e>
+                <m:r>
+                  <w:rPr>
+                    <w:rFonts w:ascii="Cambria Math" w:eastAsia="微軟正黑體" w:hAnsi="Cambria Math"/>
+                  </w:rPr>
+                  <m:t>i</m:t>
+                </m:r>
+              </m:e>
+            </m:d>
+          </m:sup>
+        </m:sSup>
+      </m:oMath>
+      <w:r>
+        <w:rPr>
+          <w:rFonts w:ascii="微軟正黑體" w:eastAsia="微軟正黑體" w:hAnsi="微軟正黑體" w:hint="eastAsia"/>
+        </w:rPr>
+        <w:t xml:space="preserve"> 應為</w:t>
+      </w:r>
+    </w:p>
+    <w:p>
+      <w:pPr>
+        <w:widowControl/>
+        <w:rPr>
+          <w:rFonts w:ascii="微軟正黑體" w:eastAsia="微軟正黑體" w:hAnsi="微軟正黑體" w:hint="eastAsia"/>
+        </w:rPr>
+      </w:pPr>
+      <m:oMathPara>
+        <m:oMath>
+          <m:sSup>
+            <m:sSupPr>
+              <m:ctrlPr>
+                <w:rPr>
+                  <w:rFonts w:ascii="Cambria Math" w:eastAsia="微軟正黑體" w:hAnsi="Cambria Math"/>
+                </w:rPr>
+              </m:ctrlPr>
+            </m:sSupPr>
+            <m:e>
+              <m:r>
+                <w:rPr>
+                  <w:rFonts w:ascii="Cambria Math" w:eastAsia="微軟正黑體" w:hAnsi="Cambria Math"/>
+                </w:rPr>
+                <m:t>l</m:t>
+              </m:r>
+            </m:e>
+            <m:sup>
+              <m:d>
+                <m:dPr>
+                  <m:ctrlPr>
+                    <w:rPr>
+                      <w:rFonts w:ascii="Cambria Math" w:eastAsia="微軟正黑體" w:hAnsi="Cambria Math"/>
+                    </w:rPr>
+                  </m:ctrlPr>
+                </m:dPr>
+                <m:e>
+                  <m:r>
+                    <w:rPr>
+                      <w:rFonts w:ascii="Cambria Math" w:eastAsia="微軟正黑體" w:hAnsi="Cambria Math"/>
+                    </w:rPr>
+                    <m:t>i</m:t>
+                  </m:r>
+                </m:e>
+              </m:d>
+            </m:sup>
+          </m:sSup>
+          <m:r>
+            <w:rPr>
+              <w:rFonts w:ascii="Cambria Math" w:eastAsia="微軟正黑體" w:hAnsi="Cambria Math" w:hint="eastAsia"/>
+            </w:rPr>
+            <m:t>=</m:t>
+          </m:r>
+          <m:r>
+            <w:rPr>
+              <w:rFonts w:ascii="Cambria Math" w:eastAsia="微軟正黑體" w:hAnsi="Cambria Math"/>
+            </w:rPr>
+            <m:t>-</m:t>
+          </m:r>
+          <m:f>
+            <m:fPr>
+              <m:ctrlPr>
+                <w:rPr>
+                  <w:rFonts w:ascii="Cambria Math" w:eastAsia="微軟正黑體" w:hAnsi="Cambria Math"/>
+                </w:rPr>
+              </m:ctrlPr>
+            </m:fPr>
+            <m:num>
+              <m:r>
+                <w:rPr>
+                  <w:rFonts w:ascii="Cambria Math" w:eastAsia="微軟正黑體" w:hAnsi="Cambria Math"/>
+                </w:rPr>
+                <m:t>1</m:t>
+              </m:r>
+            </m:num>
+            <m:den>
+              <m:r>
+                <w:rPr>
+                  <w:rFonts w:ascii="Cambria Math" w:eastAsia="微軟正黑體" w:hAnsi="Cambria Math"/>
+                </w:rPr>
+                <m:t>2</m:t>
+              </m:r>
+              <m:sSup>
+                <m:sSupPr>
+                  <m:ctrlPr>
+                    <w:rPr>
+                      <w:rFonts w:ascii="Cambria Math" w:eastAsia="微軟正黑體" w:hAnsi="Cambria Math"/>
+                    </w:rPr>
+                  </m:ctrlPr>
+                </m:sSupPr>
+                <m:e>
+                  <m:r>
+                    <w:rPr>
+                      <w:rFonts w:ascii="Cambria Math" w:eastAsia="微軟正黑體" w:hAnsi="Cambria Math"/>
+                    </w:rPr>
+                    <m:t>σ</m:t>
+                  </m:r>
+                </m:e>
+                <m:sup>
+                  <m:d>
+                    <m:dPr>
+                      <m:ctrlPr>
+                        <w:rPr>
+                          <w:rFonts w:ascii="Cambria Math" w:eastAsia="微軟正黑體" w:hAnsi="Cambria Math"/>
+                        </w:rPr>
+                      </m:ctrlPr>
+                    </m:dPr>
+                    <m:e>
+                      <m:r>
+                        <w:rPr>
+                          <w:rFonts w:ascii="Cambria Math" w:eastAsia="微軟正黑體" w:hAnsi="Cambria Math"/>
+                        </w:rPr>
+                        <m:t>i</m:t>
+                      </m:r>
+                    </m:e>
+                  </m:d>
+                  <m:r>
+                    <w:rPr>
+                      <w:rFonts w:ascii="Cambria Math" w:eastAsia="微軟正黑體" w:hAnsi="Cambria Math"/>
+                    </w:rPr>
+                    <m:t>2</m:t>
+                  </m:r>
+                </m:sup>
+              </m:sSup>
+            </m:den>
+          </m:f>
+        </m:oMath>
+      </m:oMathPara>
+    </w:p>
+    <w:p>
+      <w:pPr>
+        <w:widowControl/>
+        <w:rPr>
+          <w:rFonts w:ascii="微軟正黑體" w:eastAsia="微軟正黑體" w:hAnsi="微軟正黑體" w:hint="eastAsia"/>
+        </w:rPr>
+      </w:pPr>
+      <w:r>
+        <w:rPr>
+          <w:rFonts w:ascii="微軟正黑體" w:eastAsia="微軟正黑體" w:hAnsi="微軟正黑體" w:hint="eastAsia"/>
+        </w:rPr>
+        <w:t>(d), (e) 為 coding</w:t>
+      </w:r>
+    </w:p>
+    <w:p>
+      <w:pPr>
+        <w:widowControl/>
+        <w:rPr>
+          <w:rFonts w:ascii="微軟正黑體" w:eastAsia="微軟正黑體" w:hAnsi="微軟正黑體" w:hint="eastAsia"/>
+        </w:rPr>
+      </w:pPr>
+      <w:r>
+        <w:rPr>
+          <w:rFonts w:ascii="微軟正黑體" w:eastAsia="微軟正黑體" w:hAnsi="微軟正黑體" w:hint="eastAsia"/>
+        </w:rPr>
+        <w:t>(f)</w:t>
+      </w:r>
+      <w:r>
+        <w:rPr>
+          <w:rFonts w:ascii="微軟正黑體" w:eastAsia="微軟正黑體" w:hAnsi="微軟正黑體" w:hint="eastAsia"/>
+        </w:rPr>
+        <w:t xml:space="preserve"> 討論不同</w:t>
+      </w:r>
+      <w:r>
+        <w:rPr>
+          <w:rFonts w:ascii="微軟正黑體" w:eastAsia="微軟正黑體" w:hAnsi="微軟正黑體" w:hint="eastAsia"/>
+        </w:rPr>
+        <w:t xml:space="preserve"> </w:t>
+      </w:r>
+      <w:r>
+        <w:rPr>
+          <w:rFonts w:ascii="微軟正黑體" w:eastAsia="微軟正黑體" w:hAnsi="微軟正黑體" w:hint="eastAsia"/>
+        </w:rPr>
+        <w:t>τ</w:t>
+      </w:r>
+      <w:r>
+        <w:rPr>
+          <w:rFonts w:ascii="微軟正黑體" w:eastAsia="微軟正黑體" w:hAnsi="微軟正黑體" w:hint="eastAsia"/>
+        </w:rPr>
+        <w:t xml:space="preserve"> </w:t>
+      </w:r>
+      <w:r>
+        <w:rPr>
+          <w:rFonts w:ascii="微軟正黑體" w:eastAsia="微軟正黑體" w:hAnsi="微軟正黑體" w:hint="eastAsia"/>
+        </w:rPr>
+        <w:t>的影響</w:t>
+      </w:r>
       <w:bookmarkStart w:id="0" w:name="_GoBack"/>
       <w:bookmarkEnd w:id="0"/>
     </w:p>
@@ -7516,6 +10360,61 @@
       <w:color w:val="808080"/>
     </w:rPr>
   </w:style>
+  <w:style w:type="character" w:styleId="a6">
+    <w:name w:val="annotation reference"/>
+    <w:basedOn w:val="a0"/>
+    <w:uiPriority w:val="99"/>
+    <w:semiHidden/>
+    <w:unhideWhenUsed/>
+    <w:rsid w:val="002F1269"/>
+    <w:rPr>
+      <w:sz w:val="18"/>
+      <w:szCs w:val="18"/>
+    </w:rPr>
+  </w:style>
+  <w:style w:type="paragraph" w:styleId="a7">
+    <w:name w:val="annotation text"/>
+    <w:basedOn w:val="a"/>
+    <w:link w:val="a8"/>
+    <w:uiPriority w:val="99"/>
+    <w:semiHidden/>
+    <w:unhideWhenUsed/>
+    <w:rsid w:val="002F1269"/>
+  </w:style>
+  <w:style w:type="character" w:customStyle="1" w:styleId="a8">
+    <w:name w:val="註解文字 字元"/>
+    <w:basedOn w:val="a0"/>
+    <w:link w:val="a7"/>
+    <w:uiPriority w:val="99"/>
+    <w:semiHidden/>
+    <w:rsid w:val="002F1269"/>
+  </w:style>
+  <w:style w:type="paragraph" w:styleId="a9">
+    <w:name w:val="annotation subject"/>
+    <w:basedOn w:val="a7"/>
+    <w:next w:val="a7"/>
+    <w:link w:val="aa"/>
+    <w:uiPriority w:val="99"/>
+    <w:semiHidden/>
+    <w:unhideWhenUsed/>
+    <w:rsid w:val="002F1269"/>
+    <w:rPr>
+      <w:b/>
+      <w:bCs/>
+    </w:rPr>
+  </w:style>
+  <w:style w:type="character" w:customStyle="1" w:styleId="aa">
+    <w:name w:val="註解主旨 字元"/>
+    <w:basedOn w:val="a8"/>
+    <w:link w:val="a9"/>
+    <w:uiPriority w:val="99"/>
+    <w:semiHidden/>
+    <w:rsid w:val="002F1269"/>
+    <w:rPr>
+      <w:b/>
+      <w:bCs/>
+    </w:rPr>
+  </w:style>
 </w:styles>
 </file>
 
@@ -7741,6 +10640,61 @@
     <w:rsid w:val="00406EC9"/>
     <w:rPr>
       <w:color w:val="808080"/>
+    </w:rPr>
+  </w:style>
+  <w:style w:type="character" w:styleId="a6">
+    <w:name w:val="annotation reference"/>
+    <w:basedOn w:val="a0"/>
+    <w:uiPriority w:val="99"/>
+    <w:semiHidden/>
+    <w:unhideWhenUsed/>
+    <w:rsid w:val="002F1269"/>
+    <w:rPr>
+      <w:sz w:val="18"/>
+      <w:szCs w:val="18"/>
+    </w:rPr>
+  </w:style>
+  <w:style w:type="paragraph" w:styleId="a7">
+    <w:name w:val="annotation text"/>
+    <w:basedOn w:val="a"/>
+    <w:link w:val="a8"/>
+    <w:uiPriority w:val="99"/>
+    <w:semiHidden/>
+    <w:unhideWhenUsed/>
+    <w:rsid w:val="002F1269"/>
+  </w:style>
+  <w:style w:type="character" w:customStyle="1" w:styleId="a8">
+    <w:name w:val="註解文字 字元"/>
+    <w:basedOn w:val="a0"/>
+    <w:link w:val="a7"/>
+    <w:uiPriority w:val="99"/>
+    <w:semiHidden/>
+    <w:rsid w:val="002F1269"/>
+  </w:style>
+  <w:style w:type="paragraph" w:styleId="a9">
+    <w:name w:val="annotation subject"/>
+    <w:basedOn w:val="a7"/>
+    <w:next w:val="a7"/>
+    <w:link w:val="aa"/>
+    <w:uiPriority w:val="99"/>
+    <w:semiHidden/>
+    <w:unhideWhenUsed/>
+    <w:rsid w:val="002F1269"/>
+    <w:rPr>
+      <w:b/>
+      <w:bCs/>
+    </w:rPr>
+  </w:style>
+  <w:style w:type="character" w:customStyle="1" w:styleId="aa">
+    <w:name w:val="註解主旨 字元"/>
+    <w:basedOn w:val="a8"/>
+    <w:link w:val="a9"/>
+    <w:uiPriority w:val="99"/>
+    <w:semiHidden/>
+    <w:rsid w:val="002F1269"/>
+    <w:rPr>
+      <w:b/>
+      <w:bCs/>
     </w:rPr>
   </w:style>
 </w:styles>
@@ -8036,7 +10990,7 @@
 </file>
 
 <file path=customXml/itemProps1.xml><?xml version="1.0" encoding="utf-8"?>
-<ds:datastoreItem xmlns:ds="http://schemas.openxmlformats.org/officeDocument/2006/customXml" ds:itemID="{3AD7262B-F818-43C8-85DD-5A4F069ED3D1}">
+<ds:datastoreItem xmlns:ds="http://schemas.openxmlformats.org/officeDocument/2006/customXml" ds:itemID="{73069AE0-7C8B-4F13-BAE5-F3EF15432ACE}">
   <ds:schemaRefs>
     <ds:schemaRef ds:uri="http://schemas.openxmlformats.org/officeDocument/2006/bibliography"/>
   </ds:schemaRefs>

</xml_diff>

<commit_message>
Finish coding report of hw1 and update ignore file
</commit_message>
<xml_diff>
--- a/hw1/report.docx
+++ b/hw1/report.docx
@@ -136,49 +136,7 @@
         <w:rPr>
           <w:rFonts w:ascii="微軟正黑體" w:eastAsia="微軟正黑體" w:hAnsi="微軟正黑體" w:hint="eastAsia"/>
         </w:rPr>
-        <w:t>在數學上，</w:t>
-      </w:r>
-      <w:proofErr w:type="gramStart"/>
-      <w:r>
-        <w:rPr>
-          <w:rFonts w:ascii="微軟正黑體" w:eastAsia="微軟正黑體" w:hAnsi="微軟正黑體" w:hint="eastAsia"/>
-        </w:rPr>
-        <w:t>最</w:t>
-      </w:r>
-      <w:proofErr w:type="gramEnd"/>
-      <w:r>
-        <w:rPr>
-          <w:rFonts w:ascii="微軟正黑體" w:eastAsia="微軟正黑體" w:hAnsi="微軟正黑體" w:hint="eastAsia"/>
-        </w:rPr>
-        <w:t>直覺的做法就是使用取</w:t>
-      </w:r>
-      <w:proofErr w:type="gramStart"/>
-      <w:r>
-        <w:rPr>
-          <w:rFonts w:ascii="微軟正黑體" w:eastAsia="微軟正黑體" w:hAnsi="微軟正黑體" w:hint="eastAsia"/>
-        </w:rPr>
-        <w:t>一次導數</w:t>
-      </w:r>
-      <w:proofErr w:type="gramEnd"/>
-      <w:r>
-        <w:rPr>
-          <w:rFonts w:ascii="微軟正黑體" w:eastAsia="微軟正黑體" w:hAnsi="微軟正黑體" w:hint="eastAsia"/>
-        </w:rPr>
-        <w:t xml:space="preserve"> (derivative)，然後找到會</w:t>
-      </w:r>
-      <w:proofErr w:type="gramStart"/>
-      <w:r>
-        <w:rPr>
-          <w:rFonts w:ascii="微軟正黑體" w:eastAsia="微軟正黑體" w:hAnsi="微軟正黑體" w:hint="eastAsia"/>
-        </w:rPr>
-        <w:t>使導數</w:t>
-      </w:r>
-      <w:proofErr w:type="gramEnd"/>
-      <w:r>
-        <w:rPr>
-          <w:rFonts w:ascii="微軟正黑體" w:eastAsia="微軟正黑體" w:hAnsi="微軟正黑體" w:hint="eastAsia"/>
-        </w:rPr>
-        <w:t>等於0的參數。</w:t>
+        <w:t>在數學上，最直覺的做法就是使用取一次導數 (derivative)，然後找到會使導數等於0的參數。</w:t>
       </w:r>
     </w:p>
     <w:p>
@@ -201,19 +159,11 @@
         </w:rPr>
         <w:t>因為不具有連續性，所以</w:t>
       </w:r>
-      <w:proofErr w:type="gramStart"/>
-      <w:r>
-        <w:rPr>
-          <w:rFonts w:ascii="微軟正黑體" w:eastAsia="微軟正黑體" w:hAnsi="微軟正黑體" w:hint="eastAsia"/>
-        </w:rPr>
-        <w:t>在導數的</w:t>
-      </w:r>
-      <w:proofErr w:type="gramEnd"/>
-      <w:r>
-        <w:rPr>
-          <w:rFonts w:ascii="微軟正黑體" w:eastAsia="微軟正黑體" w:hAnsi="微軟正黑體" w:hint="eastAsia"/>
-        </w:rPr>
-        <w:t>處理上就會比平方法困難許多。</w:t>
+      <w:r>
+        <w:rPr>
+          <w:rFonts w:ascii="微軟正黑體" w:eastAsia="微軟正黑體" w:hAnsi="微軟正黑體" w:hint="eastAsia"/>
+        </w:rPr>
+        <w:t>在導數的處理上就會比平方法困難許多。</w:t>
       </w:r>
       <w:r>
         <w:rPr>
@@ -5855,7 +5805,7 @@
     <w:p>
       <w:pPr>
         <w:rPr>
-          <w:rFonts w:ascii="微軟正黑體" w:eastAsia="微軟正黑體" w:hAnsi="微軟正黑體" w:hint="eastAsia"/>
+          <w:rFonts w:ascii="微軟正黑體" w:eastAsia="微軟正黑體" w:hAnsi="微軟正黑體"/>
         </w:rPr>
       </w:pPr>
       <w:r>
@@ -5875,7 +5825,7 @@
     <w:p>
       <w:pPr>
         <w:rPr>
-          <w:rFonts w:ascii="微軟正黑體" w:eastAsia="微軟正黑體" w:hAnsi="微軟正黑體" w:hint="eastAsia"/>
+          <w:rFonts w:ascii="微軟正黑體" w:eastAsia="微軟正黑體" w:hAnsi="微軟正黑體"/>
         </w:rPr>
       </w:pPr>
       <w:r>
@@ -5906,7 +5856,7 @@
     <w:p>
       <w:pPr>
         <w:rPr>
-          <w:rFonts w:ascii="微軟正黑體" w:eastAsia="微軟正黑體" w:hAnsi="微軟正黑體" w:hint="eastAsia"/>
+          <w:rFonts w:ascii="微軟正黑體" w:eastAsia="微軟正黑體" w:hAnsi="微軟正黑體"/>
         </w:rPr>
       </w:pPr>
       <w:r>
@@ -5919,7 +5869,7 @@
     <w:p>
       <w:pPr>
         <w:rPr>
-          <w:rFonts w:ascii="微軟正黑體" w:eastAsia="微軟正黑體" w:hAnsi="微軟正黑體" w:hint="eastAsia"/>
+          <w:rFonts w:ascii="微軟正黑體" w:eastAsia="微軟正黑體" w:hAnsi="微軟正黑體"/>
         </w:rPr>
       </w:pPr>
       <w:r>
@@ -5932,7 +5882,7 @@
     <w:p>
       <w:pPr>
         <w:rPr>
-          <w:rFonts w:ascii="微軟正黑體" w:eastAsia="微軟正黑體" w:hAnsi="微軟正黑體" w:hint="eastAsia"/>
+          <w:rFonts w:ascii="微軟正黑體" w:eastAsia="微軟正黑體" w:hAnsi="微軟正黑體"/>
         </w:rPr>
       </w:pPr>
       <w:r>
@@ -6008,20 +5958,14 @@
     <w:p>
       <w:pPr>
         <w:rPr>
-          <w:rFonts w:ascii="微軟正黑體" w:eastAsia="微軟正黑體" w:hAnsi="微軟正黑體" w:hint="eastAsia"/>
+          <w:rFonts w:ascii="微軟正黑體" w:eastAsia="微軟正黑體" w:hAnsi="微軟正黑體"/>
         </w:rPr>
       </w:pPr>
       <w:r>
         <w:rPr>
           <w:rFonts w:ascii="微軟正黑體" w:eastAsia="微軟正黑體" w:hAnsi="微軟正黑體" w:hint="eastAsia"/>
         </w:rPr>
-        <w:t>同時，因為B也是Convex Set，</w:t>
-      </w:r>
-      <w:r>
-        <w:rPr>
-          <w:rFonts w:ascii="微軟正黑體" w:eastAsia="微軟正黑體" w:hAnsi="微軟正黑體" w:hint="eastAsia"/>
-        </w:rPr>
-        <w:t xml:space="preserve">對於任意一個介於0到1之間的 </w:t>
+        <w:t xml:space="preserve">同時，因為B也是Convex Set，對於任意一個介於0到1之間的 </w:t>
       </w:r>
       <m:oMath>
         <m:r>
@@ -6090,7 +6034,7 @@
     <w:p>
       <w:pPr>
         <w:rPr>
-          <w:rFonts w:ascii="微軟正黑體" w:eastAsia="微軟正黑體" w:hAnsi="微軟正黑體" w:hint="eastAsia"/>
+          <w:rFonts w:ascii="微軟正黑體" w:eastAsia="微軟正黑體" w:hAnsi="微軟正黑體"/>
         </w:rPr>
       </w:pPr>
       <w:r>
@@ -6176,7 +6120,7 @@
     <w:p>
       <w:pPr>
         <w:rPr>
-          <w:rFonts w:ascii="微軟正黑體" w:eastAsia="微軟正黑體" w:hAnsi="微軟正黑體" w:hint="eastAsia"/>
+          <w:rFonts w:ascii="微軟正黑體" w:eastAsia="微軟正黑體" w:hAnsi="微軟正黑體"/>
         </w:rPr>
       </w:pPr>
       <w:r>
@@ -6232,7 +6176,7 @@
     <w:p>
       <w:pPr>
         <w:rPr>
-          <w:rFonts w:ascii="微軟正黑體" w:eastAsia="微軟正黑體" w:hAnsi="微軟正黑體" w:hint="eastAsia"/>
+          <w:rFonts w:ascii="微軟正黑體" w:eastAsia="微軟正黑體" w:hAnsi="微軟正黑體"/>
         </w:rPr>
       </w:pPr>
       <w:r>
@@ -6245,14 +6189,14 @@
     <w:p>
       <w:pPr>
         <w:rPr>
-          <w:rFonts w:ascii="微軟正黑體" w:eastAsia="微軟正黑體" w:hAnsi="微軟正黑體" w:hint="eastAsia"/>
+          <w:rFonts w:ascii="微軟正黑體" w:eastAsia="微軟正黑體" w:hAnsi="微軟正黑體"/>
         </w:rPr>
       </w:pPr>
     </w:p>
     <w:p>
       <w:pPr>
         <w:rPr>
-          <w:rFonts w:ascii="微軟正黑體" w:eastAsia="微軟正黑體" w:hAnsi="微軟正黑體" w:hint="eastAsia"/>
+          <w:rFonts w:ascii="微軟正黑體" w:eastAsia="微軟正黑體" w:hAnsi="微軟正黑體"/>
         </w:rPr>
       </w:pPr>
       <w:r>
@@ -6302,7 +6246,7 @@
     <w:p>
       <w:pPr>
         <w:rPr>
-          <w:rFonts w:ascii="微軟正黑體" w:eastAsia="微軟正黑體" w:hAnsi="微軟正黑體" w:hint="eastAsia"/>
+          <w:rFonts w:ascii="微軟正黑體" w:eastAsia="微軟正黑體" w:hAnsi="微軟正黑體"/>
         </w:rPr>
       </w:pPr>
       <w:r>
@@ -6583,13 +6527,7 @@
         <w:rPr>
           <w:rFonts w:ascii="微軟正黑體" w:eastAsia="微軟正黑體" w:hAnsi="微軟正黑體" w:hint="eastAsia"/>
         </w:rPr>
-        <w:t xml:space="preserve"> </w:t>
-      </w:r>
-      <w:r>
-        <w:rPr>
-          <w:rFonts w:ascii="微軟正黑體" w:eastAsia="微軟正黑體" w:hAnsi="微軟正黑體" w:hint="eastAsia"/>
-        </w:rPr>
-        <w:t>function</w:t>
+        <w:t xml:space="preserve"> function</w:t>
       </w:r>
       <w:r>
         <w:rPr>
@@ -6619,7 +6557,7 @@
     <w:p>
       <w:pPr>
         <w:rPr>
-          <w:rFonts w:ascii="微軟正黑體" w:eastAsia="微軟正黑體" w:hAnsi="微軟正黑體" w:hint="eastAsia"/>
+          <w:rFonts w:ascii="微軟正黑體" w:eastAsia="微軟正黑體" w:hAnsi="微軟正黑體"/>
         </w:rPr>
       </w:pPr>
       <w:r>
@@ -6886,19 +6824,13 @@
         <w:rPr>
           <w:rFonts w:ascii="微軟正黑體" w:eastAsia="微軟正黑體" w:hAnsi="微軟正黑體" w:hint="eastAsia"/>
         </w:rPr>
-        <w:t xml:space="preserve"> </w:t>
-      </w:r>
-      <w:r>
-        <w:rPr>
-          <w:rFonts w:ascii="微軟正黑體" w:eastAsia="微軟正黑體" w:hAnsi="微軟正黑體" w:hint="eastAsia"/>
-        </w:rPr>
-        <w:t>function</w:t>
+        <w:t xml:space="preserve"> function</w:t>
       </w:r>
     </w:p>
     <w:p>
       <w:pPr>
         <w:rPr>
-          <w:rFonts w:ascii="微軟正黑體" w:eastAsia="微軟正黑體" w:hAnsi="微軟正黑體" w:hint="eastAsia"/>
+          <w:rFonts w:ascii="微軟正黑體" w:eastAsia="微軟正黑體" w:hAnsi="微軟正黑體"/>
         </w:rPr>
       </w:pPr>
       <w:r>
@@ -7270,7 +7202,7 @@
       <w:pPr>
         <w:widowControl/>
         <w:rPr>
-          <w:rFonts w:ascii="微軟正黑體" w:eastAsia="微軟正黑體" w:hAnsi="微軟正黑體" w:hint="eastAsia"/>
+          <w:rFonts w:ascii="微軟正黑體" w:eastAsia="微軟正黑體" w:hAnsi="微軟正黑體"/>
         </w:rPr>
       </w:pPr>
       <w:r>
@@ -7303,7 +7235,7 @@
       <w:pPr>
         <w:widowControl/>
         <w:rPr>
-          <w:rFonts w:ascii="微軟正黑體" w:eastAsia="微軟正黑體" w:hAnsi="微軟正黑體" w:hint="eastAsia"/>
+          <w:rFonts w:ascii="微軟正黑體" w:eastAsia="微軟正黑體" w:hAnsi="微軟正黑體"/>
         </w:rPr>
       </w:pPr>
       <w:r>
@@ -7334,21 +7266,7 @@
         <w:rPr>
           <w:rFonts w:ascii="微軟正黑體" w:eastAsia="微軟正黑體" w:hAnsi="微軟正黑體" w:hint="eastAsia"/>
         </w:rPr>
-        <w:t>子，是每一個sample x帶入w計算後與label r</w:t>
-      </w:r>
-      <w:proofErr w:type="gramStart"/>
-      <w:r>
-        <w:rPr>
-          <w:rFonts w:ascii="微軟正黑體" w:eastAsia="微軟正黑體" w:hAnsi="微軟正黑體" w:hint="eastAsia"/>
-        </w:rPr>
-        <w:t>的差值</w:t>
-      </w:r>
-      <w:proofErr w:type="gramEnd"/>
-      <w:r>
-        <w:rPr>
-          <w:rFonts w:ascii="微軟正黑體" w:eastAsia="微軟正黑體" w:hAnsi="微軟正黑體" w:hint="eastAsia"/>
-        </w:rPr>
-        <w:t>，形式與</w:t>
+        <w:t>子，是每一個sample x帶入w計算後與label r的差值，形式與</w:t>
       </w:r>
       <w:r>
         <w:rPr>
@@ -7392,7 +7310,7 @@
       <w:pPr>
         <w:widowControl/>
         <w:rPr>
-          <w:rFonts w:ascii="微軟正黑體" w:eastAsia="微軟正黑體" w:hAnsi="微軟正黑體" w:hint="eastAsia"/>
+          <w:rFonts w:ascii="微軟正黑體" w:eastAsia="微軟正黑體" w:hAnsi="微軟正黑體"/>
         </w:rPr>
       </w:pPr>
       <m:oMathPara>
@@ -7993,19 +7911,7 @@
             <w:rPr>
               <w:rFonts w:ascii="Cambria Math" w:eastAsia="微軟正黑體" w:hAnsi="Cambria Math"/>
             </w:rPr>
-            <m:t>,</m:t>
-          </m:r>
-          <m:r>
-            <w:rPr>
-              <w:rFonts w:ascii="Cambria Math" w:eastAsia="微軟正黑體" w:hAnsi="Cambria Math"/>
-            </w:rPr>
-            <m:t xml:space="preserve"> </m:t>
-          </m:r>
-          <m:r>
-            <w:rPr>
-              <w:rFonts w:ascii="Cambria Math" w:eastAsia="微軟正黑體" w:hAnsi="Cambria Math"/>
-            </w:rPr>
-            <m:t>r=</m:t>
+            <m:t>, r=</m:t>
           </m:r>
           <m:d>
             <m:dPr>
@@ -8158,7 +8064,7 @@
       <w:pPr>
         <w:widowControl/>
         <w:rPr>
-          <w:rFonts w:ascii="微軟正黑體" w:eastAsia="微軟正黑體" w:hAnsi="微軟正黑體" w:hint="eastAsia"/>
+          <w:rFonts w:ascii="微軟正黑體" w:eastAsia="微軟正黑體" w:hAnsi="微軟正黑體"/>
         </w:rPr>
       </w:pPr>
       <w:r>
@@ -8251,7 +8157,7 @@
       <w:pPr>
         <w:widowControl/>
         <w:rPr>
-          <w:rFonts w:ascii="微軟正黑體" w:eastAsia="微軟正黑體" w:hAnsi="微軟正黑體" w:hint="eastAsia"/>
+          <w:rFonts w:ascii="微軟正黑體" w:eastAsia="微軟正黑體" w:hAnsi="微軟正黑體"/>
         </w:rPr>
       </w:pPr>
       <m:oMathPara>
@@ -8572,13 +8478,7 @@
                             <w:rPr>
                               <w:rFonts w:ascii="Cambria Math" w:eastAsia="微軟正黑體" w:hAnsi="Cambria Math"/>
                             </w:rPr>
-                            <m:t xml:space="preserve">    </m:t>
-                          </m:r>
-                          <m:r>
-                            <w:rPr>
-                              <w:rFonts w:ascii="Cambria Math" w:eastAsia="微軟正黑體" w:hAnsi="Cambria Math"/>
-                            </w:rPr>
-                            <m:t>1</m:t>
+                            <m:t xml:space="preserve">    1</m:t>
                           </m:r>
                         </m:e>
                       </m:mr>
@@ -8666,7 +8566,7 @@
       <w:pPr>
         <w:widowControl/>
         <w:rPr>
-          <w:rFonts w:ascii="微軟正黑體" w:eastAsia="微軟正黑體" w:hAnsi="微軟正黑體" w:hint="eastAsia"/>
+          <w:rFonts w:ascii="微軟正黑體" w:eastAsia="微軟正黑體" w:hAnsi="微軟正黑體"/>
         </w:rPr>
       </w:pPr>
       <w:r>
@@ -8686,35 +8586,21 @@
       <w:pPr>
         <w:widowControl/>
         <w:rPr>
-          <w:rFonts w:ascii="微軟正黑體" w:eastAsia="微軟正黑體" w:hAnsi="微軟正黑體" w:hint="eastAsia"/>
+          <w:rFonts w:ascii="微軟正黑體" w:eastAsia="微軟正黑體" w:hAnsi="微軟正黑體"/>
         </w:rPr>
       </w:pPr>
       <w:r>
         <w:rPr>
           <w:rFonts w:ascii="微軟正黑體" w:eastAsia="微軟正黑體" w:hAnsi="微軟正黑體" w:hint="eastAsia"/>
         </w:rPr>
-        <w:t>Linear Regression時，我們希望找出</w:t>
-      </w:r>
-      <w:proofErr w:type="gramStart"/>
-      <w:r>
-        <w:rPr>
-          <w:rFonts w:ascii="微軟正黑體" w:eastAsia="微軟正黑體" w:hAnsi="微軟正黑體" w:hint="eastAsia"/>
-        </w:rPr>
-        <w:t>下式的</w:t>
-      </w:r>
-      <w:proofErr w:type="gramEnd"/>
-      <w:r>
-        <w:rPr>
-          <w:rFonts w:ascii="微軟正黑體" w:eastAsia="微軟正黑體" w:hAnsi="微軟正黑體" w:hint="eastAsia"/>
-        </w:rPr>
-        <w:t>w解</w:t>
+        <w:t>Linear Regression時，我們希望找出下式的w解</w:t>
       </w:r>
     </w:p>
     <w:p>
       <w:pPr>
         <w:widowControl/>
         <w:rPr>
-          <w:rFonts w:ascii="微軟正黑體" w:eastAsia="微軟正黑體" w:hAnsi="微軟正黑體" w:hint="eastAsia"/>
+          <w:rFonts w:ascii="微軟正黑體" w:eastAsia="微軟正黑體" w:hAnsi="微軟正黑體"/>
         </w:rPr>
       </w:pPr>
       <m:oMathPara>
@@ -8732,7 +8618,7 @@
       <w:pPr>
         <w:widowControl/>
         <w:rPr>
-          <w:rFonts w:ascii="微軟正黑體" w:eastAsia="微軟正黑體" w:hAnsi="微軟正黑體" w:hint="eastAsia"/>
+          <w:rFonts w:ascii="微軟正黑體" w:eastAsia="微軟正黑體" w:hAnsi="微軟正黑體"/>
         </w:rPr>
       </w:pPr>
       <w:r>
@@ -8746,7 +8632,7 @@
       <w:pPr>
         <w:widowControl/>
         <w:rPr>
-          <w:rFonts w:ascii="微軟正黑體" w:eastAsia="微軟正黑體" w:hAnsi="微軟正黑體" w:hint="eastAsia"/>
+          <w:rFonts w:ascii="微軟正黑體" w:eastAsia="微軟正黑體" w:hAnsi="微軟正黑體"/>
         </w:rPr>
       </w:pPr>
       <m:oMathPara>
@@ -8764,7 +8650,7 @@
       <w:pPr>
         <w:widowControl/>
         <w:rPr>
-          <w:rFonts w:ascii="微軟正黑體" w:eastAsia="微軟正黑體" w:hAnsi="微軟正黑體" w:hint="eastAsia"/>
+          <w:rFonts w:ascii="微軟正黑體" w:eastAsia="微軟正黑體" w:hAnsi="微軟正黑體"/>
         </w:rPr>
       </w:pPr>
       <m:oMathPara>
@@ -8844,7 +8730,7 @@
       <w:pPr>
         <w:widowControl/>
         <w:rPr>
-          <w:rFonts w:ascii="微軟正黑體" w:eastAsia="微軟正黑體" w:hAnsi="微軟正黑體" w:hint="eastAsia"/>
+          <w:rFonts w:ascii="微軟正黑體" w:eastAsia="微軟正黑體" w:hAnsi="微軟正黑體"/>
         </w:rPr>
       </w:pPr>
       <m:oMathPara>
@@ -8954,7 +8840,7 @@
       <w:pPr>
         <w:widowControl/>
         <w:rPr>
-          <w:rFonts w:ascii="微軟正黑體" w:eastAsia="微軟正黑體" w:hAnsi="微軟正黑體" w:hint="eastAsia"/>
+          <w:rFonts w:ascii="微軟正黑體" w:eastAsia="微軟正黑體" w:hAnsi="微軟正黑體"/>
         </w:rPr>
       </w:pPr>
       <w:r>
@@ -8974,13 +8860,7 @@
           <w:rPr>
             <w:rFonts w:ascii="Cambria Math" w:eastAsia="微軟正黑體" w:hAnsi="Cambria Math"/>
           </w:rPr>
-          <m:t xml:space="preserve"> </m:t>
-        </m:r>
-        <m:r>
-          <w:rPr>
-            <w:rFonts w:ascii="Cambria Math" w:eastAsia="微軟正黑體" w:hAnsi="Cambria Math"/>
-          </w:rPr>
-          <m:t>2π</m:t>
+          <m:t xml:space="preserve"> 2π</m:t>
         </m:r>
         <m:sSup>
           <m:sSupPr>
@@ -9042,7 +8922,7 @@
       <w:pPr>
         <w:widowControl/>
         <w:rPr>
-          <w:rFonts w:ascii="微軟正黑體" w:eastAsia="微軟正黑體" w:hAnsi="微軟正黑體" w:hint="eastAsia"/>
+          <w:rFonts w:ascii="微軟正黑體" w:eastAsia="微軟正黑體" w:hAnsi="微軟正黑體"/>
         </w:rPr>
       </w:pPr>
       <m:oMathPara>
@@ -9446,7 +9326,7 @@
       <w:pPr>
         <w:widowControl/>
         <w:rPr>
-          <w:rFonts w:ascii="微軟正黑體" w:eastAsia="微軟正黑體" w:hAnsi="微軟正黑體" w:hint="eastAsia"/>
+          <w:rFonts w:ascii="微軟正黑體" w:eastAsia="微軟正黑體" w:hAnsi="微軟正黑體"/>
         </w:rPr>
       </w:pPr>
       <w:r>
@@ -9499,13 +9379,7 @@
           <w:rPr>
             <w:rFonts w:ascii="Cambria Math" w:eastAsia="微軟正黑體" w:hAnsi="Cambria Math"/>
           </w:rPr>
-          <m:t>∝</m:t>
-        </m:r>
-        <m:r>
-          <w:rPr>
-            <w:rFonts w:ascii="Cambria Math" w:eastAsia="微軟正黑體" w:hAnsi="Cambria Math"/>
-          </w:rPr>
-          <m:t>x</m:t>
+          <m:t>∝x</m:t>
         </m:r>
       </m:oMath>
       <w:r>
@@ -9519,7 +9393,7 @@
       <w:pPr>
         <w:widowControl/>
         <w:rPr>
-          <w:rFonts w:ascii="微軟正黑體" w:eastAsia="微軟正黑體" w:hAnsi="微軟正黑體" w:hint="eastAsia"/>
+          <w:rFonts w:ascii="微軟正黑體" w:eastAsia="微軟正黑體" w:hAnsi="微軟正黑體"/>
         </w:rPr>
       </w:pPr>
       <m:oMathPara>
@@ -9885,7 +9759,7 @@
       <w:pPr>
         <w:widowControl/>
         <w:rPr>
-          <w:rFonts w:ascii="微軟正黑體" w:eastAsia="微軟正黑體" w:hAnsi="微軟正黑體" w:hint="eastAsia"/>
+          <w:rFonts w:ascii="微軟正黑體" w:eastAsia="微軟正黑體" w:hAnsi="微軟正黑體"/>
         </w:rPr>
       </w:pPr>
       <w:r>
@@ -9943,7 +9817,7 @@
       <w:pPr>
         <w:widowControl/>
         <w:rPr>
-          <w:rFonts w:ascii="微軟正黑體" w:eastAsia="微軟正黑體" w:hAnsi="微軟正黑體" w:hint="eastAsia"/>
+          <w:rFonts w:ascii="微軟正黑體" w:eastAsia="微軟正黑體" w:hAnsi="微軟正黑體"/>
         </w:rPr>
       </w:pPr>
       <m:oMathPara>
@@ -10065,64 +9939,6 @@
           </m:f>
         </m:oMath>
       </m:oMathPara>
-    </w:p>
-    <w:p>
-      <w:pPr>
-        <w:widowControl/>
-        <w:rPr>
-          <w:rFonts w:ascii="微軟正黑體" w:eastAsia="微軟正黑體" w:hAnsi="微軟正黑體" w:hint="eastAsia"/>
-        </w:rPr>
-      </w:pPr>
-      <w:r>
-        <w:rPr>
-          <w:rFonts w:ascii="微軟正黑體" w:eastAsia="微軟正黑體" w:hAnsi="微軟正黑體" w:hint="eastAsia"/>
-        </w:rPr>
-        <w:t>(d), (e) 為 coding</w:t>
-      </w:r>
-    </w:p>
-    <w:p>
-      <w:pPr>
-        <w:widowControl/>
-        <w:rPr>
-          <w:rFonts w:ascii="微軟正黑體" w:eastAsia="微軟正黑體" w:hAnsi="微軟正黑體" w:hint="eastAsia"/>
-        </w:rPr>
-      </w:pPr>
-      <w:r>
-        <w:rPr>
-          <w:rFonts w:ascii="微軟正黑體" w:eastAsia="微軟正黑體" w:hAnsi="微軟正黑體" w:hint="eastAsia"/>
-        </w:rPr>
-        <w:t>(f)</w:t>
-      </w:r>
-      <w:r>
-        <w:rPr>
-          <w:rFonts w:ascii="微軟正黑體" w:eastAsia="微軟正黑體" w:hAnsi="微軟正黑體" w:hint="eastAsia"/>
-        </w:rPr>
-        <w:t xml:space="preserve"> 討論不同</w:t>
-      </w:r>
-      <w:r>
-        <w:rPr>
-          <w:rFonts w:ascii="微軟正黑體" w:eastAsia="微軟正黑體" w:hAnsi="微軟正黑體" w:hint="eastAsia"/>
-        </w:rPr>
-        <w:t xml:space="preserve"> </w:t>
-      </w:r>
-      <w:r>
-        <w:rPr>
-          <w:rFonts w:ascii="微軟正黑體" w:eastAsia="微軟正黑體" w:hAnsi="微軟正黑體" w:hint="eastAsia"/>
-        </w:rPr>
-        <w:t>τ</w:t>
-      </w:r>
-      <w:r>
-        <w:rPr>
-          <w:rFonts w:ascii="微軟正黑體" w:eastAsia="微軟正黑體" w:hAnsi="微軟正黑體" w:hint="eastAsia"/>
-        </w:rPr>
-        <w:t xml:space="preserve"> </w:t>
-      </w:r>
-      <w:r>
-        <w:rPr>
-          <w:rFonts w:ascii="微軟正黑體" w:eastAsia="微軟正黑體" w:hAnsi="微軟正黑體" w:hint="eastAsia"/>
-        </w:rPr>
-        <w:t>的影響</w:t>
-      </w:r>
       <w:bookmarkStart w:id="0" w:name="_GoBack"/>
       <w:bookmarkEnd w:id="0"/>
     </w:p>
@@ -10990,7 +10806,7 @@
 </file>
 
 <file path=customXml/itemProps1.xml><?xml version="1.0" encoding="utf-8"?>
-<ds:datastoreItem xmlns:ds="http://schemas.openxmlformats.org/officeDocument/2006/customXml" ds:itemID="{73069AE0-7C8B-4F13-BAE5-F3EF15432ACE}">
+<ds:datastoreItem xmlns:ds="http://schemas.openxmlformats.org/officeDocument/2006/customXml" ds:itemID="{AEDAF1BE-7298-42ED-A44F-60F9FF5C12E7}">
   <ds:schemaRefs>
     <ds:schemaRef ds:uri="http://schemas.openxmlformats.org/officeDocument/2006/bibliography"/>
   </ds:schemaRefs>

</xml_diff>